<commit_message>
Updated Sprint 3 iteration plan
</commit_message>
<xml_diff>
--- a/documentation/IterationPlans/Sprint3.docx
+++ b/documentation/IterationPlans/Sprint3.docx
@@ -395,17 +395,6 @@
         </w:numPr>
       </w:pPr>
       <w:r>
-        <w:t>Finalize hardware</w:t>
-      </w:r>
-    </w:p>
-    <w:p>
-      <w:pPr>
-        <w:numPr>
-          <w:ilvl w:val="0"/>
-          <w:numId w:val="38"/>
-        </w:numPr>
-      </w:pPr>
-      <w:r>
         <w:t xml:space="preserve">Display </w:t>
       </w:r>
       <w:proofErr w:type="spellStart"/>
@@ -447,7 +436,7 @@
     </w:p>
     <w:tbl>
       <w:tblPr>
-        <w:tblW w:w="8473" w:type="dxa"/>
+        <w:tblW w:w="7324" w:type="dxa"/>
         <w:tblInd w:w="95" w:type="dxa"/>
         <w:tblBorders>
           <w:top w:val="single" w:sz="4" w:space="0" w:color="000000"/>
@@ -461,10 +450,9 @@
         <w:tblLook w:val="0000" w:firstRow="0" w:lastRow="0" w:firstColumn="0" w:lastColumn="0" w:noHBand="0" w:noVBand="0"/>
       </w:tblPr>
       <w:tblGrid>
-        <w:gridCol w:w="1543"/>
-        <w:gridCol w:w="990"/>
+        <w:gridCol w:w="1601"/>
+        <w:gridCol w:w="932"/>
         <w:gridCol w:w="741"/>
-        <w:gridCol w:w="1149"/>
         <w:gridCol w:w="990"/>
         <w:gridCol w:w="1080"/>
         <w:gridCol w:w="900"/>
@@ -476,7 +464,7 @@
         </w:trPr>
         <w:tc>
           <w:tcPr>
-            <w:tcW w:w="1543" w:type="dxa"/>
+            <w:tcW w:w="1601" w:type="dxa"/>
             <w:shd w:val="clear" w:color="auto" w:fill="D9D9D9"/>
           </w:tcPr>
           <w:p>
@@ -525,7 +513,7 @@
         </w:tc>
         <w:tc>
           <w:tcPr>
-            <w:tcW w:w="990" w:type="dxa"/>
+            <w:tcW w:w="932" w:type="dxa"/>
             <w:shd w:val="clear" w:color="auto" w:fill="D9D9D9"/>
             <w:noWrap/>
           </w:tcPr>
@@ -579,35 +567,6 @@
                 <w:lang w:eastAsia="ja-JP"/>
               </w:rPr>
               <w:t>State</w:t>
-            </w:r>
-          </w:p>
-        </w:tc>
-        <w:tc>
-          <w:tcPr>
-            <w:tcW w:w="1149" w:type="dxa"/>
-            <w:shd w:val="clear" w:color="auto" w:fill="D9D9D9"/>
-          </w:tcPr>
-          <w:p>
-            <w:pPr>
-              <w:widowControl/>
-              <w:spacing w:before="60" w:line="240" w:lineRule="auto"/>
-              <w:rPr>
-                <w:rFonts w:ascii="Arial" w:hAnsi="Arial" w:cs="Arial"/>
-                <w:b/>
-                <w:sz w:val="18"/>
-                <w:szCs w:val="18"/>
-                <w:lang w:eastAsia="ja-JP"/>
-              </w:rPr>
-            </w:pPr>
-            <w:r>
-              <w:rPr>
-                <w:rFonts w:ascii="Arial" w:hAnsi="Arial" w:cs="Arial"/>
-                <w:b/>
-                <w:sz w:val="18"/>
-                <w:szCs w:val="18"/>
-                <w:lang w:eastAsia="ja-JP"/>
-              </w:rPr>
-              <w:t>Reference material</w:t>
             </w:r>
           </w:p>
         </w:tc>
@@ -804,7 +763,7 @@
         </w:trPr>
         <w:tc>
           <w:tcPr>
-            <w:tcW w:w="1543" w:type="dxa"/>
+            <w:tcW w:w="1601" w:type="dxa"/>
             <w:shd w:val="clear" w:color="auto" w:fill="auto"/>
             <w:noWrap/>
             <w:vAlign w:val="bottom"/>
@@ -824,6 +783,56 @@
                 <w:lang w:eastAsia="ja-JP"/>
               </w:rPr>
               <w:t>Parking sensor</w:t>
+            </w:r>
+          </w:p>
+        </w:tc>
+        <w:tc>
+          <w:tcPr>
+            <w:tcW w:w="932" w:type="dxa"/>
+            <w:shd w:val="clear" w:color="auto" w:fill="auto"/>
+            <w:noWrap/>
+            <w:vAlign w:val="bottom"/>
+          </w:tcPr>
+          <w:p>
+            <w:pPr>
+              <w:widowControl/>
+              <w:spacing w:line="240" w:lineRule="auto"/>
+              <w:rPr>
+                <w:rFonts w:ascii="Arial" w:hAnsi="Arial" w:cs="Arial"/>
+                <w:lang w:eastAsia="ja-JP"/>
+              </w:rPr>
+            </w:pPr>
+            <w:r>
+              <w:rPr>
+                <w:rFonts w:ascii="Arial" w:hAnsi="Arial" w:cs="Arial"/>
+                <w:lang w:eastAsia="ja-JP"/>
+              </w:rPr>
+              <w:t>High</w:t>
+            </w:r>
+          </w:p>
+        </w:tc>
+        <w:tc>
+          <w:tcPr>
+            <w:tcW w:w="741" w:type="dxa"/>
+            <w:shd w:val="clear" w:color="auto" w:fill="auto"/>
+            <w:noWrap/>
+            <w:vAlign w:val="bottom"/>
+          </w:tcPr>
+          <w:p>
+            <w:pPr>
+              <w:widowControl/>
+              <w:spacing w:line="240" w:lineRule="auto"/>
+              <w:rPr>
+                <w:rFonts w:ascii="Arial" w:hAnsi="Arial" w:cs="Arial"/>
+                <w:lang w:eastAsia="ja-JP"/>
+              </w:rPr>
+            </w:pPr>
+            <w:r>
+              <w:rPr>
+                <w:rFonts w:ascii="Arial" w:hAnsi="Arial" w:cs="Arial"/>
+                <w:lang w:eastAsia="ja-JP"/>
+              </w:rPr>
+              <w:t>90%</w:t>
             </w:r>
           </w:p>
         </w:tc>
@@ -843,74 +852,6 @@
                 <w:lang w:eastAsia="ja-JP"/>
               </w:rPr>
             </w:pPr>
-            <w:r>
-              <w:rPr>
-                <w:rFonts w:ascii="Arial" w:hAnsi="Arial" w:cs="Arial"/>
-                <w:lang w:eastAsia="ja-JP"/>
-              </w:rPr>
-              <w:t>Should</w:t>
-            </w:r>
-          </w:p>
-        </w:tc>
-        <w:tc>
-          <w:tcPr>
-            <w:tcW w:w="741" w:type="dxa"/>
-            <w:shd w:val="clear" w:color="auto" w:fill="auto"/>
-            <w:noWrap/>
-            <w:vAlign w:val="bottom"/>
-          </w:tcPr>
-          <w:p>
-            <w:pPr>
-              <w:widowControl/>
-              <w:spacing w:line="240" w:lineRule="auto"/>
-              <w:rPr>
-                <w:rFonts w:ascii="Arial" w:hAnsi="Arial" w:cs="Arial"/>
-                <w:lang w:eastAsia="ja-JP"/>
-              </w:rPr>
-            </w:pPr>
-            <w:r>
-              <w:rPr>
-                <w:rFonts w:ascii="Arial" w:hAnsi="Arial" w:cs="Arial"/>
-                <w:lang w:eastAsia="ja-JP"/>
-              </w:rPr>
-              <w:t>90%</w:t>
-            </w:r>
-          </w:p>
-        </w:tc>
-        <w:tc>
-          <w:tcPr>
-            <w:tcW w:w="1149" w:type="dxa"/>
-            <w:shd w:val="clear" w:color="auto" w:fill="auto"/>
-            <w:noWrap/>
-            <w:vAlign w:val="bottom"/>
-          </w:tcPr>
-          <w:p>
-            <w:pPr>
-              <w:widowControl/>
-              <w:spacing w:line="240" w:lineRule="auto"/>
-              <w:rPr>
-                <w:rFonts w:ascii="Arial" w:hAnsi="Arial" w:cs="Arial"/>
-                <w:lang w:eastAsia="ja-JP"/>
-              </w:rPr>
-            </w:pPr>
-          </w:p>
-        </w:tc>
-        <w:tc>
-          <w:tcPr>
-            <w:tcW w:w="990" w:type="dxa"/>
-            <w:shd w:val="clear" w:color="auto" w:fill="auto"/>
-            <w:noWrap/>
-            <w:vAlign w:val="bottom"/>
-          </w:tcPr>
-          <w:p>
-            <w:pPr>
-              <w:widowControl/>
-              <w:spacing w:line="240" w:lineRule="auto"/>
-              <w:rPr>
-                <w:rFonts w:ascii="Arial" w:hAnsi="Arial" w:cs="Arial"/>
-                <w:lang w:eastAsia="ja-JP"/>
-              </w:rPr>
-            </w:pPr>
           </w:p>
         </w:tc>
         <w:tc>
@@ -954,6 +895,13 @@
                 <w:lang w:eastAsia="ja-JP"/>
               </w:rPr>
             </w:pPr>
+            <w:r>
+              <w:rPr>
+                <w:rFonts w:ascii="Arial" w:hAnsi="Arial" w:cs="Arial"/>
+                <w:lang w:eastAsia="ja-JP"/>
+              </w:rPr>
+              <w:t>12</w:t>
+            </w:r>
           </w:p>
         </w:tc>
         <w:tc>
@@ -972,6 +920,13 @@
                 <w:lang w:eastAsia="ja-JP"/>
               </w:rPr>
             </w:pPr>
+            <w:r>
+              <w:rPr>
+                <w:rFonts w:ascii="Arial" w:hAnsi="Arial" w:cs="Arial"/>
+                <w:lang w:eastAsia="ja-JP"/>
+              </w:rPr>
+              <w:t>3</w:t>
+            </w:r>
           </w:p>
         </w:tc>
       </w:tr>
@@ -981,7 +936,7 @@
         </w:trPr>
         <w:tc>
           <w:tcPr>
-            <w:tcW w:w="1543" w:type="dxa"/>
+            <w:tcW w:w="1601" w:type="dxa"/>
             <w:shd w:val="clear" w:color="auto" w:fill="auto"/>
             <w:noWrap/>
             <w:vAlign w:val="bottom"/>
@@ -1001,6 +956,56 @@
                 <w:lang w:eastAsia="ja-JP"/>
               </w:rPr>
               <w:t>GPS coordinates</w:t>
+            </w:r>
+          </w:p>
+        </w:tc>
+        <w:tc>
+          <w:tcPr>
+            <w:tcW w:w="932" w:type="dxa"/>
+            <w:shd w:val="clear" w:color="auto" w:fill="auto"/>
+            <w:noWrap/>
+            <w:vAlign w:val="bottom"/>
+          </w:tcPr>
+          <w:p>
+            <w:pPr>
+              <w:widowControl/>
+              <w:spacing w:line="240" w:lineRule="auto"/>
+              <w:rPr>
+                <w:rFonts w:ascii="Arial" w:hAnsi="Arial" w:cs="Arial"/>
+                <w:lang w:eastAsia="ja-JP"/>
+              </w:rPr>
+            </w:pPr>
+            <w:r>
+              <w:rPr>
+                <w:rFonts w:ascii="Arial" w:hAnsi="Arial" w:cs="Arial"/>
+                <w:lang w:eastAsia="ja-JP"/>
+              </w:rPr>
+              <w:t>High</w:t>
+            </w:r>
+          </w:p>
+        </w:tc>
+        <w:tc>
+          <w:tcPr>
+            <w:tcW w:w="741" w:type="dxa"/>
+            <w:shd w:val="clear" w:color="auto" w:fill="auto"/>
+            <w:noWrap/>
+            <w:vAlign w:val="bottom"/>
+          </w:tcPr>
+          <w:p>
+            <w:pPr>
+              <w:widowControl/>
+              <w:spacing w:line="240" w:lineRule="auto"/>
+              <w:rPr>
+                <w:rFonts w:ascii="Arial" w:hAnsi="Arial" w:cs="Arial"/>
+                <w:lang w:eastAsia="ja-JP"/>
+              </w:rPr>
+            </w:pPr>
+            <w:r>
+              <w:rPr>
+                <w:rFonts w:ascii="Arial" w:hAnsi="Arial" w:cs="Arial"/>
+                <w:lang w:eastAsia="ja-JP"/>
+              </w:rPr>
+              <w:t>100%</w:t>
             </w:r>
           </w:p>
         </w:tc>
@@ -1020,74 +1025,6 @@
                 <w:lang w:eastAsia="ja-JP"/>
               </w:rPr>
             </w:pPr>
-            <w:r>
-              <w:rPr>
-                <w:rFonts w:ascii="Arial" w:hAnsi="Arial" w:cs="Arial"/>
-                <w:lang w:eastAsia="ja-JP"/>
-              </w:rPr>
-              <w:t>**</w:t>
-            </w:r>
-          </w:p>
-        </w:tc>
-        <w:tc>
-          <w:tcPr>
-            <w:tcW w:w="741" w:type="dxa"/>
-            <w:shd w:val="clear" w:color="auto" w:fill="auto"/>
-            <w:noWrap/>
-            <w:vAlign w:val="bottom"/>
-          </w:tcPr>
-          <w:p>
-            <w:pPr>
-              <w:widowControl/>
-              <w:spacing w:line="240" w:lineRule="auto"/>
-              <w:rPr>
-                <w:rFonts w:ascii="Arial" w:hAnsi="Arial" w:cs="Arial"/>
-                <w:lang w:eastAsia="ja-JP"/>
-              </w:rPr>
-            </w:pPr>
-            <w:r>
-              <w:rPr>
-                <w:rFonts w:ascii="Arial" w:hAnsi="Arial" w:cs="Arial"/>
-                <w:lang w:eastAsia="ja-JP"/>
-              </w:rPr>
-              <w:t>100%</w:t>
-            </w:r>
-          </w:p>
-        </w:tc>
-        <w:tc>
-          <w:tcPr>
-            <w:tcW w:w="1149" w:type="dxa"/>
-            <w:shd w:val="clear" w:color="auto" w:fill="auto"/>
-            <w:noWrap/>
-            <w:vAlign w:val="bottom"/>
-          </w:tcPr>
-          <w:p>
-            <w:pPr>
-              <w:widowControl/>
-              <w:spacing w:line="240" w:lineRule="auto"/>
-              <w:rPr>
-                <w:rFonts w:ascii="Arial" w:hAnsi="Arial" w:cs="Arial"/>
-                <w:lang w:eastAsia="ja-JP"/>
-              </w:rPr>
-            </w:pPr>
-          </w:p>
-        </w:tc>
-        <w:tc>
-          <w:tcPr>
-            <w:tcW w:w="990" w:type="dxa"/>
-            <w:shd w:val="clear" w:color="auto" w:fill="auto"/>
-            <w:noWrap/>
-            <w:vAlign w:val="bottom"/>
-          </w:tcPr>
-          <w:p>
-            <w:pPr>
-              <w:widowControl/>
-              <w:spacing w:line="240" w:lineRule="auto"/>
-              <w:rPr>
-                <w:rFonts w:ascii="Arial" w:hAnsi="Arial" w:cs="Arial"/>
-                <w:lang w:eastAsia="ja-JP"/>
-              </w:rPr>
-            </w:pPr>
           </w:p>
         </w:tc>
         <w:tc>
@@ -1131,6 +1068,13 @@
                 <w:lang w:eastAsia="ja-JP"/>
               </w:rPr>
             </w:pPr>
+            <w:r>
+              <w:rPr>
+                <w:rFonts w:ascii="Arial" w:hAnsi="Arial" w:cs="Arial"/>
+                <w:lang w:eastAsia="ja-JP"/>
+              </w:rPr>
+              <w:t>20</w:t>
+            </w:r>
           </w:p>
         </w:tc>
         <w:tc>
@@ -1149,6 +1093,13 @@
                 <w:lang w:eastAsia="ja-JP"/>
               </w:rPr>
             </w:pPr>
+            <w:r>
+              <w:rPr>
+                <w:rFonts w:ascii="Arial" w:hAnsi="Arial" w:cs="Arial"/>
+                <w:lang w:eastAsia="ja-JP"/>
+              </w:rPr>
+              <w:t>0</w:t>
+            </w:r>
           </w:p>
         </w:tc>
       </w:tr>
@@ -1158,7 +1109,7 @@
         </w:trPr>
         <w:tc>
           <w:tcPr>
-            <w:tcW w:w="1543" w:type="dxa"/>
+            <w:tcW w:w="1601" w:type="dxa"/>
             <w:shd w:val="clear" w:color="auto" w:fill="auto"/>
             <w:noWrap/>
             <w:vAlign w:val="bottom"/>
@@ -1178,6 +1129,56 @@
                 <w:lang w:eastAsia="ja-JP"/>
               </w:rPr>
               <w:t>GPS-following</w:t>
+            </w:r>
+          </w:p>
+        </w:tc>
+        <w:tc>
+          <w:tcPr>
+            <w:tcW w:w="932" w:type="dxa"/>
+            <w:shd w:val="clear" w:color="auto" w:fill="auto"/>
+            <w:noWrap/>
+            <w:vAlign w:val="bottom"/>
+          </w:tcPr>
+          <w:p>
+            <w:pPr>
+              <w:widowControl/>
+              <w:spacing w:line="240" w:lineRule="auto"/>
+              <w:rPr>
+                <w:rFonts w:ascii="Arial" w:hAnsi="Arial" w:cs="Arial"/>
+                <w:lang w:eastAsia="ja-JP"/>
+              </w:rPr>
+            </w:pPr>
+            <w:r>
+              <w:rPr>
+                <w:rFonts w:ascii="Arial" w:hAnsi="Arial" w:cs="Arial"/>
+                <w:lang w:eastAsia="ja-JP"/>
+              </w:rPr>
+              <w:t>Medium</w:t>
+            </w:r>
+          </w:p>
+        </w:tc>
+        <w:tc>
+          <w:tcPr>
+            <w:tcW w:w="741" w:type="dxa"/>
+            <w:shd w:val="clear" w:color="auto" w:fill="auto"/>
+            <w:noWrap/>
+            <w:vAlign w:val="bottom"/>
+          </w:tcPr>
+          <w:p>
+            <w:pPr>
+              <w:widowControl/>
+              <w:spacing w:line="240" w:lineRule="auto"/>
+              <w:rPr>
+                <w:rFonts w:ascii="Arial" w:hAnsi="Arial" w:cs="Arial"/>
+                <w:lang w:eastAsia="ja-JP"/>
+              </w:rPr>
+            </w:pPr>
+            <w:r>
+              <w:rPr>
+                <w:rFonts w:ascii="Arial" w:hAnsi="Arial" w:cs="Arial"/>
+                <w:lang w:eastAsia="ja-JP"/>
+              </w:rPr>
+              <w:t>35%</w:t>
             </w:r>
           </w:p>
         </w:tc>
@@ -1201,60 +1202,6 @@
         </w:tc>
         <w:tc>
           <w:tcPr>
-            <w:tcW w:w="741" w:type="dxa"/>
-            <w:shd w:val="clear" w:color="auto" w:fill="auto"/>
-            <w:noWrap/>
-            <w:vAlign w:val="bottom"/>
-          </w:tcPr>
-          <w:p>
-            <w:pPr>
-              <w:widowControl/>
-              <w:spacing w:line="240" w:lineRule="auto"/>
-              <w:rPr>
-                <w:rFonts w:ascii="Arial" w:hAnsi="Arial" w:cs="Arial"/>
-                <w:lang w:eastAsia="ja-JP"/>
-              </w:rPr>
-            </w:pPr>
-          </w:p>
-        </w:tc>
-        <w:tc>
-          <w:tcPr>
-            <w:tcW w:w="1149" w:type="dxa"/>
-            <w:shd w:val="clear" w:color="auto" w:fill="auto"/>
-            <w:noWrap/>
-            <w:vAlign w:val="bottom"/>
-          </w:tcPr>
-          <w:p>
-            <w:pPr>
-              <w:widowControl/>
-              <w:spacing w:line="240" w:lineRule="auto"/>
-              <w:rPr>
-                <w:rFonts w:ascii="Arial" w:hAnsi="Arial" w:cs="Arial"/>
-                <w:lang w:eastAsia="ja-JP"/>
-              </w:rPr>
-            </w:pPr>
-          </w:p>
-        </w:tc>
-        <w:tc>
-          <w:tcPr>
-            <w:tcW w:w="990" w:type="dxa"/>
-            <w:shd w:val="clear" w:color="auto" w:fill="auto"/>
-            <w:noWrap/>
-            <w:vAlign w:val="bottom"/>
-          </w:tcPr>
-          <w:p>
-            <w:pPr>
-              <w:widowControl/>
-              <w:spacing w:line="240" w:lineRule="auto"/>
-              <w:rPr>
-                <w:rFonts w:ascii="Arial" w:hAnsi="Arial" w:cs="Arial"/>
-                <w:lang w:eastAsia="ja-JP"/>
-              </w:rPr>
-            </w:pPr>
-          </w:p>
-        </w:tc>
-        <w:tc>
-          <w:tcPr>
             <w:tcW w:w="1080" w:type="dxa"/>
             <w:shd w:val="clear" w:color="auto" w:fill="auto"/>
             <w:noWrap/>
@@ -1294,6 +1241,13 @@
                 <w:lang w:eastAsia="ja-JP"/>
               </w:rPr>
             </w:pPr>
+            <w:r>
+              <w:rPr>
+                <w:rFonts w:ascii="Arial" w:hAnsi="Arial" w:cs="Arial"/>
+                <w:lang w:eastAsia="ja-JP"/>
+              </w:rPr>
+              <w:t>10</w:t>
+            </w:r>
           </w:p>
         </w:tc>
         <w:tc>
@@ -1312,6 +1266,13 @@
                 <w:lang w:eastAsia="ja-JP"/>
               </w:rPr>
             </w:pPr>
+            <w:r>
+              <w:rPr>
+                <w:rFonts w:ascii="Arial" w:hAnsi="Arial" w:cs="Arial"/>
+                <w:lang w:eastAsia="ja-JP"/>
+              </w:rPr>
+              <w:t>N/A</w:t>
+            </w:r>
           </w:p>
         </w:tc>
       </w:tr>
@@ -1321,7 +1282,7 @@
         </w:trPr>
         <w:tc>
           <w:tcPr>
-            <w:tcW w:w="1543" w:type="dxa"/>
+            <w:tcW w:w="1601" w:type="dxa"/>
             <w:shd w:val="clear" w:color="auto" w:fill="auto"/>
             <w:noWrap/>
             <w:vAlign w:val="bottom"/>
@@ -1341,6 +1302,56 @@
                 <w:lang w:eastAsia="ja-JP"/>
               </w:rPr>
               <w:t>Video stream</w:t>
+            </w:r>
+          </w:p>
+        </w:tc>
+        <w:tc>
+          <w:tcPr>
+            <w:tcW w:w="932" w:type="dxa"/>
+            <w:shd w:val="clear" w:color="auto" w:fill="auto"/>
+            <w:noWrap/>
+            <w:vAlign w:val="bottom"/>
+          </w:tcPr>
+          <w:p>
+            <w:pPr>
+              <w:widowControl/>
+              <w:spacing w:line="240" w:lineRule="auto"/>
+              <w:rPr>
+                <w:rFonts w:ascii="Arial" w:hAnsi="Arial" w:cs="Arial"/>
+                <w:lang w:eastAsia="ja-JP"/>
+              </w:rPr>
+            </w:pPr>
+            <w:r>
+              <w:rPr>
+                <w:rFonts w:ascii="Arial" w:hAnsi="Arial" w:cs="Arial"/>
+                <w:lang w:eastAsia="ja-JP"/>
+              </w:rPr>
+              <w:t>High</w:t>
+            </w:r>
+          </w:p>
+        </w:tc>
+        <w:tc>
+          <w:tcPr>
+            <w:tcW w:w="741" w:type="dxa"/>
+            <w:shd w:val="clear" w:color="auto" w:fill="auto"/>
+            <w:noWrap/>
+            <w:vAlign w:val="bottom"/>
+          </w:tcPr>
+          <w:p>
+            <w:pPr>
+              <w:widowControl/>
+              <w:spacing w:line="240" w:lineRule="auto"/>
+              <w:rPr>
+                <w:rFonts w:ascii="Arial" w:hAnsi="Arial" w:cs="Arial"/>
+                <w:lang w:eastAsia="ja-JP"/>
+              </w:rPr>
+            </w:pPr>
+            <w:r>
+              <w:rPr>
+                <w:rFonts w:ascii="Arial" w:hAnsi="Arial" w:cs="Arial"/>
+                <w:lang w:eastAsia="ja-JP"/>
+              </w:rPr>
+              <w:t>90%</w:t>
             </w:r>
           </w:p>
         </w:tc>
@@ -1364,60 +1375,6 @@
         </w:tc>
         <w:tc>
           <w:tcPr>
-            <w:tcW w:w="741" w:type="dxa"/>
-            <w:shd w:val="clear" w:color="auto" w:fill="auto"/>
-            <w:noWrap/>
-            <w:vAlign w:val="bottom"/>
-          </w:tcPr>
-          <w:p>
-            <w:pPr>
-              <w:widowControl/>
-              <w:spacing w:line="240" w:lineRule="auto"/>
-              <w:rPr>
-                <w:rFonts w:ascii="Arial" w:hAnsi="Arial" w:cs="Arial"/>
-                <w:lang w:eastAsia="ja-JP"/>
-              </w:rPr>
-            </w:pPr>
-          </w:p>
-        </w:tc>
-        <w:tc>
-          <w:tcPr>
-            <w:tcW w:w="1149" w:type="dxa"/>
-            <w:shd w:val="clear" w:color="auto" w:fill="auto"/>
-            <w:noWrap/>
-            <w:vAlign w:val="bottom"/>
-          </w:tcPr>
-          <w:p>
-            <w:pPr>
-              <w:widowControl/>
-              <w:spacing w:line="240" w:lineRule="auto"/>
-              <w:rPr>
-                <w:rFonts w:ascii="Arial" w:hAnsi="Arial" w:cs="Arial"/>
-                <w:lang w:eastAsia="ja-JP"/>
-              </w:rPr>
-            </w:pPr>
-          </w:p>
-        </w:tc>
-        <w:tc>
-          <w:tcPr>
-            <w:tcW w:w="990" w:type="dxa"/>
-            <w:shd w:val="clear" w:color="auto" w:fill="auto"/>
-            <w:noWrap/>
-            <w:vAlign w:val="bottom"/>
-          </w:tcPr>
-          <w:p>
-            <w:pPr>
-              <w:widowControl/>
-              <w:spacing w:line="240" w:lineRule="auto"/>
-              <w:rPr>
-                <w:rFonts w:ascii="Arial" w:hAnsi="Arial" w:cs="Arial"/>
-                <w:lang w:eastAsia="ja-JP"/>
-              </w:rPr>
-            </w:pPr>
-          </w:p>
-        </w:tc>
-        <w:tc>
-          <w:tcPr>
             <w:tcW w:w="1080" w:type="dxa"/>
             <w:shd w:val="clear" w:color="auto" w:fill="auto"/>
             <w:noWrap/>
@@ -1457,6 +1414,13 @@
                 <w:lang w:eastAsia="ja-JP"/>
               </w:rPr>
             </w:pPr>
+            <w:r>
+              <w:rPr>
+                <w:rFonts w:ascii="Arial" w:hAnsi="Arial" w:cs="Arial"/>
+                <w:lang w:eastAsia="ja-JP"/>
+              </w:rPr>
+              <w:t>12</w:t>
+            </w:r>
           </w:p>
         </w:tc>
         <w:tc>
@@ -1475,6 +1439,13 @@
                 <w:lang w:eastAsia="ja-JP"/>
               </w:rPr>
             </w:pPr>
+            <w:r>
+              <w:rPr>
+                <w:rFonts w:ascii="Arial" w:hAnsi="Arial" w:cs="Arial"/>
+                <w:lang w:eastAsia="ja-JP"/>
+              </w:rPr>
+              <w:t>3</w:t>
+            </w:r>
           </w:p>
         </w:tc>
       </w:tr>
@@ -1484,7 +1455,7 @@
         </w:trPr>
         <w:tc>
           <w:tcPr>
-            <w:tcW w:w="1543" w:type="dxa"/>
+            <w:tcW w:w="1601" w:type="dxa"/>
             <w:shd w:val="clear" w:color="auto" w:fill="auto"/>
             <w:noWrap/>
             <w:vAlign w:val="bottom"/>
@@ -1498,12 +1469,71 @@
                 <w:lang w:eastAsia="ja-JP"/>
               </w:rPr>
             </w:pPr>
-            <w:r>
-              <w:rPr>
-                <w:rFonts w:ascii="Arial" w:hAnsi="Arial" w:cs="Arial"/>
-                <w:lang w:eastAsia="ja-JP"/>
-              </w:rPr>
-              <w:t>Hardware</w:t>
+            <w:proofErr w:type="spellStart"/>
+            <w:r>
+              <w:rPr>
+                <w:rFonts w:ascii="Arial" w:hAnsi="Arial" w:cs="Arial"/>
+                <w:lang w:eastAsia="ja-JP"/>
+              </w:rPr>
+              <w:t>SmartCar</w:t>
+            </w:r>
+            <w:proofErr w:type="spellEnd"/>
+            <w:r>
+              <w:rPr>
+                <w:rFonts w:ascii="Arial" w:hAnsi="Arial" w:cs="Arial"/>
+                <w:lang w:eastAsia="ja-JP"/>
+              </w:rPr>
+              <w:t xml:space="preserve"> on map</w:t>
+            </w:r>
+          </w:p>
+        </w:tc>
+        <w:tc>
+          <w:tcPr>
+            <w:tcW w:w="932" w:type="dxa"/>
+            <w:shd w:val="clear" w:color="auto" w:fill="auto"/>
+            <w:noWrap/>
+            <w:vAlign w:val="bottom"/>
+          </w:tcPr>
+          <w:p>
+            <w:pPr>
+              <w:widowControl/>
+              <w:spacing w:line="240" w:lineRule="auto"/>
+              <w:rPr>
+                <w:rFonts w:ascii="Arial" w:hAnsi="Arial" w:cs="Arial"/>
+                <w:lang w:eastAsia="ja-JP"/>
+              </w:rPr>
+            </w:pPr>
+            <w:r>
+              <w:rPr>
+                <w:rFonts w:ascii="Arial" w:hAnsi="Arial" w:cs="Arial"/>
+                <w:lang w:eastAsia="ja-JP"/>
+              </w:rPr>
+              <w:t>Medium</w:t>
+            </w:r>
+          </w:p>
+        </w:tc>
+        <w:tc>
+          <w:tcPr>
+            <w:tcW w:w="741" w:type="dxa"/>
+            <w:shd w:val="clear" w:color="auto" w:fill="auto"/>
+            <w:noWrap/>
+            <w:vAlign w:val="bottom"/>
+          </w:tcPr>
+          <w:p>
+            <w:pPr>
+              <w:widowControl/>
+              <w:spacing w:line="240" w:lineRule="auto"/>
+              <w:rPr>
+                <w:rFonts w:ascii="Arial" w:hAnsi="Arial" w:cs="Arial"/>
+                <w:lang w:eastAsia="ja-JP"/>
+              </w:rPr>
+            </w:pPr>
+            <w:r>
+              <w:rPr>
+                <w:rFonts w:ascii="Arial" w:hAnsi="Arial" w:cs="Arial"/>
+                <w:lang w:eastAsia="ja-JP"/>
+              </w:rPr>
+              <w:t>100%</w:t>
             </w:r>
           </w:p>
         </w:tc>
@@ -1527,60 +1557,6 @@
         </w:tc>
         <w:tc>
           <w:tcPr>
-            <w:tcW w:w="741" w:type="dxa"/>
-            <w:shd w:val="clear" w:color="auto" w:fill="auto"/>
-            <w:noWrap/>
-            <w:vAlign w:val="bottom"/>
-          </w:tcPr>
-          <w:p>
-            <w:pPr>
-              <w:widowControl/>
-              <w:spacing w:line="240" w:lineRule="auto"/>
-              <w:rPr>
-                <w:rFonts w:ascii="Arial" w:hAnsi="Arial" w:cs="Arial"/>
-                <w:lang w:eastAsia="ja-JP"/>
-              </w:rPr>
-            </w:pPr>
-          </w:p>
-        </w:tc>
-        <w:tc>
-          <w:tcPr>
-            <w:tcW w:w="1149" w:type="dxa"/>
-            <w:shd w:val="clear" w:color="auto" w:fill="auto"/>
-            <w:noWrap/>
-            <w:vAlign w:val="bottom"/>
-          </w:tcPr>
-          <w:p>
-            <w:pPr>
-              <w:widowControl/>
-              <w:spacing w:line="240" w:lineRule="auto"/>
-              <w:rPr>
-                <w:rFonts w:ascii="Arial" w:hAnsi="Arial" w:cs="Arial"/>
-                <w:lang w:eastAsia="ja-JP"/>
-              </w:rPr>
-            </w:pPr>
-          </w:p>
-        </w:tc>
-        <w:tc>
-          <w:tcPr>
-            <w:tcW w:w="990" w:type="dxa"/>
-            <w:shd w:val="clear" w:color="auto" w:fill="auto"/>
-            <w:noWrap/>
-            <w:vAlign w:val="bottom"/>
-          </w:tcPr>
-          <w:p>
-            <w:pPr>
-              <w:widowControl/>
-              <w:spacing w:line="240" w:lineRule="auto"/>
-              <w:rPr>
-                <w:rFonts w:ascii="Arial" w:hAnsi="Arial" w:cs="Arial"/>
-                <w:lang w:eastAsia="ja-JP"/>
-              </w:rPr>
-            </w:pPr>
-          </w:p>
-        </w:tc>
-        <w:tc>
-          <w:tcPr>
             <w:tcW w:w="1080" w:type="dxa"/>
             <w:shd w:val="clear" w:color="auto" w:fill="auto"/>
             <w:noWrap/>
@@ -1600,7 +1576,7 @@
                 <w:rFonts w:ascii="Arial" w:hAnsi="Arial" w:cs="Arial"/>
                 <w:lang w:eastAsia="ja-JP"/>
               </w:rPr>
-              <w:t>Entire team</w:t>
+              <w:t>Gabriel</w:t>
             </w:r>
           </w:p>
         </w:tc>
@@ -1620,6 +1596,13 @@
                 <w:lang w:eastAsia="ja-JP"/>
               </w:rPr>
             </w:pPr>
+            <w:r>
+              <w:rPr>
+                <w:rFonts w:ascii="Arial" w:hAnsi="Arial" w:cs="Arial"/>
+                <w:lang w:eastAsia="ja-JP"/>
+              </w:rPr>
+              <w:t>12</w:t>
+            </w:r>
           </w:p>
         </w:tc>
         <w:tc>
@@ -1638,6 +1621,13 @@
                 <w:lang w:eastAsia="ja-JP"/>
               </w:rPr>
             </w:pPr>
+            <w:r>
+              <w:rPr>
+                <w:rFonts w:ascii="Arial" w:hAnsi="Arial" w:cs="Arial"/>
+                <w:lang w:eastAsia="ja-JP"/>
+              </w:rPr>
+              <w:t>0</w:t>
+            </w:r>
           </w:p>
         </w:tc>
       </w:tr>
@@ -1647,7 +1637,7 @@
         </w:trPr>
         <w:tc>
           <w:tcPr>
-            <w:tcW w:w="1543" w:type="dxa"/>
+            <w:tcW w:w="1601" w:type="dxa"/>
             <w:shd w:val="clear" w:color="auto" w:fill="auto"/>
             <w:noWrap/>
             <w:vAlign w:val="bottom"/>
@@ -1661,21 +1651,62 @@
                 <w:lang w:eastAsia="ja-JP"/>
               </w:rPr>
             </w:pPr>
-            <w:proofErr w:type="spellStart"/>
-            <w:r>
-              <w:rPr>
-                <w:rFonts w:ascii="Arial" w:hAnsi="Arial" w:cs="Arial"/>
-                <w:lang w:eastAsia="ja-JP"/>
-              </w:rPr>
-              <w:t>SmartCar</w:t>
-            </w:r>
-            <w:proofErr w:type="spellEnd"/>
-            <w:r>
-              <w:rPr>
-                <w:rFonts w:ascii="Arial" w:hAnsi="Arial" w:cs="Arial"/>
-                <w:lang w:eastAsia="ja-JP"/>
-              </w:rPr>
-              <w:t xml:space="preserve"> on map</w:t>
+            <w:r>
+              <w:rPr>
+                <w:rFonts w:ascii="Arial" w:hAnsi="Arial" w:cs="Arial"/>
+                <w:lang w:eastAsia="ja-JP"/>
+              </w:rPr>
+              <w:t>Refactor analog controller</w:t>
+            </w:r>
+          </w:p>
+        </w:tc>
+        <w:tc>
+          <w:tcPr>
+            <w:tcW w:w="932" w:type="dxa"/>
+            <w:shd w:val="clear" w:color="auto" w:fill="auto"/>
+            <w:noWrap/>
+            <w:vAlign w:val="bottom"/>
+          </w:tcPr>
+          <w:p>
+            <w:pPr>
+              <w:widowControl/>
+              <w:spacing w:line="240" w:lineRule="auto"/>
+              <w:rPr>
+                <w:rFonts w:ascii="Arial" w:hAnsi="Arial" w:cs="Arial"/>
+                <w:lang w:eastAsia="ja-JP"/>
+              </w:rPr>
+            </w:pPr>
+            <w:r>
+              <w:rPr>
+                <w:rFonts w:ascii="Arial" w:hAnsi="Arial" w:cs="Arial"/>
+                <w:lang w:eastAsia="ja-JP"/>
+              </w:rPr>
+              <w:t>High</w:t>
+            </w:r>
+          </w:p>
+        </w:tc>
+        <w:tc>
+          <w:tcPr>
+            <w:tcW w:w="741" w:type="dxa"/>
+            <w:shd w:val="clear" w:color="auto" w:fill="auto"/>
+            <w:noWrap/>
+            <w:vAlign w:val="bottom"/>
+          </w:tcPr>
+          <w:p>
+            <w:pPr>
+              <w:widowControl/>
+              <w:spacing w:line="240" w:lineRule="auto"/>
+              <w:rPr>
+                <w:rFonts w:ascii="Arial" w:hAnsi="Arial" w:cs="Arial"/>
+                <w:lang w:eastAsia="ja-JP"/>
+              </w:rPr>
+            </w:pPr>
+            <w:r>
+              <w:rPr>
+                <w:rFonts w:ascii="Arial" w:hAnsi="Arial" w:cs="Arial"/>
+                <w:lang w:eastAsia="ja-JP"/>
+              </w:rPr>
+              <w:t>100%</w:t>
             </w:r>
           </w:p>
         </w:tc>
@@ -1699,67 +1730,6 @@
         </w:tc>
         <w:tc>
           <w:tcPr>
-            <w:tcW w:w="741" w:type="dxa"/>
-            <w:shd w:val="clear" w:color="auto" w:fill="auto"/>
-            <w:noWrap/>
-            <w:vAlign w:val="bottom"/>
-          </w:tcPr>
-          <w:p>
-            <w:pPr>
-              <w:widowControl/>
-              <w:spacing w:line="240" w:lineRule="auto"/>
-              <w:rPr>
-                <w:rFonts w:ascii="Arial" w:hAnsi="Arial" w:cs="Arial"/>
-                <w:lang w:eastAsia="ja-JP"/>
-              </w:rPr>
-            </w:pPr>
-            <w:r>
-              <w:rPr>
-                <w:rFonts w:ascii="Arial" w:hAnsi="Arial" w:cs="Arial"/>
-                <w:lang w:eastAsia="ja-JP"/>
-              </w:rPr>
-              <w:t>100%</w:t>
-            </w:r>
-          </w:p>
-        </w:tc>
-        <w:tc>
-          <w:tcPr>
-            <w:tcW w:w="1149" w:type="dxa"/>
-            <w:shd w:val="clear" w:color="auto" w:fill="auto"/>
-            <w:noWrap/>
-            <w:vAlign w:val="bottom"/>
-          </w:tcPr>
-          <w:p>
-            <w:pPr>
-              <w:widowControl/>
-              <w:spacing w:line="240" w:lineRule="auto"/>
-              <w:rPr>
-                <w:rFonts w:ascii="Arial" w:hAnsi="Arial" w:cs="Arial"/>
-                <w:lang w:eastAsia="ja-JP"/>
-              </w:rPr>
-            </w:pPr>
-          </w:p>
-        </w:tc>
-        <w:tc>
-          <w:tcPr>
-            <w:tcW w:w="990" w:type="dxa"/>
-            <w:shd w:val="clear" w:color="auto" w:fill="auto"/>
-            <w:noWrap/>
-            <w:vAlign w:val="bottom"/>
-          </w:tcPr>
-          <w:p>
-            <w:pPr>
-              <w:widowControl/>
-              <w:spacing w:line="240" w:lineRule="auto"/>
-              <w:rPr>
-                <w:rFonts w:ascii="Arial" w:hAnsi="Arial" w:cs="Arial"/>
-                <w:lang w:eastAsia="ja-JP"/>
-              </w:rPr>
-            </w:pPr>
-          </w:p>
-        </w:tc>
-        <w:tc>
-          <w:tcPr>
             <w:tcW w:w="1080" w:type="dxa"/>
             <w:shd w:val="clear" w:color="auto" w:fill="auto"/>
             <w:noWrap/>
@@ -1774,13 +1744,6 @@
                 <w:lang w:eastAsia="ja-JP"/>
               </w:rPr>
             </w:pPr>
-            <w:r>
-              <w:rPr>
-                <w:rFonts w:ascii="Arial" w:hAnsi="Arial" w:cs="Arial"/>
-                <w:lang w:eastAsia="ja-JP"/>
-              </w:rPr>
-              <w:t>Gabriel/</w:t>
-            </w:r>
             <w:proofErr w:type="spellStart"/>
             <w:r>
               <w:rPr>
@@ -1790,13 +1753,6 @@
               <w:t>Joacim</w:t>
             </w:r>
             <w:proofErr w:type="spellEnd"/>
-            <w:r>
-              <w:rPr>
-                <w:rFonts w:ascii="Arial" w:hAnsi="Arial" w:cs="Arial"/>
-                <w:lang w:eastAsia="ja-JP"/>
-              </w:rPr>
-              <w:t>?</w:t>
-            </w:r>
           </w:p>
         </w:tc>
         <w:tc>
@@ -1815,6 +1771,13 @@
                 <w:lang w:eastAsia="ja-JP"/>
               </w:rPr>
             </w:pPr>
+            <w:r>
+              <w:rPr>
+                <w:rFonts w:ascii="Arial" w:hAnsi="Arial" w:cs="Arial"/>
+                <w:lang w:eastAsia="ja-JP"/>
+              </w:rPr>
+              <w:t>10</w:t>
+            </w:r>
           </w:p>
         </w:tc>
         <w:tc>
@@ -1833,6 +1796,13 @@
                 <w:lang w:eastAsia="ja-JP"/>
               </w:rPr>
             </w:pPr>
+            <w:r>
+              <w:rPr>
+                <w:rFonts w:ascii="Arial" w:hAnsi="Arial" w:cs="Arial"/>
+                <w:lang w:eastAsia="ja-JP"/>
+              </w:rPr>
+              <w:t>0</w:t>
+            </w:r>
           </w:p>
         </w:tc>
       </w:tr>
@@ -1842,7 +1812,7 @@
         </w:trPr>
         <w:tc>
           <w:tcPr>
-            <w:tcW w:w="1543" w:type="dxa"/>
+            <w:tcW w:w="1601" w:type="dxa"/>
             <w:shd w:val="clear" w:color="auto" w:fill="auto"/>
             <w:noWrap/>
             <w:vAlign w:val="bottom"/>
@@ -1861,7 +1831,57 @@
                 <w:rFonts w:ascii="Arial" w:hAnsi="Arial" w:cs="Arial"/>
                 <w:lang w:eastAsia="ja-JP"/>
               </w:rPr>
-              <w:t>Analog controller</w:t>
+              <w:t>Refactoring</w:t>
+            </w:r>
+          </w:p>
+        </w:tc>
+        <w:tc>
+          <w:tcPr>
+            <w:tcW w:w="932" w:type="dxa"/>
+            <w:shd w:val="clear" w:color="auto" w:fill="auto"/>
+            <w:noWrap/>
+            <w:vAlign w:val="bottom"/>
+          </w:tcPr>
+          <w:p>
+            <w:pPr>
+              <w:widowControl/>
+              <w:spacing w:line="240" w:lineRule="auto"/>
+              <w:rPr>
+                <w:rFonts w:ascii="Arial" w:hAnsi="Arial" w:cs="Arial"/>
+                <w:lang w:eastAsia="ja-JP"/>
+              </w:rPr>
+            </w:pPr>
+            <w:r>
+              <w:rPr>
+                <w:rFonts w:ascii="Arial" w:hAnsi="Arial" w:cs="Arial"/>
+                <w:lang w:eastAsia="ja-JP"/>
+              </w:rPr>
+              <w:t>High</w:t>
+            </w:r>
+          </w:p>
+        </w:tc>
+        <w:tc>
+          <w:tcPr>
+            <w:tcW w:w="741" w:type="dxa"/>
+            <w:shd w:val="clear" w:color="auto" w:fill="auto"/>
+            <w:noWrap/>
+            <w:vAlign w:val="bottom"/>
+          </w:tcPr>
+          <w:p>
+            <w:pPr>
+              <w:widowControl/>
+              <w:spacing w:line="240" w:lineRule="auto"/>
+              <w:rPr>
+                <w:rFonts w:ascii="Arial" w:hAnsi="Arial" w:cs="Arial"/>
+                <w:lang w:eastAsia="ja-JP"/>
+              </w:rPr>
+            </w:pPr>
+            <w:r>
+              <w:rPr>
+                <w:rFonts w:ascii="Arial" w:hAnsi="Arial" w:cs="Arial"/>
+                <w:lang w:eastAsia="ja-JP"/>
+              </w:rPr>
+              <w:t>100%</w:t>
             </w:r>
           </w:p>
         </w:tc>
@@ -1885,67 +1905,6 @@
         </w:tc>
         <w:tc>
           <w:tcPr>
-            <w:tcW w:w="741" w:type="dxa"/>
-            <w:shd w:val="clear" w:color="auto" w:fill="auto"/>
-            <w:noWrap/>
-            <w:vAlign w:val="bottom"/>
-          </w:tcPr>
-          <w:p>
-            <w:pPr>
-              <w:widowControl/>
-              <w:spacing w:line="240" w:lineRule="auto"/>
-              <w:rPr>
-                <w:rFonts w:ascii="Arial" w:hAnsi="Arial" w:cs="Arial"/>
-                <w:lang w:eastAsia="ja-JP"/>
-              </w:rPr>
-            </w:pPr>
-            <w:r>
-              <w:rPr>
-                <w:rFonts w:ascii="Arial" w:hAnsi="Arial" w:cs="Arial"/>
-                <w:lang w:eastAsia="ja-JP"/>
-              </w:rPr>
-              <w:t>100%</w:t>
-            </w:r>
-          </w:p>
-        </w:tc>
-        <w:tc>
-          <w:tcPr>
-            <w:tcW w:w="1149" w:type="dxa"/>
-            <w:shd w:val="clear" w:color="auto" w:fill="auto"/>
-            <w:noWrap/>
-            <w:vAlign w:val="bottom"/>
-          </w:tcPr>
-          <w:p>
-            <w:pPr>
-              <w:widowControl/>
-              <w:spacing w:line="240" w:lineRule="auto"/>
-              <w:rPr>
-                <w:rFonts w:ascii="Arial" w:hAnsi="Arial" w:cs="Arial"/>
-                <w:lang w:eastAsia="ja-JP"/>
-              </w:rPr>
-            </w:pPr>
-          </w:p>
-        </w:tc>
-        <w:tc>
-          <w:tcPr>
-            <w:tcW w:w="990" w:type="dxa"/>
-            <w:shd w:val="clear" w:color="auto" w:fill="auto"/>
-            <w:noWrap/>
-            <w:vAlign w:val="bottom"/>
-          </w:tcPr>
-          <w:p>
-            <w:pPr>
-              <w:widowControl/>
-              <w:spacing w:line="240" w:lineRule="auto"/>
-              <w:rPr>
-                <w:rFonts w:ascii="Arial" w:hAnsi="Arial" w:cs="Arial"/>
-                <w:lang w:eastAsia="ja-JP"/>
-              </w:rPr>
-            </w:pPr>
-          </w:p>
-        </w:tc>
-        <w:tc>
-          <w:tcPr>
             <w:tcW w:w="1080" w:type="dxa"/>
             <w:shd w:val="clear" w:color="auto" w:fill="auto"/>
             <w:noWrap/>
@@ -1960,15 +1919,13 @@
                 <w:lang w:eastAsia="ja-JP"/>
               </w:rPr>
             </w:pPr>
-            <w:proofErr w:type="spellStart"/>
-            <w:r>
-              <w:rPr>
-                <w:rFonts w:ascii="Arial" w:hAnsi="Arial" w:cs="Arial"/>
-                <w:lang w:eastAsia="ja-JP"/>
-              </w:rPr>
-              <w:t>Joacim</w:t>
-            </w:r>
-            <w:proofErr w:type="spellEnd"/>
+            <w:r>
+              <w:rPr>
+                <w:rFonts w:ascii="Arial" w:hAnsi="Arial" w:cs="Arial"/>
+                <w:lang w:eastAsia="ja-JP"/>
+              </w:rPr>
+              <w:t>Entire team</w:t>
+            </w:r>
           </w:p>
         </w:tc>
         <w:tc>
@@ -1987,6 +1944,13 @@
                 <w:lang w:eastAsia="ja-JP"/>
               </w:rPr>
             </w:pPr>
+            <w:r>
+              <w:rPr>
+                <w:rFonts w:ascii="Arial" w:hAnsi="Arial" w:cs="Arial"/>
+                <w:lang w:eastAsia="ja-JP"/>
+              </w:rPr>
+              <w:t>N/A</w:t>
+            </w:r>
           </w:p>
         </w:tc>
         <w:tc>
@@ -2005,6 +1969,13 @@
                 <w:lang w:eastAsia="ja-JP"/>
               </w:rPr>
             </w:pPr>
+            <w:r>
+              <w:rPr>
+                <w:rFonts w:ascii="Arial" w:hAnsi="Arial" w:cs="Arial"/>
+                <w:lang w:eastAsia="ja-JP"/>
+              </w:rPr>
+              <w:t>0</w:t>
+            </w:r>
           </w:p>
         </w:tc>
       </w:tr>
@@ -2237,7 +2208,13 @@
               <w:ind w:left="0"/>
             </w:pPr>
             <w:r>
-              <w:t>Need of trying new practices</w:t>
+              <w:t xml:space="preserve">Need </w:t>
+            </w:r>
+            <w:r>
+              <w:t>to try</w:t>
+            </w:r>
+            <w:r>
+              <w:t xml:space="preserve"> new practices</w:t>
             </w:r>
           </w:p>
         </w:tc>
@@ -2301,17 +2278,21 @@
         <w:pStyle w:val="Heading2"/>
       </w:pPr>
       <w:r>
-        <w:t>Favorable response from product owner when presenting refactoring tactic (</w:t>
-      </w:r>
-      <w:proofErr w:type="spellStart"/>
-      <w:r>
-        <w:t>SourceMonitor</w:t>
-      </w:r>
-      <w:proofErr w:type="spellEnd"/>
-      <w:r>
-        <w:t xml:space="preserve"> and collectively trying to simplify the code)</w:t>
+        <w:t>Favorable response from product owner</w:t>
       </w:r>
     </w:p>
+    <w:p>
+      <w:pPr>
+        <w:pStyle w:val="Heading2"/>
+      </w:pPr>
+      <w:r>
+        <w:t>R</w:t>
+      </w:r>
+      <w:r>
+        <w:t>efactoring tactic</w:t>
+      </w:r>
+    </w:p>
+    <w:p/>
     <w:p>
       <w:pPr>
         <w:pStyle w:val="Heading1"/>
@@ -2523,8 +2504,6 @@
               </w:rPr>
               <w:t xml:space="preserve"> Dai, Erik Laurin, G</w:t>
             </w:r>
-            <w:bookmarkStart w:id="1" w:name="_GoBack"/>
-            <w:bookmarkEnd w:id="1"/>
             <w:r>
               <w:rPr>
                 <w:iCs/>
@@ -2771,7 +2750,15 @@
         <w:rPr>
           <w:color w:val="auto"/>
         </w:rPr>
-        <w:t>exam period, work did get produced</w:t>
+        <w:t>exam period, work did ge</w:t>
+      </w:r>
+      <w:bookmarkStart w:id="1" w:name="_GoBack"/>
+      <w:bookmarkEnd w:id="1"/>
+      <w:r>
+        <w:rPr>
+          <w:color w:val="auto"/>
+        </w:rPr>
+        <w:t>t produced</w:t>
       </w:r>
       <w:r>
         <w:rPr>
@@ -3976,7 +3963,7 @@
   <w:abstractNum w:abstractNumId="17" w15:restartNumberingAfterBreak="0">
     <w:nsid w:val="42D059CF"/>
     <w:multiLevelType w:val="hybridMultilevel"/>
-    <w:tmpl w:val="C494E272"/>
+    <w:tmpl w:val="DEC01A4C"/>
     <w:lvl w:ilvl="0" w:tplc="4DBA5112">
       <w:start w:val="1"/>
       <w:numFmt w:val="bullet"/>

</xml_diff>

<commit_message>
updated work items for consistency
</commit_message>
<xml_diff>
--- a/documentation/IterationPlans/Sprint3.docx
+++ b/documentation/IterationPlans/Sprint3.docx
@@ -1,44 +1,74 @@
 
 <file path=word/document.xml><?xml version="1.0" encoding="utf-8"?>
-<w:document xmlns:wpc="http://schemas.microsoft.com/office/word/2010/wordprocessingCanvas" xmlns:cx="http://schemas.microsoft.com/office/drawing/2014/chartex" xmlns:cx1="http://schemas.microsoft.com/office/drawing/2015/9/8/chartex" xmlns:cx2="http://schemas.microsoft.com/office/drawing/2015/10/21/chartex" xmlns:cx3="http://schemas.microsoft.com/office/drawing/2016/5/9/chartex" xmlns:cx4="http://schemas.microsoft.com/office/drawing/2016/5/10/chartex" xmlns:cx5="http://schemas.microsoft.com/office/drawing/2016/5/11/chartex" xmlns:mc="http://schemas.openxmlformats.org/markup-compatibility/2006" xmlns:o="urn:schemas-microsoft-com:office:office" xmlns:r="http://schemas.openxmlformats.org/officeDocument/2006/relationships" xmlns:m="http://schemas.openxmlformats.org/officeDocument/2006/math" xmlns:v="urn:schemas-microsoft-com:vml" xmlns:wp14="http://schemas.microsoft.com/office/word/2010/wordprocessingDrawing" xmlns:wp="http://schemas.openxmlformats.org/drawingml/2006/wordprocessingDrawing" xmlns:w10="urn:schemas-microsoft-com:office:word" xmlns:w="http://schemas.openxmlformats.org/wordprocessingml/2006/main" xmlns:w14="http://schemas.microsoft.com/office/word/2010/wordml" xmlns:w15="http://schemas.microsoft.com/office/word/2012/wordml" xmlns:w16se="http://schemas.microsoft.com/office/word/2015/wordml/symex" xmlns:wpg="http://schemas.microsoft.com/office/word/2010/wordprocessingGroup" xmlns:wpi="http://schemas.microsoft.com/office/word/2010/wordprocessingInk" xmlns:wne="http://schemas.microsoft.com/office/word/2006/wordml" xmlns:wps="http://schemas.microsoft.com/office/word/2010/wordprocessingShape" mc:Ignorable="w14 w15 w16se wp14">
+<w:document xmlns:wpc="http://schemas.microsoft.com/office/word/2010/wordprocessingCanvas" xmlns:mc="http://schemas.openxmlformats.org/markup-compatibility/2006" xmlns:o="urn:schemas-microsoft-com:office:office" xmlns:r="http://schemas.openxmlformats.org/officeDocument/2006/relationships" xmlns:m="http://schemas.openxmlformats.org/officeDocument/2006/math" xmlns:v="urn:schemas-microsoft-com:vml" xmlns:wp14="http://schemas.microsoft.com/office/word/2010/wordprocessingDrawing" xmlns:wp="http://schemas.openxmlformats.org/drawingml/2006/wordprocessingDrawing" xmlns:w10="urn:schemas-microsoft-com:office:word" xmlns:w="http://schemas.openxmlformats.org/wordprocessingml/2006/main" xmlns:w14="http://schemas.microsoft.com/office/word/2010/wordml" xmlns:wpg="http://schemas.microsoft.com/office/word/2010/wordprocessingGroup" xmlns:wpi="http://schemas.microsoft.com/office/word/2010/wordprocessingInk" xmlns:wne="http://schemas.microsoft.com/office/word/2006/wordml" xmlns:wps="http://schemas.microsoft.com/office/word/2010/wordprocessingShape" mc:Ignorable="w14 wp14">
   <w:body>
     <w:p>
       <w:pPr>
         <w:pStyle w:val="Title"/>
+        <w:rPr>
+          <w:rFonts w:ascii="Times New Roman" w:hAnsi="Times New Roman"/>
+        </w:rPr>
       </w:pPr>
       <w:r>
+        <w:rPr>
+          <w:rFonts w:ascii="Times New Roman" w:hAnsi="Times New Roman"/>
+        </w:rPr>
         <w:fldChar w:fldCharType="begin"/>
       </w:r>
       <w:r>
+        <w:rPr>
+          <w:rFonts w:ascii="Times New Roman" w:hAnsi="Times New Roman"/>
+        </w:rPr>
         <w:instrText xml:space="preserve"> SUBJECT  \* MERGEFORMAT </w:instrText>
       </w:r>
       <w:r>
-        <w:fldChar w:fldCharType="separate"/>
-      </w:r>
-      <w:r>
+        <w:rPr>
+          <w:rFonts w:ascii="Times New Roman" w:hAnsi="Times New Roman"/>
+        </w:rPr>
         <w:fldChar w:fldCharType="end"/>
       </w:r>
       <w:r>
+        <w:rPr>
+          <w:rFonts w:ascii="Times New Roman" w:hAnsi="Times New Roman"/>
+        </w:rPr>
         <w:t>G.U.A.R.D.</w:t>
       </w:r>
     </w:p>
     <w:p>
       <w:pPr>
         <w:pStyle w:val="Title"/>
+        <w:rPr>
+          <w:rFonts w:ascii="Times New Roman" w:hAnsi="Times New Roman"/>
+        </w:rPr>
       </w:pPr>
       <w:r>
+        <w:rPr>
+          <w:rFonts w:ascii="Times New Roman" w:hAnsi="Times New Roman"/>
+        </w:rPr>
         <w:fldChar w:fldCharType="begin"/>
       </w:r>
       <w:r>
+        <w:rPr>
+          <w:rFonts w:ascii="Times New Roman" w:hAnsi="Times New Roman"/>
+        </w:rPr>
         <w:instrText xml:space="preserve"> TITLE  \* MERGEFORMAT </w:instrText>
       </w:r>
       <w:r>
+        <w:rPr>
+          <w:rFonts w:ascii="Times New Roman" w:hAnsi="Times New Roman"/>
+        </w:rPr>
         <w:fldChar w:fldCharType="separate"/>
       </w:r>
       <w:r>
+        <w:rPr>
+          <w:rFonts w:ascii="Times New Roman" w:hAnsi="Times New Roman"/>
+        </w:rPr>
         <w:t>Iteration Plan</w:t>
       </w:r>
       <w:r>
+        <w:rPr>
+          <w:rFonts w:ascii="Times New Roman" w:hAnsi="Times New Roman"/>
+        </w:rPr>
         <w:fldChar w:fldCharType="end"/>
       </w:r>
     </w:p>
@@ -65,17 +95,29 @@
     <w:p>
       <w:pPr>
         <w:pStyle w:val="Heading1"/>
+        <w:rPr>
+          <w:rFonts w:ascii="Times New Roman" w:hAnsi="Times New Roman"/>
+        </w:rPr>
       </w:pPr>
       <w:r>
         <w:t xml:space="preserve">1.  </w:t>
       </w:r>
       <w:r>
+        <w:rPr>
+          <w:rFonts w:ascii="Times New Roman" w:hAnsi="Times New Roman"/>
+        </w:rPr>
         <w:t xml:space="preserve">Key </w:t>
       </w:r>
       <w:r>
+        <w:rPr>
+          <w:rFonts w:ascii="Times New Roman" w:hAnsi="Times New Roman"/>
+        </w:rPr>
         <w:t>m</w:t>
       </w:r>
       <w:r>
+        <w:rPr>
+          <w:rFonts w:ascii="Times New Roman" w:hAnsi="Times New Roman"/>
+        </w:rPr>
         <w:t>ilestones</w:t>
       </w:r>
     </w:p>
@@ -105,7 +147,6 @@
           <w:p>
             <w:pPr>
               <w:rPr>
-                <w:rFonts w:ascii="Arial" w:hAnsi="Arial" w:cs="Arial"/>
                 <w:b/>
                 <w:bCs/>
               </w:rPr>
@@ -113,7 +154,6 @@
             <w:bookmarkStart w:id="0" w:name="OLE_LINK1"/>
             <w:r>
               <w:rPr>
-                <w:rFonts w:ascii="Arial" w:hAnsi="Arial" w:cs="Arial"/>
                 <w:b/>
                 <w:bCs/>
               </w:rPr>
@@ -128,14 +168,12 @@
           <w:p>
             <w:pPr>
               <w:rPr>
-                <w:rFonts w:ascii="Arial" w:hAnsi="Arial" w:cs="Arial"/>
                 <w:b/>
                 <w:bCs/>
               </w:rPr>
             </w:pPr>
             <w:r>
               <w:rPr>
-                <w:rFonts w:ascii="Arial" w:hAnsi="Arial" w:cs="Arial"/>
                 <w:b/>
                 <w:bCs/>
               </w:rPr>
@@ -161,7 +199,7 @@
           </w:tcPr>
           <w:p>
             <w:r>
-              <w:t>20</w:t>
+              <w:t>13</w:t>
             </w:r>
             <w:r>
               <w:t>.</w:t>
@@ -248,10 +286,7 @@
           </w:tcPr>
           <w:p>
             <w:r>
-              <w:t>2</w:t>
-            </w:r>
-            <w:r>
-              <w:t>7</w:t>
+              <w:t>22</w:t>
             </w:r>
             <w:r>
               <w:t>.0</w:t>
@@ -282,13 +317,13 @@
           </w:tcPr>
           <w:p>
             <w:r>
-              <w:t>03</w:t>
+              <w:t>27</w:t>
             </w:r>
             <w:r>
               <w:t>.0</w:t>
             </w:r>
             <w:r>
-              <w:t>4</w:t>
+              <w:t>3</w:t>
             </w:r>
             <w:r>
               <w:t>.2017</w:t>
@@ -307,20 +342,38 @@
     <w:p>
       <w:pPr>
         <w:pStyle w:val="Heading1"/>
+        <w:rPr>
+          <w:rFonts w:ascii="Times New Roman" w:hAnsi="Times New Roman"/>
+        </w:rPr>
       </w:pPr>
       <w:r>
+        <w:rPr>
+          <w:rFonts w:ascii="Times New Roman" w:hAnsi="Times New Roman"/>
+        </w:rPr>
         <w:t xml:space="preserve">2.  </w:t>
       </w:r>
       <w:r>
+        <w:rPr>
+          <w:rFonts w:ascii="Times New Roman" w:hAnsi="Times New Roman"/>
+        </w:rPr>
         <w:t>High-level</w:t>
       </w:r>
       <w:r>
+        <w:rPr>
+          <w:rFonts w:ascii="Times New Roman" w:hAnsi="Times New Roman"/>
+        </w:rPr>
         <w:t xml:space="preserve"> </w:t>
       </w:r>
       <w:r>
+        <w:rPr>
+          <w:rFonts w:ascii="Times New Roman" w:hAnsi="Times New Roman"/>
+        </w:rPr>
         <w:t>o</w:t>
       </w:r>
       <w:r>
+        <w:rPr>
+          <w:rFonts w:ascii="Times New Roman" w:hAnsi="Times New Roman"/>
+        </w:rPr>
         <w:t>bjectives</w:t>
       </w:r>
     </w:p>
@@ -349,13 +402,8 @@
         <w:t xml:space="preserve">oordinates from GPS </w:t>
       </w:r>
       <w:r>
-        <w:t xml:space="preserve">device on </w:t>
+        <w:t>device on SmartCar</w:t>
       </w:r>
-      <w:proofErr w:type="spellStart"/>
-      <w:r>
-        <w:t>SmartCar</w:t>
-      </w:r>
-      <w:proofErr w:type="spellEnd"/>
     </w:p>
     <w:p>
       <w:pPr>
@@ -376,15 +424,7 @@
         </w:numPr>
       </w:pPr>
       <w:r>
-        <w:t xml:space="preserve">Implementing a video stream from </w:t>
-      </w:r>
-      <w:proofErr w:type="spellStart"/>
-      <w:r>
-        <w:t>SmartCar</w:t>
-      </w:r>
-      <w:proofErr w:type="spellEnd"/>
-      <w:r>
-        <w:t xml:space="preserve"> to mobile application</w:t>
+        <w:t>Implementing a video stream from SmartCar to mobile application</w:t>
       </w:r>
     </w:p>
     <w:p>
@@ -395,15 +435,7 @@
         </w:numPr>
       </w:pPr>
       <w:r>
-        <w:t xml:space="preserve">Display </w:t>
-      </w:r>
-      <w:proofErr w:type="spellStart"/>
-      <w:r>
-        <w:t>SmartCar’s</w:t>
-      </w:r>
-      <w:proofErr w:type="spellEnd"/>
-      <w:r>
-        <w:t xml:space="preserve"> position on map</w:t>
+        <w:t>Display SmartCar’s position on map</w:t>
       </w:r>
     </w:p>
     <w:p>
@@ -420,23 +452,38 @@
     <w:p>
       <w:pPr>
         <w:pStyle w:val="Heading1"/>
+        <w:rPr>
+          <w:rFonts w:ascii="Times New Roman" w:hAnsi="Times New Roman"/>
+        </w:rPr>
       </w:pPr>
       <w:r>
+        <w:rPr>
+          <w:rFonts w:ascii="Times New Roman" w:hAnsi="Times New Roman"/>
+        </w:rPr>
         <w:t xml:space="preserve">3.  </w:t>
       </w:r>
       <w:r>
+        <w:rPr>
+          <w:rFonts w:ascii="Times New Roman" w:hAnsi="Times New Roman"/>
+        </w:rPr>
         <w:t xml:space="preserve">Work Item </w:t>
       </w:r>
       <w:r>
+        <w:rPr>
+          <w:rFonts w:ascii="Times New Roman" w:hAnsi="Times New Roman"/>
+        </w:rPr>
         <w:t>a</w:t>
       </w:r>
       <w:r>
+        <w:rPr>
+          <w:rFonts w:ascii="Times New Roman" w:hAnsi="Times New Roman"/>
+        </w:rPr>
         <w:t>ssignments</w:t>
       </w:r>
     </w:p>
     <w:tbl>
       <w:tblPr>
-        <w:tblW w:w="7324" w:type="dxa"/>
+        <w:tblW w:w="8314" w:type="dxa"/>
         <w:tblInd w:w="95" w:type="dxa"/>
         <w:tblBorders>
           <w:top w:val="single" w:sz="4" w:space="0" w:color="000000"/>
@@ -454,6 +501,7 @@
         <w:gridCol w:w="932"/>
         <w:gridCol w:w="741"/>
         <w:gridCol w:w="990"/>
+        <w:gridCol w:w="990"/>
         <w:gridCol w:w="1080"/>
         <w:gridCol w:w="900"/>
         <w:gridCol w:w="1080"/>
@@ -472,7 +520,6 @@
               <w:widowControl/>
               <w:spacing w:before="60" w:line="240" w:lineRule="auto"/>
               <w:rPr>
-                <w:rFonts w:ascii="Arial" w:hAnsi="Arial" w:cs="Arial"/>
                 <w:b/>
                 <w:sz w:val="18"/>
                 <w:szCs w:val="18"/>
@@ -481,48 +528,53 @@
             </w:pPr>
             <w:r>
               <w:rPr>
-                <w:rFonts w:ascii="Arial" w:hAnsi="Arial" w:cs="Arial"/>
                 <w:b/>
                 <w:sz w:val="18"/>
                 <w:szCs w:val="18"/>
                 <w:lang w:eastAsia="ja-JP"/>
               </w:rPr>
-              <w:t xml:space="preserve">Name </w:t>
-            </w:r>
-            <w:r>
-              <w:rPr>
-                <w:rFonts w:ascii="Arial" w:hAnsi="Arial" w:cs="Arial"/>
+              <w:t>Name or key words of description</w:t>
+            </w:r>
+          </w:p>
+        </w:tc>
+        <w:tc>
+          <w:tcPr>
+            <w:tcW w:w="932" w:type="dxa"/>
+            <w:shd w:val="clear" w:color="auto" w:fill="D9D9D9"/>
+            <w:noWrap/>
+          </w:tcPr>
+          <w:p>
+            <w:pPr>
+              <w:widowControl/>
+              <w:spacing w:before="60" w:line="240" w:lineRule="auto"/>
+              <w:rPr>
                 <w:b/>
                 <w:sz w:val="18"/>
                 <w:szCs w:val="18"/>
                 <w:lang w:eastAsia="ja-JP"/>
               </w:rPr>
-              <w:t>or key words of d</w:t>
-            </w:r>
-            <w:r>
-              <w:rPr>
-                <w:rFonts w:ascii="Arial" w:hAnsi="Arial" w:cs="Arial"/>
+            </w:pPr>
+            <w:r>
+              <w:rPr>
                 <w:b/>
                 <w:sz w:val="18"/>
                 <w:szCs w:val="18"/>
                 <w:lang w:eastAsia="ja-JP"/>
               </w:rPr>
-              <w:t>escription</w:t>
-            </w:r>
-          </w:p>
-        </w:tc>
-        <w:tc>
-          <w:tcPr>
-            <w:tcW w:w="932" w:type="dxa"/>
+              <w:t xml:space="preserve">Priority  </w:t>
+            </w:r>
+          </w:p>
+        </w:tc>
+        <w:tc>
+          <w:tcPr>
+            <w:tcW w:w="741" w:type="dxa"/>
             <w:shd w:val="clear" w:color="auto" w:fill="D9D9D9"/>
-            <w:noWrap/>
           </w:tcPr>
           <w:p>
             <w:pPr>
               <w:widowControl/>
               <w:spacing w:before="60" w:line="240" w:lineRule="auto"/>
               <w:rPr>
-                <w:rFonts w:ascii="Arial" w:hAnsi="Arial" w:cs="Arial"/>
                 <w:b/>
                 <w:sz w:val="18"/>
                 <w:szCs w:val="18"/>
@@ -531,19 +583,18 @@
             </w:pPr>
             <w:r>
               <w:rPr>
-                <w:rFonts w:ascii="Arial" w:hAnsi="Arial" w:cs="Arial"/>
                 <w:b/>
                 <w:sz w:val="18"/>
                 <w:szCs w:val="18"/>
                 <w:lang w:eastAsia="ja-JP"/>
               </w:rPr>
-              <w:t xml:space="preserve">Priority  </w:t>
-            </w:r>
-          </w:p>
-        </w:tc>
-        <w:tc>
-          <w:tcPr>
-            <w:tcW w:w="741" w:type="dxa"/>
+              <w:t>State</w:t>
+            </w:r>
+          </w:p>
+        </w:tc>
+        <w:tc>
+          <w:tcPr>
+            <w:tcW w:w="990" w:type="dxa"/>
             <w:shd w:val="clear" w:color="auto" w:fill="D9D9D9"/>
           </w:tcPr>
           <w:p>
@@ -551,7 +602,6 @@
               <w:widowControl/>
               <w:spacing w:before="60" w:line="240" w:lineRule="auto"/>
               <w:rPr>
-                <w:rFonts w:ascii="Arial" w:hAnsi="Arial" w:cs="Arial"/>
                 <w:b/>
                 <w:sz w:val="18"/>
                 <w:szCs w:val="18"/>
@@ -560,14 +610,15 @@
             </w:pPr>
             <w:r>
               <w:rPr>
-                <w:rFonts w:ascii="Arial" w:hAnsi="Arial" w:cs="Arial"/>
                 <w:b/>
                 <w:sz w:val="18"/>
                 <w:szCs w:val="18"/>
                 <w:lang w:eastAsia="ja-JP"/>
               </w:rPr>
-              <w:t>State</w:t>
-            </w:r>
+              <w:t>Reference Material</w:t>
+            </w:r>
+            <w:bookmarkStart w:id="1" w:name="_GoBack"/>
+            <w:bookmarkEnd w:id="1"/>
           </w:p>
         </w:tc>
         <w:tc>
@@ -580,7 +631,6 @@
               <w:widowControl/>
               <w:spacing w:before="60" w:line="240" w:lineRule="auto"/>
               <w:rPr>
-                <w:rFonts w:ascii="Arial" w:hAnsi="Arial" w:cs="Arial"/>
                 <w:b/>
                 <w:sz w:val="18"/>
                 <w:szCs w:val="18"/>
@@ -589,7 +639,6 @@
             </w:pPr>
             <w:r>
               <w:rPr>
-                <w:rFonts w:ascii="Arial" w:hAnsi="Arial" w:cs="Arial"/>
                 <w:b/>
                 <w:sz w:val="18"/>
                 <w:szCs w:val="18"/>
@@ -609,7 +658,6 @@
               <w:widowControl/>
               <w:spacing w:before="60" w:line="240" w:lineRule="auto"/>
               <w:rPr>
-                <w:rFonts w:ascii="Arial" w:hAnsi="Arial" w:cs="Arial"/>
                 <w:b/>
                 <w:sz w:val="18"/>
                 <w:szCs w:val="18"/>
@@ -618,141 +666,75 @@
             </w:pPr>
             <w:r>
               <w:rPr>
-                <w:rFonts w:ascii="Arial" w:hAnsi="Arial" w:cs="Arial"/>
                 <w:b/>
                 <w:sz w:val="18"/>
                 <w:szCs w:val="18"/>
                 <w:lang w:eastAsia="ja-JP"/>
               </w:rPr>
-              <w:t>Assigned to</w:t>
-            </w:r>
-            <w:r>
-              <w:rPr>
-                <w:rFonts w:ascii="Arial" w:hAnsi="Arial" w:cs="Arial"/>
+              <w:t>Assigned to (name)</w:t>
+            </w:r>
+          </w:p>
+        </w:tc>
+        <w:tc>
+          <w:tcPr>
+            <w:tcW w:w="900" w:type="dxa"/>
+            <w:shd w:val="clear" w:color="auto" w:fill="D9D9D9"/>
+          </w:tcPr>
+          <w:p>
+            <w:pPr>
+              <w:widowControl/>
+              <w:spacing w:before="60" w:line="240" w:lineRule="auto"/>
+              <w:rPr>
                 <w:b/>
                 <w:sz w:val="18"/>
                 <w:szCs w:val="18"/>
                 <w:lang w:eastAsia="ja-JP"/>
               </w:rPr>
-              <w:t xml:space="preserve"> (name)</w:t>
-            </w:r>
-          </w:p>
-        </w:tc>
-        <w:tc>
-          <w:tcPr>
-            <w:tcW w:w="900" w:type="dxa"/>
-            <w:shd w:val="clear" w:color="auto" w:fill="D9D9D9"/>
-          </w:tcPr>
-          <w:p>
-            <w:pPr>
-              <w:widowControl/>
-              <w:spacing w:before="60" w:line="240" w:lineRule="auto"/>
-              <w:rPr>
-                <w:rFonts w:ascii="Arial" w:hAnsi="Arial" w:cs="Arial"/>
+            </w:pPr>
+            <w:r>
+              <w:rPr>
                 <w:b/>
                 <w:sz w:val="18"/>
                 <w:szCs w:val="18"/>
                 <w:lang w:eastAsia="ja-JP"/>
               </w:rPr>
-            </w:pPr>
-            <w:r>
-              <w:rPr>
-                <w:rFonts w:ascii="Arial" w:hAnsi="Arial" w:cs="Arial"/>
+              <w:t>Hours worked</w:t>
+            </w:r>
+            <w:r>
+              <w:rPr>
                 <w:b/>
                 <w:sz w:val="18"/>
                 <w:szCs w:val="18"/>
                 <w:lang w:eastAsia="ja-JP"/>
               </w:rPr>
-              <w:t>Hours worked</w:t>
-            </w:r>
-            <w:r>
-              <w:rPr>
-                <w:rFonts w:ascii="Arial" w:hAnsi="Arial" w:cs="Arial"/>
+              <w:t xml:space="preserve"> </w:t>
+            </w:r>
+          </w:p>
+        </w:tc>
+        <w:tc>
+          <w:tcPr>
+            <w:tcW w:w="1080" w:type="dxa"/>
+            <w:shd w:val="clear" w:color="auto" w:fill="D9D9D9"/>
+          </w:tcPr>
+          <w:p>
+            <w:pPr>
+              <w:widowControl/>
+              <w:spacing w:before="60" w:line="240" w:lineRule="auto"/>
+              <w:rPr>
                 <w:b/>
                 <w:sz w:val="18"/>
                 <w:szCs w:val="18"/>
                 <w:lang w:eastAsia="ja-JP"/>
               </w:rPr>
-              <w:t xml:space="preserve"> </w:t>
-            </w:r>
-          </w:p>
-        </w:tc>
-        <w:tc>
-          <w:tcPr>
-            <w:tcW w:w="1080" w:type="dxa"/>
-            <w:shd w:val="clear" w:color="auto" w:fill="D9D9D9"/>
-          </w:tcPr>
-          <w:p>
-            <w:pPr>
-              <w:widowControl/>
-              <w:spacing w:before="60" w:line="240" w:lineRule="auto"/>
-              <w:rPr>
-                <w:rFonts w:ascii="Arial" w:hAnsi="Arial" w:cs="Arial"/>
+            </w:pPr>
+            <w:r>
+              <w:rPr>
                 <w:b/>
                 <w:sz w:val="18"/>
                 <w:szCs w:val="18"/>
                 <w:lang w:eastAsia="ja-JP"/>
               </w:rPr>
-            </w:pPr>
-            <w:r>
-              <w:rPr>
-                <w:rFonts w:ascii="Arial" w:hAnsi="Arial" w:cs="Arial"/>
-                <w:b/>
-                <w:sz w:val="18"/>
-                <w:szCs w:val="18"/>
-                <w:lang w:eastAsia="ja-JP"/>
-              </w:rPr>
-              <w:t>E</w:t>
-            </w:r>
-            <w:r>
-              <w:rPr>
-                <w:rFonts w:ascii="Arial" w:hAnsi="Arial" w:cs="Arial"/>
-                <w:b/>
-                <w:sz w:val="18"/>
-                <w:szCs w:val="18"/>
-                <w:lang w:eastAsia="ja-JP"/>
-              </w:rPr>
-              <w:t xml:space="preserve">stimate </w:t>
-            </w:r>
-            <w:r>
-              <w:rPr>
-                <w:rFonts w:ascii="Arial" w:hAnsi="Arial" w:cs="Arial"/>
-                <w:b/>
-                <w:sz w:val="18"/>
-                <w:szCs w:val="18"/>
-                <w:lang w:eastAsia="ja-JP"/>
-              </w:rPr>
-              <w:t xml:space="preserve">of </w:t>
-            </w:r>
-            <w:r>
-              <w:rPr>
-                <w:rFonts w:ascii="Arial" w:hAnsi="Arial" w:cs="Arial"/>
-                <w:b/>
-                <w:sz w:val="18"/>
-                <w:szCs w:val="18"/>
-                <w:lang w:eastAsia="ja-JP"/>
-              </w:rPr>
-              <w:t>hours</w:t>
-            </w:r>
-            <w:r>
-              <w:rPr>
-                <w:rFonts w:ascii="Arial" w:hAnsi="Arial" w:cs="Arial"/>
-                <w:b/>
-                <w:sz w:val="18"/>
-                <w:szCs w:val="18"/>
-                <w:lang w:eastAsia="ja-JP"/>
-              </w:rPr>
-              <w:t xml:space="preserve"> remaining</w:t>
-            </w:r>
-            <w:r>
-              <w:rPr>
-                <w:rFonts w:ascii="Arial" w:hAnsi="Arial" w:cs="Arial"/>
-                <w:b/>
-                <w:sz w:val="18"/>
-                <w:szCs w:val="18"/>
-                <w:lang w:eastAsia="ja-JP"/>
-              </w:rPr>
-              <w:t xml:space="preserve"> </w:t>
+              <w:t xml:space="preserve">Estimate of hours remaining </w:t>
             </w:r>
           </w:p>
         </w:tc>
@@ -773,16 +755,20 @@
               <w:widowControl/>
               <w:spacing w:line="240" w:lineRule="auto"/>
               <w:rPr>
-                <w:rFonts w:ascii="Arial" w:hAnsi="Arial" w:cs="Arial"/>
-                <w:lang w:eastAsia="ja-JP"/>
-              </w:rPr>
-            </w:pPr>
-            <w:r>
-              <w:rPr>
-                <w:rFonts w:ascii="Arial" w:hAnsi="Arial" w:cs="Arial"/>
+                <w:lang w:eastAsia="ja-JP"/>
+              </w:rPr>
+            </w:pPr>
+            <w:r>
+              <w:rPr>
                 <w:lang w:eastAsia="ja-JP"/>
               </w:rPr>
               <w:t>Parking sensor</w:t>
+            </w:r>
+            <w:r>
+              <w:rPr>
+                <w:lang w:eastAsia="ja-JP"/>
+              </w:rPr>
+              <w:t>s</w:t>
             </w:r>
           </w:p>
         </w:tc>
@@ -798,16 +784,14 @@
               <w:widowControl/>
               <w:spacing w:line="240" w:lineRule="auto"/>
               <w:rPr>
-                <w:rFonts w:ascii="Arial" w:hAnsi="Arial" w:cs="Arial"/>
-                <w:lang w:eastAsia="ja-JP"/>
-              </w:rPr>
-            </w:pPr>
-            <w:r>
-              <w:rPr>
-                <w:rFonts w:ascii="Arial" w:hAnsi="Arial" w:cs="Arial"/>
-                <w:lang w:eastAsia="ja-JP"/>
-              </w:rPr>
-              <w:t>High</w:t>
+                <w:lang w:eastAsia="ja-JP"/>
+              </w:rPr>
+            </w:pPr>
+            <w:r>
+              <w:rPr>
+                <w:lang w:eastAsia="ja-JP"/>
+              </w:rPr>
+              <w:t>Medium</w:t>
             </w:r>
           </w:p>
         </w:tc>
@@ -823,17 +807,37 @@
               <w:widowControl/>
               <w:spacing w:line="240" w:lineRule="auto"/>
               <w:rPr>
-                <w:rFonts w:ascii="Arial" w:hAnsi="Arial" w:cs="Arial"/>
-                <w:lang w:eastAsia="ja-JP"/>
-              </w:rPr>
-            </w:pPr>
-            <w:r>
-              <w:rPr>
-                <w:rFonts w:ascii="Arial" w:hAnsi="Arial" w:cs="Arial"/>
-                <w:lang w:eastAsia="ja-JP"/>
-              </w:rPr>
-              <w:t>90%</w:t>
-            </w:r>
+                <w:lang w:eastAsia="ja-JP"/>
+              </w:rPr>
+            </w:pPr>
+            <w:r>
+              <w:rPr>
+                <w:lang w:eastAsia="ja-JP"/>
+              </w:rPr>
+              <w:t>8</w:t>
+            </w:r>
+            <w:r>
+              <w:rPr>
+                <w:lang w:eastAsia="ja-JP"/>
+              </w:rPr>
+              <w:t>0%</w:t>
+            </w:r>
+          </w:p>
+        </w:tc>
+        <w:tc>
+          <w:tcPr>
+            <w:tcW w:w="990" w:type="dxa"/>
+          </w:tcPr>
+          <w:p>
+            <w:hyperlink r:id="rId8" w:history="1">
+              <w:r>
+                <w:rPr>
+                  <w:rStyle w:val="InternetLink"/>
+                  <w:lang w:eastAsia="ja-JP"/>
+                </w:rPr>
+                <w:t>Trello Board</w:t>
+              </w:r>
+            </w:hyperlink>
           </w:p>
         </w:tc>
         <w:tc>
@@ -848,10 +852,15 @@
               <w:widowControl/>
               <w:spacing w:line="240" w:lineRule="auto"/>
               <w:rPr>
-                <w:rFonts w:ascii="Arial" w:hAnsi="Arial" w:cs="Arial"/>
-                <w:lang w:eastAsia="ja-JP"/>
-              </w:rPr>
-            </w:pPr>
+                <w:lang w:eastAsia="ja-JP"/>
+              </w:rPr>
+            </w:pPr>
+            <w:r>
+              <w:rPr>
+                <w:lang w:eastAsia="ja-JP"/>
+              </w:rPr>
+              <w:t>Sprint 3</w:t>
+            </w:r>
           </w:p>
         </w:tc>
         <w:tc>
@@ -866,13 +875,11 @@
               <w:widowControl/>
               <w:spacing w:line="240" w:lineRule="auto"/>
               <w:rPr>
-                <w:rFonts w:ascii="Arial" w:hAnsi="Arial" w:cs="Arial"/>
-                <w:lang w:eastAsia="ja-JP"/>
-              </w:rPr>
-            </w:pPr>
-            <w:r>
-              <w:rPr>
-                <w:rFonts w:ascii="Arial" w:hAnsi="Arial" w:cs="Arial"/>
+                <w:lang w:eastAsia="ja-JP"/>
+              </w:rPr>
+            </w:pPr>
+            <w:r>
+              <w:rPr>
                 <w:lang w:eastAsia="ja-JP"/>
               </w:rPr>
               <w:t>Axel</w:t>
@@ -891,13 +898,11 @@
               <w:widowControl/>
               <w:spacing w:line="240" w:lineRule="auto"/>
               <w:rPr>
-                <w:rFonts w:ascii="Arial" w:hAnsi="Arial" w:cs="Arial"/>
-                <w:lang w:eastAsia="ja-JP"/>
-              </w:rPr>
-            </w:pPr>
-            <w:r>
-              <w:rPr>
-                <w:rFonts w:ascii="Arial" w:hAnsi="Arial" w:cs="Arial"/>
+                <w:lang w:eastAsia="ja-JP"/>
+              </w:rPr>
+            </w:pPr>
+            <w:r>
+              <w:rPr>
                 <w:lang w:eastAsia="ja-JP"/>
               </w:rPr>
               <w:t>12</w:t>
@@ -916,13 +921,11 @@
               <w:widowControl/>
               <w:spacing w:line="240" w:lineRule="auto"/>
               <w:rPr>
-                <w:rFonts w:ascii="Arial" w:hAnsi="Arial" w:cs="Arial"/>
-                <w:lang w:eastAsia="ja-JP"/>
-              </w:rPr>
-            </w:pPr>
-            <w:r>
-              <w:rPr>
-                <w:rFonts w:ascii="Arial" w:hAnsi="Arial" w:cs="Arial"/>
+                <w:lang w:eastAsia="ja-JP"/>
+              </w:rPr>
+            </w:pPr>
+            <w:r>
+              <w:rPr>
                 <w:lang w:eastAsia="ja-JP"/>
               </w:rPr>
               <w:t>3</w:t>
@@ -946,13 +949,11 @@
               <w:widowControl/>
               <w:spacing w:line="240" w:lineRule="auto"/>
               <w:rPr>
-                <w:rFonts w:ascii="Arial" w:hAnsi="Arial" w:cs="Arial"/>
-                <w:lang w:eastAsia="ja-JP"/>
-              </w:rPr>
-            </w:pPr>
-            <w:r>
-              <w:rPr>
-                <w:rFonts w:ascii="Arial" w:hAnsi="Arial" w:cs="Arial"/>
+                <w:lang w:eastAsia="ja-JP"/>
+              </w:rPr>
+            </w:pPr>
+            <w:r>
+              <w:rPr>
                 <w:lang w:eastAsia="ja-JP"/>
               </w:rPr>
               <w:t>GPS coordinates</w:t>
@@ -971,13 +972,11 @@
               <w:widowControl/>
               <w:spacing w:line="240" w:lineRule="auto"/>
               <w:rPr>
-                <w:rFonts w:ascii="Arial" w:hAnsi="Arial" w:cs="Arial"/>
-                <w:lang w:eastAsia="ja-JP"/>
-              </w:rPr>
-            </w:pPr>
-            <w:r>
-              <w:rPr>
-                <w:rFonts w:ascii="Arial" w:hAnsi="Arial" w:cs="Arial"/>
+                <w:lang w:eastAsia="ja-JP"/>
+              </w:rPr>
+            </w:pPr>
+            <w:r>
+              <w:rPr>
                 <w:lang w:eastAsia="ja-JP"/>
               </w:rPr>
               <w:t>High</w:t>
@@ -996,17 +995,31 @@
               <w:widowControl/>
               <w:spacing w:line="240" w:lineRule="auto"/>
               <w:rPr>
-                <w:rFonts w:ascii="Arial" w:hAnsi="Arial" w:cs="Arial"/>
-                <w:lang w:eastAsia="ja-JP"/>
-              </w:rPr>
-            </w:pPr>
-            <w:r>
-              <w:rPr>
-                <w:rFonts w:ascii="Arial" w:hAnsi="Arial" w:cs="Arial"/>
+                <w:lang w:eastAsia="ja-JP"/>
+              </w:rPr>
+            </w:pPr>
+            <w:r>
+              <w:rPr>
                 <w:lang w:eastAsia="ja-JP"/>
               </w:rPr>
               <w:t>100%</w:t>
             </w:r>
+          </w:p>
+        </w:tc>
+        <w:tc>
+          <w:tcPr>
+            <w:tcW w:w="990" w:type="dxa"/>
+          </w:tcPr>
+          <w:p>
+            <w:hyperlink r:id="rId9" w:history="1">
+              <w:r>
+                <w:rPr>
+                  <w:rStyle w:val="InternetLink"/>
+                  <w:lang w:eastAsia="ja-JP"/>
+                </w:rPr>
+                <w:t>Trello Board</w:t>
+              </w:r>
+            </w:hyperlink>
           </w:p>
         </w:tc>
         <w:tc>
@@ -1021,10 +1034,15 @@
               <w:widowControl/>
               <w:spacing w:line="240" w:lineRule="auto"/>
               <w:rPr>
-                <w:rFonts w:ascii="Arial" w:hAnsi="Arial" w:cs="Arial"/>
-                <w:lang w:eastAsia="ja-JP"/>
-              </w:rPr>
-            </w:pPr>
+                <w:lang w:eastAsia="ja-JP"/>
+              </w:rPr>
+            </w:pPr>
+            <w:r>
+              <w:rPr>
+                <w:lang w:eastAsia="ja-JP"/>
+              </w:rPr>
+              <w:t>Sprint 3</w:t>
+            </w:r>
           </w:p>
         </w:tc>
         <w:tc>
@@ -1039,13 +1057,11 @@
               <w:widowControl/>
               <w:spacing w:line="240" w:lineRule="auto"/>
               <w:rPr>
-                <w:rFonts w:ascii="Arial" w:hAnsi="Arial" w:cs="Arial"/>
-                <w:lang w:eastAsia="ja-JP"/>
-              </w:rPr>
-            </w:pPr>
-            <w:r>
-              <w:rPr>
-                <w:rFonts w:ascii="Arial" w:hAnsi="Arial" w:cs="Arial"/>
+                <w:lang w:eastAsia="ja-JP"/>
+              </w:rPr>
+            </w:pPr>
+            <w:r>
+              <w:rPr>
                 <w:lang w:eastAsia="ja-JP"/>
               </w:rPr>
               <w:t>Erik</w:t>
@@ -1064,13 +1080,11 @@
               <w:widowControl/>
               <w:spacing w:line="240" w:lineRule="auto"/>
               <w:rPr>
-                <w:rFonts w:ascii="Arial" w:hAnsi="Arial" w:cs="Arial"/>
-                <w:lang w:eastAsia="ja-JP"/>
-              </w:rPr>
-            </w:pPr>
-            <w:r>
-              <w:rPr>
-                <w:rFonts w:ascii="Arial" w:hAnsi="Arial" w:cs="Arial"/>
+                <w:lang w:eastAsia="ja-JP"/>
+              </w:rPr>
+            </w:pPr>
+            <w:r>
+              <w:rPr>
                 <w:lang w:eastAsia="ja-JP"/>
               </w:rPr>
               <w:t>20</w:t>
@@ -1089,13 +1103,11 @@
               <w:widowControl/>
               <w:spacing w:line="240" w:lineRule="auto"/>
               <w:rPr>
-                <w:rFonts w:ascii="Arial" w:hAnsi="Arial" w:cs="Arial"/>
-                <w:lang w:eastAsia="ja-JP"/>
-              </w:rPr>
-            </w:pPr>
-            <w:r>
-              <w:rPr>
-                <w:rFonts w:ascii="Arial" w:hAnsi="Arial" w:cs="Arial"/>
+                <w:lang w:eastAsia="ja-JP"/>
+              </w:rPr>
+            </w:pPr>
+            <w:r>
+              <w:rPr>
                 <w:lang w:eastAsia="ja-JP"/>
               </w:rPr>
               <w:t>0</w:t>
@@ -1119,13 +1131,11 @@
               <w:widowControl/>
               <w:spacing w:line="240" w:lineRule="auto"/>
               <w:rPr>
-                <w:rFonts w:ascii="Arial" w:hAnsi="Arial" w:cs="Arial"/>
-                <w:lang w:eastAsia="ja-JP"/>
-              </w:rPr>
-            </w:pPr>
-            <w:r>
-              <w:rPr>
-                <w:rFonts w:ascii="Arial" w:hAnsi="Arial" w:cs="Arial"/>
+                <w:lang w:eastAsia="ja-JP"/>
+              </w:rPr>
+            </w:pPr>
+            <w:r>
+              <w:rPr>
                 <w:lang w:eastAsia="ja-JP"/>
               </w:rPr>
               <w:t>GPS-following</w:t>
@@ -1144,13 +1154,11 @@
               <w:widowControl/>
               <w:spacing w:line="240" w:lineRule="auto"/>
               <w:rPr>
-                <w:rFonts w:ascii="Arial" w:hAnsi="Arial" w:cs="Arial"/>
-                <w:lang w:eastAsia="ja-JP"/>
-              </w:rPr>
-            </w:pPr>
-            <w:r>
-              <w:rPr>
-                <w:rFonts w:ascii="Arial" w:hAnsi="Arial" w:cs="Arial"/>
+                <w:lang w:eastAsia="ja-JP"/>
+              </w:rPr>
+            </w:pPr>
+            <w:r>
+              <w:rPr>
                 <w:lang w:eastAsia="ja-JP"/>
               </w:rPr>
               <w:t>Medium</w:t>
@@ -1169,17 +1177,31 @@
               <w:widowControl/>
               <w:spacing w:line="240" w:lineRule="auto"/>
               <w:rPr>
-                <w:rFonts w:ascii="Arial" w:hAnsi="Arial" w:cs="Arial"/>
-                <w:lang w:eastAsia="ja-JP"/>
-              </w:rPr>
-            </w:pPr>
-            <w:r>
-              <w:rPr>
-                <w:rFonts w:ascii="Arial" w:hAnsi="Arial" w:cs="Arial"/>
+                <w:lang w:eastAsia="ja-JP"/>
+              </w:rPr>
+            </w:pPr>
+            <w:r>
+              <w:rPr>
                 <w:lang w:eastAsia="ja-JP"/>
               </w:rPr>
               <w:t>35%</w:t>
             </w:r>
+          </w:p>
+        </w:tc>
+        <w:tc>
+          <w:tcPr>
+            <w:tcW w:w="990" w:type="dxa"/>
+          </w:tcPr>
+          <w:p>
+            <w:hyperlink r:id="rId10" w:history="1">
+              <w:r>
+                <w:rPr>
+                  <w:rStyle w:val="InternetLink"/>
+                  <w:lang w:eastAsia="ja-JP"/>
+                </w:rPr>
+                <w:t>Trello Board</w:t>
+              </w:r>
+            </w:hyperlink>
           </w:p>
         </w:tc>
         <w:tc>
@@ -1194,10 +1216,15 @@
               <w:widowControl/>
               <w:spacing w:line="240" w:lineRule="auto"/>
               <w:rPr>
-                <w:rFonts w:ascii="Arial" w:hAnsi="Arial" w:cs="Arial"/>
-                <w:lang w:eastAsia="ja-JP"/>
-              </w:rPr>
-            </w:pPr>
+                <w:lang w:eastAsia="ja-JP"/>
+              </w:rPr>
+            </w:pPr>
+            <w:r>
+              <w:rPr>
+                <w:lang w:eastAsia="ja-JP"/>
+              </w:rPr>
+              <w:t>Sprint 6</w:t>
+            </w:r>
           </w:p>
         </w:tc>
         <w:tc>
@@ -1212,16 +1239,14 @@
               <w:widowControl/>
               <w:spacing w:line="240" w:lineRule="auto"/>
               <w:rPr>
-                <w:rFonts w:ascii="Arial" w:hAnsi="Arial" w:cs="Arial"/>
-                <w:lang w:eastAsia="ja-JP"/>
-              </w:rPr>
-            </w:pPr>
-            <w:r>
-              <w:rPr>
-                <w:rFonts w:ascii="Arial" w:hAnsi="Arial" w:cs="Arial"/>
-                <w:lang w:eastAsia="ja-JP"/>
-              </w:rPr>
-              <w:t>Erik</w:t>
+                <w:lang w:eastAsia="ja-JP"/>
+              </w:rPr>
+            </w:pPr>
+            <w:r>
+              <w:rPr>
+                <w:lang w:eastAsia="ja-JP"/>
+              </w:rPr>
+              <w:t>Erik, Justinas</w:t>
             </w:r>
           </w:p>
         </w:tc>
@@ -1237,13 +1262,11 @@
               <w:widowControl/>
               <w:spacing w:line="240" w:lineRule="auto"/>
               <w:rPr>
-                <w:rFonts w:ascii="Arial" w:hAnsi="Arial" w:cs="Arial"/>
-                <w:lang w:eastAsia="ja-JP"/>
-              </w:rPr>
-            </w:pPr>
-            <w:r>
-              <w:rPr>
-                <w:rFonts w:ascii="Arial" w:hAnsi="Arial" w:cs="Arial"/>
+                <w:lang w:eastAsia="ja-JP"/>
+              </w:rPr>
+            </w:pPr>
+            <w:r>
+              <w:rPr>
                 <w:lang w:eastAsia="ja-JP"/>
               </w:rPr>
               <w:t>10</w:t>
@@ -1262,13 +1285,11 @@
               <w:widowControl/>
               <w:spacing w:line="240" w:lineRule="auto"/>
               <w:rPr>
-                <w:rFonts w:ascii="Arial" w:hAnsi="Arial" w:cs="Arial"/>
-                <w:lang w:eastAsia="ja-JP"/>
-              </w:rPr>
-            </w:pPr>
-            <w:r>
-              <w:rPr>
-                <w:rFonts w:ascii="Arial" w:hAnsi="Arial" w:cs="Arial"/>
+                <w:lang w:eastAsia="ja-JP"/>
+              </w:rPr>
+            </w:pPr>
+            <w:r>
+              <w:rPr>
                 <w:lang w:eastAsia="ja-JP"/>
               </w:rPr>
               <w:t>N/A</w:t>
@@ -1292,16 +1313,20 @@
               <w:widowControl/>
               <w:spacing w:line="240" w:lineRule="auto"/>
               <w:rPr>
-                <w:rFonts w:ascii="Arial" w:hAnsi="Arial" w:cs="Arial"/>
-                <w:lang w:eastAsia="ja-JP"/>
-              </w:rPr>
-            </w:pPr>
-            <w:r>
-              <w:rPr>
-                <w:rFonts w:ascii="Arial" w:hAnsi="Arial" w:cs="Arial"/>
+                <w:lang w:eastAsia="ja-JP"/>
+              </w:rPr>
+            </w:pPr>
+            <w:r>
+              <w:rPr>
                 <w:lang w:eastAsia="ja-JP"/>
               </w:rPr>
               <w:t>Video stream</w:t>
+            </w:r>
+            <w:r>
+              <w:rPr>
+                <w:lang w:eastAsia="ja-JP"/>
+              </w:rPr>
+              <w:t>ing</w:t>
             </w:r>
           </w:p>
         </w:tc>
@@ -1317,13 +1342,11 @@
               <w:widowControl/>
               <w:spacing w:line="240" w:lineRule="auto"/>
               <w:rPr>
-                <w:rFonts w:ascii="Arial" w:hAnsi="Arial" w:cs="Arial"/>
-                <w:lang w:eastAsia="ja-JP"/>
-              </w:rPr>
-            </w:pPr>
-            <w:r>
-              <w:rPr>
-                <w:rFonts w:ascii="Arial" w:hAnsi="Arial" w:cs="Arial"/>
+                <w:lang w:eastAsia="ja-JP"/>
+              </w:rPr>
+            </w:pPr>
+            <w:r>
+              <w:rPr>
                 <w:lang w:eastAsia="ja-JP"/>
               </w:rPr>
               <w:t>High</w:t>
@@ -1342,17 +1365,37 @@
               <w:widowControl/>
               <w:spacing w:line="240" w:lineRule="auto"/>
               <w:rPr>
-                <w:rFonts w:ascii="Arial" w:hAnsi="Arial" w:cs="Arial"/>
-                <w:lang w:eastAsia="ja-JP"/>
-              </w:rPr>
-            </w:pPr>
-            <w:r>
-              <w:rPr>
-                <w:rFonts w:ascii="Arial" w:hAnsi="Arial" w:cs="Arial"/>
-                <w:lang w:eastAsia="ja-JP"/>
-              </w:rPr>
-              <w:t>90%</w:t>
-            </w:r>
+                <w:lang w:eastAsia="ja-JP"/>
+              </w:rPr>
+            </w:pPr>
+            <w:r>
+              <w:rPr>
+                <w:lang w:eastAsia="ja-JP"/>
+              </w:rPr>
+              <w:t>8</w:t>
+            </w:r>
+            <w:r>
+              <w:rPr>
+                <w:lang w:eastAsia="ja-JP"/>
+              </w:rPr>
+              <w:t>0%</w:t>
+            </w:r>
+          </w:p>
+        </w:tc>
+        <w:tc>
+          <w:tcPr>
+            <w:tcW w:w="990" w:type="dxa"/>
+          </w:tcPr>
+          <w:p>
+            <w:hyperlink r:id="rId11" w:history="1">
+              <w:r>
+                <w:rPr>
+                  <w:rStyle w:val="InternetLink"/>
+                  <w:lang w:eastAsia="ja-JP"/>
+                </w:rPr>
+                <w:t>Trello Board</w:t>
+              </w:r>
+            </w:hyperlink>
           </w:p>
         </w:tc>
         <w:tc>
@@ -1367,10 +1410,15 @@
               <w:widowControl/>
               <w:spacing w:line="240" w:lineRule="auto"/>
               <w:rPr>
-                <w:rFonts w:ascii="Arial" w:hAnsi="Arial" w:cs="Arial"/>
-                <w:lang w:eastAsia="ja-JP"/>
-              </w:rPr>
-            </w:pPr>
+                <w:lang w:eastAsia="ja-JP"/>
+              </w:rPr>
+            </w:pPr>
+            <w:r>
+              <w:rPr>
+                <w:lang w:eastAsia="ja-JP"/>
+              </w:rPr>
+              <w:t>Sprint 3</w:t>
+            </w:r>
           </w:p>
         </w:tc>
         <w:tc>
@@ -1385,13 +1433,11 @@
               <w:widowControl/>
               <w:spacing w:line="240" w:lineRule="auto"/>
               <w:rPr>
-                <w:rFonts w:ascii="Arial" w:hAnsi="Arial" w:cs="Arial"/>
-                <w:lang w:eastAsia="ja-JP"/>
-              </w:rPr>
-            </w:pPr>
-            <w:r>
-              <w:rPr>
-                <w:rFonts w:ascii="Arial" w:hAnsi="Arial" w:cs="Arial"/>
+                <w:lang w:eastAsia="ja-JP"/>
+              </w:rPr>
+            </w:pPr>
+            <w:r>
+              <w:rPr>
                 <w:lang w:eastAsia="ja-JP"/>
               </w:rPr>
               <w:t>Shaun</w:t>
@@ -1410,13 +1456,11 @@
               <w:widowControl/>
               <w:spacing w:line="240" w:lineRule="auto"/>
               <w:rPr>
-                <w:rFonts w:ascii="Arial" w:hAnsi="Arial" w:cs="Arial"/>
-                <w:lang w:eastAsia="ja-JP"/>
-              </w:rPr>
-            </w:pPr>
-            <w:r>
-              <w:rPr>
-                <w:rFonts w:ascii="Arial" w:hAnsi="Arial" w:cs="Arial"/>
+                <w:lang w:eastAsia="ja-JP"/>
+              </w:rPr>
+            </w:pPr>
+            <w:r>
+              <w:rPr>
                 <w:lang w:eastAsia="ja-JP"/>
               </w:rPr>
               <w:t>12</w:t>
@@ -1435,13 +1479,11 @@
               <w:widowControl/>
               <w:spacing w:line="240" w:lineRule="auto"/>
               <w:rPr>
-                <w:rFonts w:ascii="Arial" w:hAnsi="Arial" w:cs="Arial"/>
-                <w:lang w:eastAsia="ja-JP"/>
-              </w:rPr>
-            </w:pPr>
-            <w:r>
-              <w:rPr>
-                <w:rFonts w:ascii="Arial" w:hAnsi="Arial" w:cs="Arial"/>
+                <w:lang w:eastAsia="ja-JP"/>
+              </w:rPr>
+            </w:pPr>
+            <w:r>
+              <w:rPr>
                 <w:lang w:eastAsia="ja-JP"/>
               </w:rPr>
               <w:t>3</w:t>
@@ -1465,25 +1507,14 @@
               <w:widowControl/>
               <w:spacing w:line="240" w:lineRule="auto"/>
               <w:rPr>
-                <w:rFonts w:ascii="Arial" w:hAnsi="Arial" w:cs="Arial"/>
-                <w:lang w:eastAsia="ja-JP"/>
-              </w:rPr>
-            </w:pPr>
-            <w:proofErr w:type="spellStart"/>
-            <w:r>
-              <w:rPr>
-                <w:rFonts w:ascii="Arial" w:hAnsi="Arial" w:cs="Arial"/>
-                <w:lang w:eastAsia="ja-JP"/>
-              </w:rPr>
-              <w:t>SmartCar</w:t>
-            </w:r>
-            <w:proofErr w:type="spellEnd"/>
-            <w:r>
-              <w:rPr>
-                <w:rFonts w:ascii="Arial" w:hAnsi="Arial" w:cs="Arial"/>
-                <w:lang w:eastAsia="ja-JP"/>
-              </w:rPr>
-              <w:t xml:space="preserve"> on map</w:t>
+                <w:lang w:eastAsia="ja-JP"/>
+              </w:rPr>
+            </w:pPr>
+            <w:r>
+              <w:rPr>
+                <w:lang w:eastAsia="ja-JP"/>
+              </w:rPr>
+              <w:t>SmartCar Coordinates</w:t>
             </w:r>
           </w:p>
         </w:tc>
@@ -1499,13 +1530,11 @@
               <w:widowControl/>
               <w:spacing w:line="240" w:lineRule="auto"/>
               <w:rPr>
-                <w:rFonts w:ascii="Arial" w:hAnsi="Arial" w:cs="Arial"/>
-                <w:lang w:eastAsia="ja-JP"/>
-              </w:rPr>
-            </w:pPr>
-            <w:r>
-              <w:rPr>
-                <w:rFonts w:ascii="Arial" w:hAnsi="Arial" w:cs="Arial"/>
+                <w:lang w:eastAsia="ja-JP"/>
+              </w:rPr>
+            </w:pPr>
+            <w:r>
+              <w:rPr>
                 <w:lang w:eastAsia="ja-JP"/>
               </w:rPr>
               <w:t>Medium</w:t>
@@ -1524,17 +1553,31 @@
               <w:widowControl/>
               <w:spacing w:line="240" w:lineRule="auto"/>
               <w:rPr>
-                <w:rFonts w:ascii="Arial" w:hAnsi="Arial" w:cs="Arial"/>
-                <w:lang w:eastAsia="ja-JP"/>
-              </w:rPr>
-            </w:pPr>
-            <w:r>
-              <w:rPr>
-                <w:rFonts w:ascii="Arial" w:hAnsi="Arial" w:cs="Arial"/>
+                <w:lang w:eastAsia="ja-JP"/>
+              </w:rPr>
+            </w:pPr>
+            <w:r>
+              <w:rPr>
                 <w:lang w:eastAsia="ja-JP"/>
               </w:rPr>
               <w:t>100%</w:t>
             </w:r>
+          </w:p>
+        </w:tc>
+        <w:tc>
+          <w:tcPr>
+            <w:tcW w:w="990" w:type="dxa"/>
+          </w:tcPr>
+          <w:p>
+            <w:hyperlink r:id="rId12" w:history="1">
+              <w:r>
+                <w:rPr>
+                  <w:rStyle w:val="InternetLink"/>
+                  <w:lang w:eastAsia="ja-JP"/>
+                </w:rPr>
+                <w:t>Trello Board</w:t>
+              </w:r>
+            </w:hyperlink>
           </w:p>
         </w:tc>
         <w:tc>
@@ -1549,10 +1592,15 @@
               <w:widowControl/>
               <w:spacing w:line="240" w:lineRule="auto"/>
               <w:rPr>
-                <w:rFonts w:ascii="Arial" w:hAnsi="Arial" w:cs="Arial"/>
-                <w:lang w:eastAsia="ja-JP"/>
-              </w:rPr>
-            </w:pPr>
+                <w:lang w:eastAsia="ja-JP"/>
+              </w:rPr>
+            </w:pPr>
+            <w:r>
+              <w:rPr>
+                <w:lang w:eastAsia="ja-JP"/>
+              </w:rPr>
+              <w:t>Sprint 3</w:t>
+            </w:r>
           </w:p>
         </w:tc>
         <w:tc>
@@ -1567,13 +1615,11 @@
               <w:widowControl/>
               <w:spacing w:line="240" w:lineRule="auto"/>
               <w:rPr>
-                <w:rFonts w:ascii="Arial" w:hAnsi="Arial" w:cs="Arial"/>
-                <w:lang w:eastAsia="ja-JP"/>
-              </w:rPr>
-            </w:pPr>
-            <w:r>
-              <w:rPr>
-                <w:rFonts w:ascii="Arial" w:hAnsi="Arial" w:cs="Arial"/>
+                <w:lang w:eastAsia="ja-JP"/>
+              </w:rPr>
+            </w:pPr>
+            <w:r>
+              <w:rPr>
                 <w:lang w:eastAsia="ja-JP"/>
               </w:rPr>
               <w:t>Gabriel</w:t>
@@ -1592,13 +1638,11 @@
               <w:widowControl/>
               <w:spacing w:line="240" w:lineRule="auto"/>
               <w:rPr>
-                <w:rFonts w:ascii="Arial" w:hAnsi="Arial" w:cs="Arial"/>
-                <w:lang w:eastAsia="ja-JP"/>
-              </w:rPr>
-            </w:pPr>
-            <w:r>
-              <w:rPr>
-                <w:rFonts w:ascii="Arial" w:hAnsi="Arial" w:cs="Arial"/>
+                <w:lang w:eastAsia="ja-JP"/>
+              </w:rPr>
+            </w:pPr>
+            <w:r>
+              <w:rPr>
                 <w:lang w:eastAsia="ja-JP"/>
               </w:rPr>
               <w:t>12</w:t>
@@ -1617,13 +1661,11 @@
               <w:widowControl/>
               <w:spacing w:line="240" w:lineRule="auto"/>
               <w:rPr>
-                <w:rFonts w:ascii="Arial" w:hAnsi="Arial" w:cs="Arial"/>
-                <w:lang w:eastAsia="ja-JP"/>
-              </w:rPr>
-            </w:pPr>
-            <w:r>
-              <w:rPr>
-                <w:rFonts w:ascii="Arial" w:hAnsi="Arial" w:cs="Arial"/>
+                <w:lang w:eastAsia="ja-JP"/>
+              </w:rPr>
+            </w:pPr>
+            <w:r>
+              <w:rPr>
                 <w:lang w:eastAsia="ja-JP"/>
               </w:rPr>
               <w:t>0</w:t>
@@ -1647,16 +1689,26 @@
               <w:widowControl/>
               <w:spacing w:line="240" w:lineRule="auto"/>
               <w:rPr>
-                <w:rFonts w:ascii="Arial" w:hAnsi="Arial" w:cs="Arial"/>
-                <w:lang w:eastAsia="ja-JP"/>
-              </w:rPr>
-            </w:pPr>
-            <w:r>
-              <w:rPr>
-                <w:rFonts w:ascii="Arial" w:hAnsi="Arial" w:cs="Arial"/>
-                <w:lang w:eastAsia="ja-JP"/>
-              </w:rPr>
-              <w:t>Refactor analog controller</w:t>
+                <w:lang w:eastAsia="ja-JP"/>
+              </w:rPr>
+            </w:pPr>
+            <w:r>
+              <w:rPr>
+                <w:lang w:eastAsia="ja-JP"/>
+              </w:rPr>
+              <w:t xml:space="preserve">Analog </w:t>
+            </w:r>
+            <w:r>
+              <w:rPr>
+                <w:lang w:eastAsia="ja-JP"/>
+              </w:rPr>
+              <w:t>controlle</w:t>
+            </w:r>
+            <w:r>
+              <w:rPr>
+                <w:lang w:eastAsia="ja-JP"/>
+              </w:rPr>
+              <w:t>r (refactor)</w:t>
             </w:r>
           </w:p>
         </w:tc>
@@ -1672,13 +1724,11 @@
               <w:widowControl/>
               <w:spacing w:line="240" w:lineRule="auto"/>
               <w:rPr>
-                <w:rFonts w:ascii="Arial" w:hAnsi="Arial" w:cs="Arial"/>
-                <w:lang w:eastAsia="ja-JP"/>
-              </w:rPr>
-            </w:pPr>
-            <w:r>
-              <w:rPr>
-                <w:rFonts w:ascii="Arial" w:hAnsi="Arial" w:cs="Arial"/>
+                <w:lang w:eastAsia="ja-JP"/>
+              </w:rPr>
+            </w:pPr>
+            <w:r>
+              <w:rPr>
                 <w:lang w:eastAsia="ja-JP"/>
               </w:rPr>
               <w:t>High</w:t>
@@ -1697,17 +1747,31 @@
               <w:widowControl/>
               <w:spacing w:line="240" w:lineRule="auto"/>
               <w:rPr>
-                <w:rFonts w:ascii="Arial" w:hAnsi="Arial" w:cs="Arial"/>
-                <w:lang w:eastAsia="ja-JP"/>
-              </w:rPr>
-            </w:pPr>
-            <w:r>
-              <w:rPr>
-                <w:rFonts w:ascii="Arial" w:hAnsi="Arial" w:cs="Arial"/>
+                <w:lang w:eastAsia="ja-JP"/>
+              </w:rPr>
+            </w:pPr>
+            <w:r>
+              <w:rPr>
                 <w:lang w:eastAsia="ja-JP"/>
               </w:rPr>
               <w:t>100%</w:t>
             </w:r>
+          </w:p>
+        </w:tc>
+        <w:tc>
+          <w:tcPr>
+            <w:tcW w:w="990" w:type="dxa"/>
+          </w:tcPr>
+          <w:p>
+            <w:hyperlink r:id="rId13" w:history="1">
+              <w:r>
+                <w:rPr>
+                  <w:rStyle w:val="InternetLink"/>
+                  <w:lang w:eastAsia="ja-JP"/>
+                </w:rPr>
+                <w:t>Trello Board</w:t>
+              </w:r>
+            </w:hyperlink>
           </w:p>
         </w:tc>
         <w:tc>
@@ -1722,10 +1786,15 @@
               <w:widowControl/>
               <w:spacing w:line="240" w:lineRule="auto"/>
               <w:rPr>
-                <w:rFonts w:ascii="Arial" w:hAnsi="Arial" w:cs="Arial"/>
-                <w:lang w:eastAsia="ja-JP"/>
-              </w:rPr>
-            </w:pPr>
+                <w:lang w:eastAsia="ja-JP"/>
+              </w:rPr>
+            </w:pPr>
+            <w:r>
+              <w:rPr>
+                <w:lang w:eastAsia="ja-JP"/>
+              </w:rPr>
+              <w:t>Sprint 3</w:t>
+            </w:r>
           </w:p>
         </w:tc>
         <w:tc>
@@ -1740,19 +1809,15 @@
               <w:widowControl/>
               <w:spacing w:line="240" w:lineRule="auto"/>
               <w:rPr>
-                <w:rFonts w:ascii="Arial" w:hAnsi="Arial" w:cs="Arial"/>
-                <w:lang w:eastAsia="ja-JP"/>
-              </w:rPr>
-            </w:pPr>
-            <w:proofErr w:type="spellStart"/>
-            <w:r>
-              <w:rPr>
-                <w:rFonts w:ascii="Arial" w:hAnsi="Arial" w:cs="Arial"/>
+                <w:lang w:eastAsia="ja-JP"/>
+              </w:rPr>
+            </w:pPr>
+            <w:r>
+              <w:rPr>
                 <w:lang w:eastAsia="ja-JP"/>
               </w:rPr>
               <w:t>Joacim</w:t>
             </w:r>
-            <w:proofErr w:type="spellEnd"/>
           </w:p>
         </w:tc>
         <w:tc>
@@ -1767,13 +1832,11 @@
               <w:widowControl/>
               <w:spacing w:line="240" w:lineRule="auto"/>
               <w:rPr>
-                <w:rFonts w:ascii="Arial" w:hAnsi="Arial" w:cs="Arial"/>
-                <w:lang w:eastAsia="ja-JP"/>
-              </w:rPr>
-            </w:pPr>
-            <w:r>
-              <w:rPr>
-                <w:rFonts w:ascii="Arial" w:hAnsi="Arial" w:cs="Arial"/>
+                <w:lang w:eastAsia="ja-JP"/>
+              </w:rPr>
+            </w:pPr>
+            <w:r>
+              <w:rPr>
                 <w:lang w:eastAsia="ja-JP"/>
               </w:rPr>
               <w:t>10</w:t>
@@ -1792,13 +1855,11 @@
               <w:widowControl/>
               <w:spacing w:line="240" w:lineRule="auto"/>
               <w:rPr>
-                <w:rFonts w:ascii="Arial" w:hAnsi="Arial" w:cs="Arial"/>
-                <w:lang w:eastAsia="ja-JP"/>
-              </w:rPr>
-            </w:pPr>
-            <w:r>
-              <w:rPr>
-                <w:rFonts w:ascii="Arial" w:hAnsi="Arial" w:cs="Arial"/>
+                <w:lang w:eastAsia="ja-JP"/>
+              </w:rPr>
+            </w:pPr>
+            <w:r>
+              <w:rPr>
                 <w:lang w:eastAsia="ja-JP"/>
               </w:rPr>
               <w:t>0</w:t>
@@ -1822,16 +1883,20 @@
               <w:widowControl/>
               <w:spacing w:line="240" w:lineRule="auto"/>
               <w:rPr>
-                <w:rFonts w:ascii="Arial" w:hAnsi="Arial" w:cs="Arial"/>
-                <w:lang w:eastAsia="ja-JP"/>
-              </w:rPr>
-            </w:pPr>
-            <w:r>
-              <w:rPr>
-                <w:rFonts w:ascii="Arial" w:hAnsi="Arial" w:cs="Arial"/>
-                <w:lang w:eastAsia="ja-JP"/>
-              </w:rPr>
-              <w:t>Refactoring</w:t>
+                <w:lang w:eastAsia="ja-JP"/>
+              </w:rPr>
+            </w:pPr>
+            <w:r>
+              <w:rPr>
+                <w:lang w:eastAsia="ja-JP"/>
+              </w:rPr>
+              <w:t>Code convention r</w:t>
+            </w:r>
+            <w:r>
+              <w:rPr>
+                <w:lang w:eastAsia="ja-JP"/>
+              </w:rPr>
+              <w:t>efactoring</w:t>
             </w:r>
           </w:p>
         </w:tc>
@@ -1847,13 +1912,11 @@
               <w:widowControl/>
               <w:spacing w:line="240" w:lineRule="auto"/>
               <w:rPr>
-                <w:rFonts w:ascii="Arial" w:hAnsi="Arial" w:cs="Arial"/>
-                <w:lang w:eastAsia="ja-JP"/>
-              </w:rPr>
-            </w:pPr>
-            <w:r>
-              <w:rPr>
-                <w:rFonts w:ascii="Arial" w:hAnsi="Arial" w:cs="Arial"/>
+                <w:lang w:eastAsia="ja-JP"/>
+              </w:rPr>
+            </w:pPr>
+            <w:r>
+              <w:rPr>
                 <w:lang w:eastAsia="ja-JP"/>
               </w:rPr>
               <w:t>High</w:t>
@@ -1872,17 +1935,31 @@
               <w:widowControl/>
               <w:spacing w:line="240" w:lineRule="auto"/>
               <w:rPr>
-                <w:rFonts w:ascii="Arial" w:hAnsi="Arial" w:cs="Arial"/>
-                <w:lang w:eastAsia="ja-JP"/>
-              </w:rPr>
-            </w:pPr>
-            <w:r>
-              <w:rPr>
-                <w:rFonts w:ascii="Arial" w:hAnsi="Arial" w:cs="Arial"/>
+                <w:lang w:eastAsia="ja-JP"/>
+              </w:rPr>
+            </w:pPr>
+            <w:r>
+              <w:rPr>
                 <w:lang w:eastAsia="ja-JP"/>
               </w:rPr>
               <w:t>100%</w:t>
             </w:r>
+          </w:p>
+        </w:tc>
+        <w:tc>
+          <w:tcPr>
+            <w:tcW w:w="990" w:type="dxa"/>
+          </w:tcPr>
+          <w:p>
+            <w:hyperlink r:id="rId14" w:history="1">
+              <w:r>
+                <w:rPr>
+                  <w:rStyle w:val="InternetLink"/>
+                  <w:lang w:eastAsia="ja-JP"/>
+                </w:rPr>
+                <w:t>Trello Board</w:t>
+              </w:r>
+            </w:hyperlink>
           </w:p>
         </w:tc>
         <w:tc>
@@ -1897,10 +1974,15 @@
               <w:widowControl/>
               <w:spacing w:line="240" w:lineRule="auto"/>
               <w:rPr>
-                <w:rFonts w:ascii="Arial" w:hAnsi="Arial" w:cs="Arial"/>
-                <w:lang w:eastAsia="ja-JP"/>
-              </w:rPr>
-            </w:pPr>
+                <w:lang w:eastAsia="ja-JP"/>
+              </w:rPr>
+            </w:pPr>
+            <w:r>
+              <w:rPr>
+                <w:lang w:eastAsia="ja-JP"/>
+              </w:rPr>
+              <w:t>Sprint 3</w:t>
+            </w:r>
           </w:p>
         </w:tc>
         <w:tc>
@@ -1915,13 +1997,11 @@
               <w:widowControl/>
               <w:spacing w:line="240" w:lineRule="auto"/>
               <w:rPr>
-                <w:rFonts w:ascii="Arial" w:hAnsi="Arial" w:cs="Arial"/>
-                <w:lang w:eastAsia="ja-JP"/>
-              </w:rPr>
-            </w:pPr>
-            <w:r>
-              <w:rPr>
-                <w:rFonts w:ascii="Arial" w:hAnsi="Arial" w:cs="Arial"/>
+                <w:lang w:eastAsia="ja-JP"/>
+              </w:rPr>
+            </w:pPr>
+            <w:r>
+              <w:rPr>
                 <w:lang w:eastAsia="ja-JP"/>
               </w:rPr>
               <w:t>Entire team</w:t>
@@ -1940,13 +2020,11 @@
               <w:widowControl/>
               <w:spacing w:line="240" w:lineRule="auto"/>
               <w:rPr>
-                <w:rFonts w:ascii="Arial" w:hAnsi="Arial" w:cs="Arial"/>
-                <w:lang w:eastAsia="ja-JP"/>
-              </w:rPr>
-            </w:pPr>
-            <w:r>
-              <w:rPr>
-                <w:rFonts w:ascii="Arial" w:hAnsi="Arial" w:cs="Arial"/>
+                <w:lang w:eastAsia="ja-JP"/>
+              </w:rPr>
+            </w:pPr>
+            <w:r>
+              <w:rPr>
                 <w:lang w:eastAsia="ja-JP"/>
               </w:rPr>
               <w:t>N/A</w:t>
@@ -1965,16 +2043,196 @@
               <w:widowControl/>
               <w:spacing w:line="240" w:lineRule="auto"/>
               <w:rPr>
-                <w:rFonts w:ascii="Arial" w:hAnsi="Arial" w:cs="Arial"/>
-                <w:lang w:eastAsia="ja-JP"/>
-              </w:rPr>
-            </w:pPr>
-            <w:r>
-              <w:rPr>
-                <w:rFonts w:ascii="Arial" w:hAnsi="Arial" w:cs="Arial"/>
+                <w:lang w:eastAsia="ja-JP"/>
+              </w:rPr>
+            </w:pPr>
+            <w:r>
+              <w:rPr>
                 <w:lang w:eastAsia="ja-JP"/>
               </w:rPr>
               <w:t>0</w:t>
+            </w:r>
+          </w:p>
+        </w:tc>
+      </w:tr>
+      <w:tr>
+        <w:trPr>
+          <w:trHeight w:val="255"/>
+        </w:trPr>
+        <w:tc>
+          <w:tcPr>
+            <w:tcW w:w="1601" w:type="dxa"/>
+            <w:shd w:val="clear" w:color="auto" w:fill="auto"/>
+            <w:noWrap/>
+            <w:vAlign w:val="bottom"/>
+          </w:tcPr>
+          <w:p>
+            <w:pPr>
+              <w:widowControl/>
+              <w:spacing w:line="240" w:lineRule="auto"/>
+              <w:rPr>
+                <w:lang w:eastAsia="ja-JP"/>
+              </w:rPr>
+            </w:pPr>
+            <w:r>
+              <w:rPr>
+                <w:lang w:eastAsia="ja-JP"/>
+              </w:rPr>
+              <w:t>Gyroscope implementation</w:t>
+            </w:r>
+          </w:p>
+        </w:tc>
+        <w:tc>
+          <w:tcPr>
+            <w:tcW w:w="932" w:type="dxa"/>
+            <w:shd w:val="clear" w:color="auto" w:fill="auto"/>
+            <w:noWrap/>
+            <w:vAlign w:val="bottom"/>
+          </w:tcPr>
+          <w:p>
+            <w:pPr>
+              <w:widowControl/>
+              <w:spacing w:line="240" w:lineRule="auto"/>
+              <w:rPr>
+                <w:lang w:eastAsia="ja-JP"/>
+              </w:rPr>
+            </w:pPr>
+            <w:r>
+              <w:rPr>
+                <w:lang w:eastAsia="ja-JP"/>
+              </w:rPr>
+              <w:t>High</w:t>
+            </w:r>
+          </w:p>
+        </w:tc>
+        <w:tc>
+          <w:tcPr>
+            <w:tcW w:w="741" w:type="dxa"/>
+            <w:shd w:val="clear" w:color="auto" w:fill="auto"/>
+            <w:noWrap/>
+            <w:vAlign w:val="bottom"/>
+          </w:tcPr>
+          <w:p>
+            <w:pPr>
+              <w:widowControl/>
+              <w:spacing w:line="240" w:lineRule="auto"/>
+              <w:rPr>
+                <w:lang w:eastAsia="ja-JP"/>
+              </w:rPr>
+            </w:pPr>
+            <w:r>
+              <w:rPr>
+                <w:lang w:eastAsia="ja-JP"/>
+              </w:rPr>
+              <w:t>67%</w:t>
+            </w:r>
+          </w:p>
+        </w:tc>
+        <w:tc>
+          <w:tcPr>
+            <w:tcW w:w="990" w:type="dxa"/>
+          </w:tcPr>
+          <w:p>
+            <w:hyperlink r:id="rId15" w:history="1">
+              <w:r>
+                <w:rPr>
+                  <w:rStyle w:val="InternetLink"/>
+                  <w:lang w:eastAsia="ja-JP"/>
+                </w:rPr>
+                <w:t>Trello Board</w:t>
+              </w:r>
+            </w:hyperlink>
+          </w:p>
+        </w:tc>
+        <w:tc>
+          <w:tcPr>
+            <w:tcW w:w="990" w:type="dxa"/>
+            <w:shd w:val="clear" w:color="auto" w:fill="auto"/>
+            <w:noWrap/>
+            <w:vAlign w:val="bottom"/>
+          </w:tcPr>
+          <w:p>
+            <w:pPr>
+              <w:widowControl/>
+              <w:spacing w:line="240" w:lineRule="auto"/>
+              <w:rPr>
+                <w:lang w:eastAsia="ja-JP"/>
+              </w:rPr>
+            </w:pPr>
+            <w:r>
+              <w:rPr>
+                <w:lang w:eastAsia="ja-JP"/>
+              </w:rPr>
+              <w:t>Sprint4</w:t>
+            </w:r>
+          </w:p>
+        </w:tc>
+        <w:tc>
+          <w:tcPr>
+            <w:tcW w:w="1080" w:type="dxa"/>
+            <w:shd w:val="clear" w:color="auto" w:fill="auto"/>
+            <w:noWrap/>
+            <w:vAlign w:val="bottom"/>
+          </w:tcPr>
+          <w:p>
+            <w:pPr>
+              <w:widowControl/>
+              <w:spacing w:line="240" w:lineRule="auto"/>
+              <w:rPr>
+                <w:lang w:eastAsia="ja-JP"/>
+              </w:rPr>
+            </w:pPr>
+            <w:r>
+              <w:rPr>
+                <w:lang w:eastAsia="ja-JP"/>
+              </w:rPr>
+              <w:t>Joacim</w:t>
+            </w:r>
+          </w:p>
+        </w:tc>
+        <w:tc>
+          <w:tcPr>
+            <w:tcW w:w="900" w:type="dxa"/>
+            <w:shd w:val="clear" w:color="auto" w:fill="auto"/>
+            <w:noWrap/>
+            <w:vAlign w:val="bottom"/>
+          </w:tcPr>
+          <w:p>
+            <w:pPr>
+              <w:widowControl/>
+              <w:spacing w:line="240" w:lineRule="auto"/>
+              <w:rPr>
+                <w:lang w:eastAsia="ja-JP"/>
+              </w:rPr>
+            </w:pPr>
+            <w:r>
+              <w:rPr>
+                <w:lang w:eastAsia="ja-JP"/>
+              </w:rPr>
+              <w:t>10</w:t>
+            </w:r>
+          </w:p>
+        </w:tc>
+        <w:tc>
+          <w:tcPr>
+            <w:tcW w:w="1080" w:type="dxa"/>
+            <w:shd w:val="clear" w:color="auto" w:fill="auto"/>
+            <w:noWrap/>
+            <w:vAlign w:val="bottom"/>
+          </w:tcPr>
+          <w:p>
+            <w:pPr>
+              <w:widowControl/>
+              <w:spacing w:line="240" w:lineRule="auto"/>
+              <w:rPr>
+                <w:lang w:eastAsia="ja-JP"/>
+              </w:rPr>
+            </w:pPr>
+            <w:r>
+              <w:rPr>
+                <w:lang w:eastAsia="ja-JP"/>
+              </w:rPr>
+              <w:t>5</w:t>
             </w:r>
           </w:p>
         </w:tc>
@@ -1987,9 +2245,12 @@
           <w:ilvl w:val="0"/>
           <w:numId w:val="36"/>
         </w:numPr>
+        <w:rPr>
+          <w:rFonts w:ascii="Times New Roman" w:hAnsi="Times New Roman"/>
+        </w:rPr>
         <w:sectPr>
-          <w:headerReference w:type="default" r:id="rId7"/>
-          <w:footerReference w:type="default" r:id="rId8"/>
+          <w:headerReference w:type="default" r:id="rId16"/>
+          <w:footerReference w:type="default" r:id="rId17"/>
           <w:pgSz w:w="12240" w:h="15840" w:code="1"/>
           <w:pgMar w:top="1440" w:right="1440" w:bottom="1440" w:left="1440" w:header="720" w:footer="720" w:gutter="0"/>
           <w:cols w:space="720"/>
@@ -2000,10 +2261,14 @@
       <w:pPr>
         <w:pStyle w:val="Heading1"/>
         <w:rPr>
+          <w:rFonts w:ascii="Times New Roman" w:hAnsi="Times New Roman"/>
           <w:b w:val="0"/>
         </w:rPr>
       </w:pPr>
       <w:r>
+        <w:rPr>
+          <w:rFonts w:ascii="Times New Roman" w:hAnsi="Times New Roman"/>
+        </w:rPr>
         <w:lastRenderedPageBreak/>
         <w:t>4.  Issues</w:t>
       </w:r>
@@ -2013,13 +2278,12 @@
       <w:tblPr>
         <w:tblStyle w:val="TableGrid"/>
         <w:tblW w:w="0" w:type="auto"/>
-        <w:tblInd w:w="0" w:type="dxa"/>
         <w:tblLook w:val="01E0" w:firstRow="1" w:lastRow="1" w:firstColumn="1" w:lastColumn="1" w:noHBand="0" w:noVBand="0"/>
       </w:tblPr>
       <w:tblGrid>
-        <w:gridCol w:w="3117"/>
-        <w:gridCol w:w="1435"/>
-        <w:gridCol w:w="4798"/>
+        <w:gridCol w:w="3192"/>
+        <w:gridCol w:w="1452"/>
+        <w:gridCol w:w="4932"/>
       </w:tblGrid>
       <w:tr>
         <w:tc>
@@ -2038,7 +2302,6 @@
               <w:widowControl/>
               <w:spacing w:before="60" w:line="240" w:lineRule="auto"/>
               <w:rPr>
-                <w:rFonts w:ascii="Arial" w:hAnsi="Arial" w:cs="Arial"/>
                 <w:b/>
                 <w:sz w:val="18"/>
                 <w:szCs w:val="18"/>
@@ -2047,7 +2310,6 @@
             </w:pPr>
             <w:r>
               <w:rPr>
-                <w:rFonts w:ascii="Arial" w:hAnsi="Arial" w:cs="Arial"/>
                 <w:b/>
                 <w:sz w:val="18"/>
                 <w:szCs w:val="18"/>
@@ -2073,7 +2335,6 @@
               <w:widowControl/>
               <w:spacing w:before="60" w:line="240" w:lineRule="auto"/>
               <w:rPr>
-                <w:rFonts w:ascii="Arial" w:hAnsi="Arial" w:cs="Arial"/>
                 <w:b/>
                 <w:sz w:val="18"/>
                 <w:szCs w:val="18"/>
@@ -2082,7 +2343,6 @@
             </w:pPr>
             <w:r>
               <w:rPr>
-                <w:rFonts w:ascii="Arial" w:hAnsi="Arial" w:cs="Arial"/>
                 <w:b/>
                 <w:sz w:val="18"/>
                 <w:szCs w:val="18"/>
@@ -2108,7 +2368,6 @@
               <w:widowControl/>
               <w:spacing w:before="60" w:line="240" w:lineRule="auto"/>
               <w:rPr>
-                <w:rFonts w:ascii="Arial" w:hAnsi="Arial" w:cs="Arial"/>
                 <w:b/>
                 <w:sz w:val="18"/>
                 <w:szCs w:val="18"/>
@@ -2117,7 +2376,6 @@
             </w:pPr>
             <w:r>
               <w:rPr>
-                <w:rFonts w:ascii="Arial" w:hAnsi="Arial" w:cs="Arial"/>
                 <w:b/>
                 <w:sz w:val="18"/>
                 <w:szCs w:val="18"/>
@@ -2265,43 +2523,58 @@
     <w:p>
       <w:pPr>
         <w:pStyle w:val="Heading1"/>
+        <w:rPr>
+          <w:rFonts w:ascii="Times New Roman" w:hAnsi="Times New Roman"/>
+        </w:rPr>
       </w:pPr>
       <w:r>
-        <w:t xml:space="preserve">5.  </w:t>
-      </w:r>
-      <w:r>
-        <w:t>Evaluation criteria</w:t>
+        <w:rPr>
+          <w:rFonts w:ascii="Times New Roman" w:hAnsi="Times New Roman"/>
+        </w:rPr>
+        <w:t>5.  Evaluation criteria</w:t>
       </w:r>
     </w:p>
     <w:p>
       <w:pPr>
         <w:pStyle w:val="Heading2"/>
+        <w:rPr>
+          <w:rFonts w:ascii="Times New Roman" w:hAnsi="Times New Roman"/>
+        </w:rPr>
       </w:pPr>
       <w:r>
+        <w:rPr>
+          <w:rFonts w:ascii="Times New Roman" w:hAnsi="Times New Roman"/>
+        </w:rPr>
         <w:t>Favorable response from product owner</w:t>
       </w:r>
     </w:p>
     <w:p>
       <w:pPr>
         <w:pStyle w:val="Heading2"/>
+        <w:rPr>
+          <w:rFonts w:ascii="Times New Roman" w:hAnsi="Times New Roman"/>
+        </w:rPr>
       </w:pPr>
       <w:r>
-        <w:t>R</w:t>
-      </w:r>
-      <w:r>
-        <w:t>efactoring tactic</w:t>
+        <w:rPr>
+          <w:rFonts w:ascii="Times New Roman" w:hAnsi="Times New Roman"/>
+        </w:rPr>
+        <w:t>Refactoring tactic</w:t>
       </w:r>
     </w:p>
     <w:p/>
     <w:p>
       <w:pPr>
         <w:pStyle w:val="Heading1"/>
+        <w:rPr>
+          <w:rFonts w:ascii="Times New Roman" w:hAnsi="Times New Roman"/>
+        </w:rPr>
       </w:pPr>
       <w:r>
-        <w:t>6</w:t>
-      </w:r>
-      <w:r>
-        <w:t>.  Assessment</w:t>
+        <w:rPr>
+          <w:rFonts w:ascii="Times New Roman" w:hAnsi="Times New Roman"/>
+        </w:rPr>
+        <w:t>6.  Assessment</w:t>
       </w:r>
     </w:p>
     <w:tbl>
@@ -2392,7 +2665,13 @@
               <w:rPr>
                 <w:iCs/>
               </w:rPr>
-              <w:t>03.04.2017</w:t>
+              <w:t>27.03</w:t>
+            </w:r>
+            <w:r>
+              <w:rPr>
+                <w:iCs/>
+              </w:rPr>
+              <w:t>.2017</w:t>
             </w:r>
           </w:p>
         </w:tc>
@@ -2426,159 +2705,19 @@
               <w:rPr>
                 <w:iCs/>
               </w:rPr>
-              <w:t xml:space="preserve">Emil </w:t>
-            </w:r>
-            <w:proofErr w:type="spellStart"/>
+              <w:t>Emil Alegroth, Chiara Lucatello, Mayra Soliz, Axel G</w:t>
+            </w:r>
             <w:r>
               <w:rPr>
                 <w:iCs/>
               </w:rPr>
-              <w:t>Alegroth</w:t>
-            </w:r>
-            <w:proofErr w:type="spellEnd"/>
+              <w:t>ranli, Boyan Dai, Erik Laurin, G</w:t>
+            </w:r>
             <w:r>
               <w:rPr>
                 <w:iCs/>
               </w:rPr>
-              <w:t xml:space="preserve">, Chiara </w:t>
-            </w:r>
-            <w:proofErr w:type="spellStart"/>
-            <w:r>
-              <w:rPr>
-                <w:iCs/>
-              </w:rPr>
-              <w:t>Lucatello</w:t>
-            </w:r>
-            <w:proofErr w:type="spellEnd"/>
-            <w:r>
-              <w:rPr>
-                <w:iCs/>
-              </w:rPr>
-              <w:t xml:space="preserve">, Mayra </w:t>
-            </w:r>
-            <w:proofErr w:type="spellStart"/>
-            <w:r>
-              <w:rPr>
-                <w:iCs/>
-              </w:rPr>
-              <w:t>Soliz</w:t>
-            </w:r>
-            <w:proofErr w:type="spellEnd"/>
-            <w:r>
-              <w:rPr>
-                <w:iCs/>
-              </w:rPr>
-              <w:t xml:space="preserve">, Axel </w:t>
-            </w:r>
-            <w:proofErr w:type="spellStart"/>
-            <w:r>
-              <w:rPr>
-                <w:iCs/>
-              </w:rPr>
-              <w:t>G</w:t>
-            </w:r>
-            <w:r>
-              <w:rPr>
-                <w:iCs/>
-              </w:rPr>
-              <w:t>ranli</w:t>
-            </w:r>
-            <w:proofErr w:type="spellEnd"/>
-            <w:r>
-              <w:rPr>
-                <w:iCs/>
-              </w:rPr>
-              <w:t xml:space="preserve">, </w:t>
-            </w:r>
-            <w:proofErr w:type="spellStart"/>
-            <w:r>
-              <w:rPr>
-                <w:iCs/>
-              </w:rPr>
-              <w:t>Boyan</w:t>
-            </w:r>
-            <w:proofErr w:type="spellEnd"/>
-            <w:r>
-              <w:rPr>
-                <w:iCs/>
-              </w:rPr>
-              <w:t xml:space="preserve"> Dai, Erik Laurin, G</w:t>
-            </w:r>
-            <w:r>
-              <w:rPr>
-                <w:iCs/>
-              </w:rPr>
-              <w:t xml:space="preserve">abriel </w:t>
-            </w:r>
-            <w:proofErr w:type="spellStart"/>
-            <w:r>
-              <w:rPr>
-                <w:iCs/>
-              </w:rPr>
-              <w:t>Bulai</w:t>
-            </w:r>
-            <w:proofErr w:type="spellEnd"/>
-            <w:r>
-              <w:rPr>
-                <w:iCs/>
-              </w:rPr>
-              <w:t xml:space="preserve">, </w:t>
-            </w:r>
-            <w:proofErr w:type="spellStart"/>
-            <w:r>
-              <w:rPr>
-                <w:iCs/>
-              </w:rPr>
-              <w:t>Joacim</w:t>
-            </w:r>
-            <w:proofErr w:type="spellEnd"/>
-            <w:r>
-              <w:rPr>
-                <w:iCs/>
-              </w:rPr>
-              <w:t xml:space="preserve"> </w:t>
-            </w:r>
-            <w:proofErr w:type="spellStart"/>
-            <w:r>
-              <w:rPr>
-                <w:iCs/>
-              </w:rPr>
-              <w:t>Eberlen</w:t>
-            </w:r>
-            <w:proofErr w:type="spellEnd"/>
-            <w:r>
-              <w:rPr>
-                <w:iCs/>
-              </w:rPr>
-              <w:t xml:space="preserve">, </w:t>
-            </w:r>
-            <w:proofErr w:type="spellStart"/>
-            <w:r>
-              <w:rPr>
-                <w:iCs/>
-              </w:rPr>
-              <w:t>Justinas</w:t>
-            </w:r>
-            <w:proofErr w:type="spellEnd"/>
-            <w:r>
-              <w:rPr>
-                <w:iCs/>
-              </w:rPr>
-              <w:t xml:space="preserve"> </w:t>
-            </w:r>
-            <w:proofErr w:type="spellStart"/>
-            <w:r>
-              <w:rPr>
-                <w:iCs/>
-              </w:rPr>
-              <w:t>Stirbys</w:t>
-            </w:r>
-            <w:proofErr w:type="spellEnd"/>
-            <w:r>
-              <w:rPr>
-                <w:iCs/>
-              </w:rPr>
-              <w:t>, Shaun McMurray</w:t>
+              <w:t>abriel Bulai, Joacim Eberlen, Justinas Stirbys, Shaun McMurray</w:t>
             </w:r>
           </w:p>
         </w:tc>
@@ -2610,10 +2749,9 @@
             </w:pPr>
             <w:r>
               <w:rPr>
-                <w:rFonts w:ascii="Times" w:hAnsi="Times"/>
                 <w:iCs/>
               </w:rPr>
-              <w:t>On Track</w:t>
+              <w:t>Late</w:t>
             </w:r>
           </w:p>
         </w:tc>
@@ -2627,26 +2765,28 @@
           <w:ilvl w:val="0"/>
           <w:numId w:val="30"/>
         </w:numPr>
+        <w:rPr>
+          <w:rFonts w:ascii="Times New Roman" w:hAnsi="Times New Roman"/>
+        </w:rPr>
       </w:pPr>
       <w:r>
-        <w:t xml:space="preserve">Assessment against </w:t>
-      </w:r>
-      <w:r>
-        <w:t>o</w:t>
-      </w:r>
-      <w:r>
-        <w:t>bjectives</w:t>
+        <w:rPr>
+          <w:rFonts w:ascii="Times New Roman" w:hAnsi="Times New Roman"/>
+        </w:rPr>
+        <w:t>Assessment against objectives</w:t>
       </w:r>
     </w:p>
     <w:p>
       <w:pPr>
         <w:pStyle w:val="InfoBluelistitem"/>
         <w:rPr>
+          <w:rFonts w:ascii="Times New Roman" w:hAnsi="Times New Roman"/>
           <w:color w:val="auto"/>
         </w:rPr>
       </w:pPr>
       <w:r>
         <w:rPr>
+          <w:rFonts w:ascii="Times New Roman" w:hAnsi="Times New Roman"/>
           <w:color w:val="auto"/>
         </w:rPr>
         <w:t xml:space="preserve">The objectives were addressed </w:t>
@@ -2659,34 +2799,31 @@
           <w:ilvl w:val="0"/>
           <w:numId w:val="29"/>
         </w:numPr>
+        <w:rPr>
+          <w:rFonts w:ascii="Times New Roman" w:hAnsi="Times New Roman"/>
+        </w:rPr>
       </w:pPr>
       <w:r>
-        <w:t xml:space="preserve">Work Items: Planned compared to </w:t>
+        <w:rPr>
+          <w:rFonts w:ascii="Times New Roman" w:hAnsi="Times New Roman"/>
+        </w:rPr>
+        <w:t>Work Items: Planned compared to actually completed</w:t>
       </w:r>
-      <w:proofErr w:type="gramStart"/>
-      <w:r>
-        <w:t>actually completed</w:t>
-      </w:r>
-      <w:proofErr w:type="gramEnd"/>
     </w:p>
     <w:p>
       <w:pPr>
         <w:pStyle w:val="InfoBluelistitem"/>
         <w:rPr>
+          <w:rFonts w:ascii="Times New Roman" w:hAnsi="Times New Roman"/>
           <w:color w:val="auto"/>
         </w:rPr>
       </w:pPr>
       <w:r>
         <w:rPr>
+          <w:rFonts w:ascii="Times New Roman" w:hAnsi="Times New Roman"/>
           <w:color w:val="auto"/>
         </w:rPr>
-        <w:t>All work items were addressed</w:t>
-      </w:r>
-      <w:r>
-        <w:rPr>
-          <w:color w:val="auto"/>
-        </w:rPr>
-        <w:t>.</w:t>
+        <w:t>All work items were addressed.</w:t>
       </w:r>
     </w:p>
     <w:p>
@@ -2696,8 +2833,14 @@
           <w:ilvl w:val="0"/>
           <w:numId w:val="29"/>
         </w:numPr>
+        <w:rPr>
+          <w:rFonts w:ascii="Times New Roman" w:hAnsi="Times New Roman"/>
+        </w:rPr>
       </w:pPr>
       <w:r>
+        <w:rPr>
+          <w:rFonts w:ascii="Times New Roman" w:hAnsi="Times New Roman"/>
+        </w:rPr>
         <w:t>Assessment against Evaluation Criteria Test results</w:t>
       </w:r>
     </w:p>
@@ -2705,11 +2848,13 @@
       <w:pPr>
         <w:pStyle w:val="InfoBluelistitem"/>
         <w:rPr>
+          <w:rFonts w:ascii="Times New Roman" w:hAnsi="Times New Roman"/>
           <w:color w:val="auto"/>
         </w:rPr>
       </w:pPr>
       <w:r>
         <w:rPr>
+          <w:rFonts w:ascii="Times New Roman" w:hAnsi="Times New Roman"/>
           <w:color w:val="auto"/>
         </w:rPr>
         <w:t>The analog controller was modified to the point where it has sufficient responsiveness. No further test cases were made for this sprint, new functions, such as retrieving GPS coordinates were simply tested through rigorous use.</w:t>
@@ -2722,8 +2867,14 @@
           <w:ilvl w:val="0"/>
           <w:numId w:val="29"/>
         </w:numPr>
+        <w:rPr>
+          <w:rFonts w:ascii="Times New Roman" w:hAnsi="Times New Roman"/>
+        </w:rPr>
       </w:pPr>
       <w:r>
+        <w:rPr>
+          <w:rFonts w:ascii="Times New Roman" w:hAnsi="Times New Roman"/>
+        </w:rPr>
         <w:t>Other concerns and deviations</w:t>
       </w:r>
     </w:p>
@@ -2731,40 +2882,16 @@
       <w:pPr>
         <w:pStyle w:val="InfoBluelistitem"/>
         <w:rPr>
+          <w:rFonts w:ascii="Times New Roman" w:hAnsi="Times New Roman"/>
           <w:color w:val="auto"/>
         </w:rPr>
       </w:pPr>
       <w:r>
         <w:rPr>
+          <w:rFonts w:ascii="Times New Roman" w:hAnsi="Times New Roman"/>
           <w:color w:val="auto"/>
         </w:rPr>
-        <w:t xml:space="preserve">Regardless of </w:t>
-      </w:r>
-      <w:r>
-        <w:rPr>
-          <w:color w:val="auto"/>
-        </w:rPr>
-        <w:t xml:space="preserve">it being </w:t>
-      </w:r>
-      <w:r>
-        <w:rPr>
-          <w:color w:val="auto"/>
-        </w:rPr>
-        <w:t>exam period, work did ge</w:t>
-      </w:r>
-      <w:bookmarkStart w:id="1" w:name="_GoBack"/>
-      <w:bookmarkEnd w:id="1"/>
-      <w:r>
-        <w:rPr>
-          <w:color w:val="auto"/>
-        </w:rPr>
-        <w:t>t produced</w:t>
-      </w:r>
-      <w:r>
-        <w:rPr>
-          <w:color w:val="auto"/>
-        </w:rPr>
-        <w:t xml:space="preserve"> which ultimately exceeded the expectations.</w:t>
+        <w:t>Regardless of it being exam period, work did get produced which ultimately exceeded the expectations.</w:t>
       </w:r>
     </w:p>
     <w:p>
@@ -2782,7 +2909,7 @@
 </file>
 
 <file path=word/endnotes.xml><?xml version="1.0" encoding="utf-8"?>
-<w:endnotes xmlns:wpc="http://schemas.microsoft.com/office/word/2010/wordprocessingCanvas" xmlns:cx="http://schemas.microsoft.com/office/drawing/2014/chartex" xmlns:cx1="http://schemas.microsoft.com/office/drawing/2015/9/8/chartex" xmlns:cx2="http://schemas.microsoft.com/office/drawing/2015/10/21/chartex" xmlns:cx3="http://schemas.microsoft.com/office/drawing/2016/5/9/chartex" xmlns:cx4="http://schemas.microsoft.com/office/drawing/2016/5/10/chartex" xmlns:cx5="http://schemas.microsoft.com/office/drawing/2016/5/11/chartex" xmlns:mc="http://schemas.openxmlformats.org/markup-compatibility/2006" xmlns:o="urn:schemas-microsoft-com:office:office" xmlns:r="http://schemas.openxmlformats.org/officeDocument/2006/relationships" xmlns:m="http://schemas.openxmlformats.org/officeDocument/2006/math" xmlns:v="urn:schemas-microsoft-com:vml" xmlns:wp14="http://schemas.microsoft.com/office/word/2010/wordprocessingDrawing" xmlns:wp="http://schemas.openxmlformats.org/drawingml/2006/wordprocessingDrawing" xmlns:w10="urn:schemas-microsoft-com:office:word" xmlns:w="http://schemas.openxmlformats.org/wordprocessingml/2006/main" xmlns:w14="http://schemas.microsoft.com/office/word/2010/wordml" xmlns:w15="http://schemas.microsoft.com/office/word/2012/wordml" xmlns:w16se="http://schemas.microsoft.com/office/word/2015/wordml/symex" xmlns:wpg="http://schemas.microsoft.com/office/word/2010/wordprocessingGroup" xmlns:wpi="http://schemas.microsoft.com/office/word/2010/wordprocessingInk" xmlns:wne="http://schemas.microsoft.com/office/word/2006/wordml" xmlns:wps="http://schemas.microsoft.com/office/word/2010/wordprocessingShape" mc:Ignorable="w14 w15 w16se wp14">
+<w:endnotes xmlns:wpc="http://schemas.microsoft.com/office/word/2010/wordprocessingCanvas" xmlns:mc="http://schemas.openxmlformats.org/markup-compatibility/2006" xmlns:o="urn:schemas-microsoft-com:office:office" xmlns:r="http://schemas.openxmlformats.org/officeDocument/2006/relationships" xmlns:m="http://schemas.openxmlformats.org/officeDocument/2006/math" xmlns:v="urn:schemas-microsoft-com:vml" xmlns:wp14="http://schemas.microsoft.com/office/word/2010/wordprocessingDrawing" xmlns:wp="http://schemas.openxmlformats.org/drawingml/2006/wordprocessingDrawing" xmlns:w10="urn:schemas-microsoft-com:office:word" xmlns:w="http://schemas.openxmlformats.org/wordprocessingml/2006/main" xmlns:w14="http://schemas.microsoft.com/office/word/2010/wordml" xmlns:wpg="http://schemas.microsoft.com/office/word/2010/wordprocessingGroup" xmlns:wpi="http://schemas.microsoft.com/office/word/2010/wordprocessingInk" xmlns:wne="http://schemas.microsoft.com/office/word/2006/wordml" xmlns:wps="http://schemas.microsoft.com/office/word/2010/wordprocessingShape" mc:Ignorable="w14 wp14">
   <w:endnote w:type="separator" w:id="-1">
     <w:p>
       <w:r>
@@ -2801,7 +2928,7 @@
 </file>
 
 <file path=word/footer1.xml><?xml version="1.0" encoding="utf-8"?>
-<w:ftr xmlns:wpc="http://schemas.microsoft.com/office/word/2010/wordprocessingCanvas" xmlns:cx="http://schemas.microsoft.com/office/drawing/2014/chartex" xmlns:cx1="http://schemas.microsoft.com/office/drawing/2015/9/8/chartex" xmlns:cx2="http://schemas.microsoft.com/office/drawing/2015/10/21/chartex" xmlns:cx3="http://schemas.microsoft.com/office/drawing/2016/5/9/chartex" xmlns:cx4="http://schemas.microsoft.com/office/drawing/2016/5/10/chartex" xmlns:cx5="http://schemas.microsoft.com/office/drawing/2016/5/11/chartex" xmlns:mc="http://schemas.openxmlformats.org/markup-compatibility/2006" xmlns:o="urn:schemas-microsoft-com:office:office" xmlns:r="http://schemas.openxmlformats.org/officeDocument/2006/relationships" xmlns:m="http://schemas.openxmlformats.org/officeDocument/2006/math" xmlns:v="urn:schemas-microsoft-com:vml" xmlns:wp14="http://schemas.microsoft.com/office/word/2010/wordprocessingDrawing" xmlns:wp="http://schemas.openxmlformats.org/drawingml/2006/wordprocessingDrawing" xmlns:w10="urn:schemas-microsoft-com:office:word" xmlns:w="http://schemas.openxmlformats.org/wordprocessingml/2006/main" xmlns:w14="http://schemas.microsoft.com/office/word/2010/wordml" xmlns:w15="http://schemas.microsoft.com/office/word/2012/wordml" xmlns:w16se="http://schemas.microsoft.com/office/word/2015/wordml/symex" xmlns:wpg="http://schemas.microsoft.com/office/word/2010/wordprocessingGroup" xmlns:wpi="http://schemas.microsoft.com/office/word/2010/wordprocessingInk" xmlns:wne="http://schemas.microsoft.com/office/word/2006/wordml" xmlns:wps="http://schemas.microsoft.com/office/word/2010/wordprocessingShape" mc:Ignorable="w14 w15 w16se wp14">
+<w:ftr xmlns:wpc="http://schemas.microsoft.com/office/word/2010/wordprocessingCanvas" xmlns:mc="http://schemas.openxmlformats.org/markup-compatibility/2006" xmlns:o="urn:schemas-microsoft-com:office:office" xmlns:r="http://schemas.openxmlformats.org/officeDocument/2006/relationships" xmlns:m="http://schemas.openxmlformats.org/officeDocument/2006/math" xmlns:v="urn:schemas-microsoft-com:vml" xmlns:wp14="http://schemas.microsoft.com/office/word/2010/wordprocessingDrawing" xmlns:wp="http://schemas.openxmlformats.org/drawingml/2006/wordprocessingDrawing" xmlns:w10="urn:schemas-microsoft-com:office:word" xmlns:w="http://schemas.openxmlformats.org/wordprocessingml/2006/main" xmlns:w14="http://schemas.microsoft.com/office/word/2010/wordml" xmlns:wpg="http://schemas.microsoft.com/office/word/2010/wordprocessingGroup" xmlns:wpi="http://schemas.microsoft.com/office/word/2010/wordprocessingInk" xmlns:wne="http://schemas.microsoft.com/office/word/2006/wordml" xmlns:wps="http://schemas.microsoft.com/office/word/2010/wordprocessingShape" mc:Ignorable="w14 wp14">
   <w:tbl>
     <w:tblPr>
       <w:tblW w:w="0" w:type="auto"/>
@@ -2895,7 +3022,7 @@
               <w:rStyle w:val="PageNumber"/>
               <w:noProof/>
             </w:rPr>
-            <w:t>2</w:t>
+            <w:t>1</w:t>
           </w:r>
           <w:r>
             <w:rPr>
@@ -2953,7 +3080,7 @@
 </file>
 
 <file path=word/footnotes.xml><?xml version="1.0" encoding="utf-8"?>
-<w:footnotes xmlns:wpc="http://schemas.microsoft.com/office/word/2010/wordprocessingCanvas" xmlns:cx="http://schemas.microsoft.com/office/drawing/2014/chartex" xmlns:cx1="http://schemas.microsoft.com/office/drawing/2015/9/8/chartex" xmlns:cx2="http://schemas.microsoft.com/office/drawing/2015/10/21/chartex" xmlns:cx3="http://schemas.microsoft.com/office/drawing/2016/5/9/chartex" xmlns:cx4="http://schemas.microsoft.com/office/drawing/2016/5/10/chartex" xmlns:cx5="http://schemas.microsoft.com/office/drawing/2016/5/11/chartex" xmlns:mc="http://schemas.openxmlformats.org/markup-compatibility/2006" xmlns:o="urn:schemas-microsoft-com:office:office" xmlns:r="http://schemas.openxmlformats.org/officeDocument/2006/relationships" xmlns:m="http://schemas.openxmlformats.org/officeDocument/2006/math" xmlns:v="urn:schemas-microsoft-com:vml" xmlns:wp14="http://schemas.microsoft.com/office/word/2010/wordprocessingDrawing" xmlns:wp="http://schemas.openxmlformats.org/drawingml/2006/wordprocessingDrawing" xmlns:w10="urn:schemas-microsoft-com:office:word" xmlns:w="http://schemas.openxmlformats.org/wordprocessingml/2006/main" xmlns:w14="http://schemas.microsoft.com/office/word/2010/wordml" xmlns:w15="http://schemas.microsoft.com/office/word/2012/wordml" xmlns:w16se="http://schemas.microsoft.com/office/word/2015/wordml/symex" xmlns:wpg="http://schemas.microsoft.com/office/word/2010/wordprocessingGroup" xmlns:wpi="http://schemas.microsoft.com/office/word/2010/wordprocessingInk" xmlns:wne="http://schemas.microsoft.com/office/word/2006/wordml" xmlns:wps="http://schemas.microsoft.com/office/word/2010/wordprocessingShape" mc:Ignorable="w14 w15 w16se wp14">
+<w:footnotes xmlns:wpc="http://schemas.microsoft.com/office/word/2010/wordprocessingCanvas" xmlns:mc="http://schemas.openxmlformats.org/markup-compatibility/2006" xmlns:o="urn:schemas-microsoft-com:office:office" xmlns:r="http://schemas.openxmlformats.org/officeDocument/2006/relationships" xmlns:m="http://schemas.openxmlformats.org/officeDocument/2006/math" xmlns:v="urn:schemas-microsoft-com:vml" xmlns:wp14="http://schemas.microsoft.com/office/word/2010/wordprocessingDrawing" xmlns:wp="http://schemas.openxmlformats.org/drawingml/2006/wordprocessingDrawing" xmlns:w10="urn:schemas-microsoft-com:office:word" xmlns:w="http://schemas.openxmlformats.org/wordprocessingml/2006/main" xmlns:w14="http://schemas.microsoft.com/office/word/2010/wordml" xmlns:wpg="http://schemas.microsoft.com/office/word/2010/wordprocessingGroup" xmlns:wpi="http://schemas.microsoft.com/office/word/2010/wordprocessingInk" xmlns:wne="http://schemas.microsoft.com/office/word/2006/wordml" xmlns:wps="http://schemas.microsoft.com/office/word/2010/wordprocessingShape" mc:Ignorable="w14 wp14">
   <w:footnote w:type="separator" w:id="-1">
     <w:p>
       <w:r>
@@ -2972,7 +3099,7 @@
 </file>
 
 <file path=word/header1.xml><?xml version="1.0" encoding="utf-8"?>
-<w:hdr xmlns:wpc="http://schemas.microsoft.com/office/word/2010/wordprocessingCanvas" xmlns:cx="http://schemas.microsoft.com/office/drawing/2014/chartex" xmlns:cx1="http://schemas.microsoft.com/office/drawing/2015/9/8/chartex" xmlns:cx2="http://schemas.microsoft.com/office/drawing/2015/10/21/chartex" xmlns:cx3="http://schemas.microsoft.com/office/drawing/2016/5/9/chartex" xmlns:cx4="http://schemas.microsoft.com/office/drawing/2016/5/10/chartex" xmlns:cx5="http://schemas.microsoft.com/office/drawing/2016/5/11/chartex" xmlns:mc="http://schemas.openxmlformats.org/markup-compatibility/2006" xmlns:o="urn:schemas-microsoft-com:office:office" xmlns:r="http://schemas.openxmlformats.org/officeDocument/2006/relationships" xmlns:m="http://schemas.openxmlformats.org/officeDocument/2006/math" xmlns:v="urn:schemas-microsoft-com:vml" xmlns:wp14="http://schemas.microsoft.com/office/word/2010/wordprocessingDrawing" xmlns:wp="http://schemas.openxmlformats.org/drawingml/2006/wordprocessingDrawing" xmlns:w10="urn:schemas-microsoft-com:office:word" xmlns:w="http://schemas.openxmlformats.org/wordprocessingml/2006/main" xmlns:w14="http://schemas.microsoft.com/office/word/2010/wordml" xmlns:w15="http://schemas.microsoft.com/office/word/2012/wordml" xmlns:w16se="http://schemas.microsoft.com/office/word/2015/wordml/symex" xmlns:wpg="http://schemas.microsoft.com/office/word/2010/wordprocessingGroup" xmlns:wpi="http://schemas.microsoft.com/office/word/2010/wordprocessingInk" xmlns:wne="http://schemas.microsoft.com/office/word/2006/wordml" xmlns:wps="http://schemas.microsoft.com/office/word/2010/wordprocessingShape" mc:Ignorable="w14 w15 w16se wp14">
+<w:hdr xmlns:wpc="http://schemas.microsoft.com/office/word/2010/wordprocessingCanvas" xmlns:mc="http://schemas.openxmlformats.org/markup-compatibility/2006" xmlns:o="urn:schemas-microsoft-com:office:office" xmlns:r="http://schemas.openxmlformats.org/officeDocument/2006/relationships" xmlns:m="http://schemas.openxmlformats.org/officeDocument/2006/math" xmlns:v="urn:schemas-microsoft-com:vml" xmlns:wp14="http://schemas.microsoft.com/office/word/2010/wordprocessingDrawing" xmlns:wp="http://schemas.openxmlformats.org/drawingml/2006/wordprocessingDrawing" xmlns:w10="urn:schemas-microsoft-com:office:word" xmlns:w="http://schemas.openxmlformats.org/wordprocessingml/2006/main" xmlns:w14="http://schemas.microsoft.com/office/word/2010/wordml" xmlns:wpg="http://schemas.microsoft.com/office/word/2010/wordprocessingGroup" xmlns:wpi="http://schemas.microsoft.com/office/word/2010/wordprocessingInk" xmlns:wne="http://schemas.microsoft.com/office/word/2006/wordml" xmlns:wps="http://schemas.microsoft.com/office/word/2010/wordprocessingShape" mc:Ignorable="w14 wp14">
   <w:tbl>
     <w:tblPr>
       <w:tblW w:w="0" w:type="auto"/>
@@ -3056,10 +3183,10 @@
         </w:tcPr>
         <w:p>
           <w:r>
-            <w:t xml:space="preserve">  Date:  2</w:t>
+            <w:t>Date:  13.03.</w:t>
           </w:r>
           <w:r>
-            <w:t>0/03/2017</w:t>
+            <w:t>2017</w:t>
           </w:r>
         </w:p>
       </w:tc>
@@ -3074,8 +3201,8 @@
 </file>
 
 <file path=word/numbering.xml><?xml version="1.0" encoding="utf-8"?>
-<w:numbering xmlns:wpc="http://schemas.microsoft.com/office/word/2010/wordprocessingCanvas" xmlns:cx="http://schemas.microsoft.com/office/drawing/2014/chartex" xmlns:cx1="http://schemas.microsoft.com/office/drawing/2015/9/8/chartex" xmlns:cx2="http://schemas.microsoft.com/office/drawing/2015/10/21/chartex" xmlns:cx3="http://schemas.microsoft.com/office/drawing/2016/5/9/chartex" xmlns:cx4="http://schemas.microsoft.com/office/drawing/2016/5/10/chartex" xmlns:cx5="http://schemas.microsoft.com/office/drawing/2016/5/11/chartex" xmlns:mc="http://schemas.openxmlformats.org/markup-compatibility/2006" xmlns:o="urn:schemas-microsoft-com:office:office" xmlns:r="http://schemas.openxmlformats.org/officeDocument/2006/relationships" xmlns:m="http://schemas.openxmlformats.org/officeDocument/2006/math" xmlns:v="urn:schemas-microsoft-com:vml" xmlns:wp14="http://schemas.microsoft.com/office/word/2010/wordprocessingDrawing" xmlns:wp="http://schemas.openxmlformats.org/drawingml/2006/wordprocessingDrawing" xmlns:w10="urn:schemas-microsoft-com:office:word" xmlns:w="http://schemas.openxmlformats.org/wordprocessingml/2006/main" xmlns:w14="http://schemas.microsoft.com/office/word/2010/wordml" xmlns:w15="http://schemas.microsoft.com/office/word/2012/wordml" xmlns:w16se="http://schemas.microsoft.com/office/word/2015/wordml/symex" xmlns:wpg="http://schemas.microsoft.com/office/word/2010/wordprocessingGroup" xmlns:wpi="http://schemas.microsoft.com/office/word/2010/wordprocessingInk" xmlns:wne="http://schemas.microsoft.com/office/word/2006/wordml" xmlns:wps="http://schemas.microsoft.com/office/word/2010/wordprocessingShape" mc:Ignorable="w14 w15 w16se wp14">
-  <w:abstractNum w:abstractNumId="0" w15:restartNumberingAfterBreak="0">
+<w:numbering xmlns:wpc="http://schemas.microsoft.com/office/word/2010/wordprocessingCanvas" xmlns:mc="http://schemas.openxmlformats.org/markup-compatibility/2006" xmlns:o="urn:schemas-microsoft-com:office:office" xmlns:r="http://schemas.openxmlformats.org/officeDocument/2006/relationships" xmlns:m="http://schemas.openxmlformats.org/officeDocument/2006/math" xmlns:v="urn:schemas-microsoft-com:vml" xmlns:wp14="http://schemas.microsoft.com/office/word/2010/wordprocessingDrawing" xmlns:wp="http://schemas.openxmlformats.org/drawingml/2006/wordprocessingDrawing" xmlns:w10="urn:schemas-microsoft-com:office:word" xmlns:w="http://schemas.openxmlformats.org/wordprocessingml/2006/main" xmlns:w14="http://schemas.microsoft.com/office/word/2010/wordml" xmlns:wpg="http://schemas.microsoft.com/office/word/2010/wordprocessingGroup" xmlns:wpi="http://schemas.microsoft.com/office/word/2010/wordprocessingInk" xmlns:wne="http://schemas.microsoft.com/office/word/2006/wordml" xmlns:wps="http://schemas.microsoft.com/office/word/2010/wordprocessingShape" mc:Ignorable="w14 wp14">
+  <w:abstractNum w:abstractNumId="0">
     <w:nsid w:val="FFFFFFFB"/>
     <w:multiLevelType w:val="multilevel"/>
     <w:tmpl w:val="20FA7622"/>
@@ -3158,7 +3285,7 @@
       <w:lvlJc w:val="left"/>
     </w:lvl>
   </w:abstractNum>
-  <w:abstractNum w:abstractNumId="1" w15:restartNumberingAfterBreak="0">
+  <w:abstractNum w:abstractNumId="1">
     <w:nsid w:val="FFFFFFFE"/>
     <w:multiLevelType w:val="singleLevel"/>
     <w:tmpl w:val="FFFFFFFF"/>
@@ -3168,7 +3295,7 @@
       <w:lvlJc w:val="left"/>
     </w:lvl>
   </w:abstractNum>
-  <w:abstractNum w:abstractNumId="2" w15:restartNumberingAfterBreak="0">
+  <w:abstractNum w:abstractNumId="2">
     <w:nsid w:val="00224753"/>
     <w:multiLevelType w:val="singleLevel"/>
     <w:tmpl w:val="04090001"/>
@@ -3188,7 +3315,7 @@
       </w:rPr>
     </w:lvl>
   </w:abstractNum>
-  <w:abstractNum w:abstractNumId="3" w15:restartNumberingAfterBreak="0">
+  <w:abstractNum w:abstractNumId="3">
     <w:nsid w:val="0A117094"/>
     <w:multiLevelType w:val="singleLevel"/>
     <w:tmpl w:val="04090001"/>
@@ -3208,7 +3335,7 @@
       </w:rPr>
     </w:lvl>
   </w:abstractNum>
-  <w:abstractNum w:abstractNumId="4" w15:restartNumberingAfterBreak="0">
+  <w:abstractNum w:abstractNumId="4">
     <w:nsid w:val="0D0640D3"/>
     <w:multiLevelType w:val="hybridMultilevel"/>
     <w:tmpl w:val="4DAEA070"/>
@@ -3321,7 +3448,7 @@
       </w:rPr>
     </w:lvl>
   </w:abstractNum>
-  <w:abstractNum w:abstractNumId="5" w15:restartNumberingAfterBreak="0">
+  <w:abstractNum w:abstractNumId="5">
     <w:nsid w:val="0EE51B46"/>
     <w:multiLevelType w:val="hybridMultilevel"/>
     <w:tmpl w:val="14A8CA2E"/>
@@ -3434,7 +3561,7 @@
       </w:pPr>
     </w:lvl>
   </w:abstractNum>
-  <w:abstractNum w:abstractNumId="6" w15:restartNumberingAfterBreak="0">
+  <w:abstractNum w:abstractNumId="6">
     <w:nsid w:val="17CB6DC4"/>
     <w:multiLevelType w:val="singleLevel"/>
     <w:tmpl w:val="04090001"/>
@@ -3454,7 +3581,7 @@
       </w:rPr>
     </w:lvl>
   </w:abstractNum>
-  <w:abstractNum w:abstractNumId="7" w15:restartNumberingAfterBreak="0">
+  <w:abstractNum w:abstractNumId="7">
     <w:nsid w:val="1E71141D"/>
     <w:multiLevelType w:val="multilevel"/>
     <w:tmpl w:val="B9A6AD80"/>
@@ -3594,7 +3721,7 @@
       </w:rPr>
     </w:lvl>
   </w:abstractNum>
-  <w:abstractNum w:abstractNumId="8" w15:restartNumberingAfterBreak="0">
+  <w:abstractNum w:abstractNumId="8">
     <w:nsid w:val="22443AC4"/>
     <w:multiLevelType w:val="singleLevel"/>
     <w:tmpl w:val="04090001"/>
@@ -3614,7 +3741,7 @@
       </w:rPr>
     </w:lvl>
   </w:abstractNum>
-  <w:abstractNum w:abstractNumId="9" w15:restartNumberingAfterBreak="0">
+  <w:abstractNum w:abstractNumId="9">
     <w:nsid w:val="25100F3A"/>
     <w:multiLevelType w:val="multilevel"/>
     <w:tmpl w:val="14A8CA2E"/>
@@ -3727,7 +3854,7 @@
       </w:pPr>
     </w:lvl>
   </w:abstractNum>
-  <w:abstractNum w:abstractNumId="10" w15:restartNumberingAfterBreak="0">
+  <w:abstractNum w:abstractNumId="10">
     <w:nsid w:val="2D4B634E"/>
     <w:multiLevelType w:val="singleLevel"/>
     <w:tmpl w:val="04090001"/>
@@ -3747,7 +3874,7 @@
       </w:rPr>
     </w:lvl>
   </w:abstractNum>
-  <w:abstractNum w:abstractNumId="11" w15:restartNumberingAfterBreak="0">
+  <w:abstractNum w:abstractNumId="11">
     <w:nsid w:val="31DD2C45"/>
     <w:multiLevelType w:val="singleLevel"/>
     <w:tmpl w:val="04090001"/>
@@ -3767,7 +3894,7 @@
       </w:rPr>
     </w:lvl>
   </w:abstractNum>
-  <w:abstractNum w:abstractNumId="12" w15:restartNumberingAfterBreak="0">
+  <w:abstractNum w:abstractNumId="12">
     <w:nsid w:val="32982B51"/>
     <w:multiLevelType w:val="singleLevel"/>
     <w:tmpl w:val="04090001"/>
@@ -3787,7 +3914,7 @@
       </w:rPr>
     </w:lvl>
   </w:abstractNum>
-  <w:abstractNum w:abstractNumId="13" w15:restartNumberingAfterBreak="0">
+  <w:abstractNum w:abstractNumId="13">
     <w:nsid w:val="3375481C"/>
     <w:multiLevelType w:val="singleLevel"/>
     <w:tmpl w:val="E6747DA6"/>
@@ -3807,7 +3934,7 @@
       </w:rPr>
     </w:lvl>
   </w:abstractNum>
-  <w:abstractNum w:abstractNumId="14" w15:restartNumberingAfterBreak="0">
+  <w:abstractNum w:abstractNumId="14">
     <w:nsid w:val="369D5471"/>
     <w:multiLevelType w:val="singleLevel"/>
     <w:tmpl w:val="04090001"/>
@@ -3827,7 +3954,7 @@
       </w:rPr>
     </w:lvl>
   </w:abstractNum>
-  <w:abstractNum w:abstractNumId="15" w15:restartNumberingAfterBreak="0">
+  <w:abstractNum w:abstractNumId="15">
     <w:nsid w:val="408B6535"/>
     <w:multiLevelType w:val="hybridMultilevel"/>
     <w:tmpl w:val="C0EEFC06"/>
@@ -3940,7 +4067,7 @@
       </w:pPr>
     </w:lvl>
   </w:abstractNum>
-  <w:abstractNum w:abstractNumId="16" w15:restartNumberingAfterBreak="0">
+  <w:abstractNum w:abstractNumId="16">
     <w:nsid w:val="42B97F7B"/>
     <w:multiLevelType w:val="singleLevel"/>
     <w:tmpl w:val="04090001"/>
@@ -3960,7 +4087,7 @@
       </w:rPr>
     </w:lvl>
   </w:abstractNum>
-  <w:abstractNum w:abstractNumId="17" w15:restartNumberingAfterBreak="0">
+  <w:abstractNum w:abstractNumId="17">
     <w:nsid w:val="42D059CF"/>
     <w:multiLevelType w:val="hybridMultilevel"/>
     <w:tmpl w:val="DEC01A4C"/>
@@ -4101,7 +4228,7 @@
       </w:rPr>
     </w:lvl>
   </w:abstractNum>
-  <w:abstractNum w:abstractNumId="18" w15:restartNumberingAfterBreak="0">
+  <w:abstractNum w:abstractNumId="18">
     <w:nsid w:val="43A308E4"/>
     <w:multiLevelType w:val="hybridMultilevel"/>
     <w:tmpl w:val="8D407328"/>
@@ -4241,7 +4368,7 @@
       </w:rPr>
     </w:lvl>
   </w:abstractNum>
-  <w:abstractNum w:abstractNumId="19" w15:restartNumberingAfterBreak="0">
+  <w:abstractNum w:abstractNumId="19">
     <w:nsid w:val="43CC33B3"/>
     <w:multiLevelType w:val="hybridMultilevel"/>
     <w:tmpl w:val="158630C4"/>
@@ -4381,7 +4508,7 @@
       </w:rPr>
     </w:lvl>
   </w:abstractNum>
-  <w:abstractNum w:abstractNumId="20" w15:restartNumberingAfterBreak="0">
+  <w:abstractNum w:abstractNumId="20">
     <w:nsid w:val="49E170D0"/>
     <w:multiLevelType w:val="singleLevel"/>
     <w:tmpl w:val="04090001"/>
@@ -4401,7 +4528,7 @@
       </w:rPr>
     </w:lvl>
   </w:abstractNum>
-  <w:abstractNum w:abstractNumId="21" w15:restartNumberingAfterBreak="0">
+  <w:abstractNum w:abstractNumId="21">
     <w:nsid w:val="4A711F8E"/>
     <w:multiLevelType w:val="multilevel"/>
     <w:tmpl w:val="A4922192"/>
@@ -4515,7 +4642,7 @@
       </w:pPr>
     </w:lvl>
   </w:abstractNum>
-  <w:abstractNum w:abstractNumId="22" w15:restartNumberingAfterBreak="0">
+  <w:abstractNum w:abstractNumId="22">
     <w:nsid w:val="4F094DAA"/>
     <w:multiLevelType w:val="multilevel"/>
     <w:tmpl w:val="158630C4"/>
@@ -4655,7 +4782,7 @@
       </w:rPr>
     </w:lvl>
   </w:abstractNum>
-  <w:abstractNum w:abstractNumId="23" w15:restartNumberingAfterBreak="0">
+  <w:abstractNum w:abstractNumId="23">
     <w:nsid w:val="4F64732B"/>
     <w:multiLevelType w:val="singleLevel"/>
     <w:tmpl w:val="04090001"/>
@@ -4675,7 +4802,7 @@
       </w:rPr>
     </w:lvl>
   </w:abstractNum>
-  <w:abstractNum w:abstractNumId="24" w15:restartNumberingAfterBreak="0">
+  <w:abstractNum w:abstractNumId="24">
     <w:nsid w:val="52C33F3E"/>
     <w:multiLevelType w:val="hybridMultilevel"/>
     <w:tmpl w:val="B9A6AD80"/>
@@ -4815,7 +4942,7 @@
       </w:rPr>
     </w:lvl>
   </w:abstractNum>
-  <w:abstractNum w:abstractNumId="25" w15:restartNumberingAfterBreak="0">
+  <w:abstractNum w:abstractNumId="25">
     <w:nsid w:val="52DF734E"/>
     <w:multiLevelType w:val="singleLevel"/>
     <w:tmpl w:val="04090001"/>
@@ -4835,7 +4962,7 @@
       </w:rPr>
     </w:lvl>
   </w:abstractNum>
-  <w:abstractNum w:abstractNumId="26" w15:restartNumberingAfterBreak="0">
+  <w:abstractNum w:abstractNumId="26">
     <w:nsid w:val="567642C0"/>
     <w:multiLevelType w:val="hybridMultilevel"/>
     <w:tmpl w:val="FEC69B34"/>
@@ -4975,7 +5102,7 @@
       </w:rPr>
     </w:lvl>
   </w:abstractNum>
-  <w:abstractNum w:abstractNumId="27" w15:restartNumberingAfterBreak="0">
+  <w:abstractNum w:abstractNumId="27">
     <w:nsid w:val="6CB52233"/>
     <w:multiLevelType w:val="multilevel"/>
     <w:tmpl w:val="C0EEFC06"/>
@@ -5088,7 +5215,7 @@
       </w:pPr>
     </w:lvl>
   </w:abstractNum>
-  <w:abstractNum w:abstractNumId="28" w15:restartNumberingAfterBreak="0">
+  <w:abstractNum w:abstractNumId="28">
     <w:nsid w:val="6CF125AE"/>
     <w:multiLevelType w:val="hybridMultilevel"/>
     <w:tmpl w:val="6FFCAA48"/>
@@ -5228,7 +5355,7 @@
       </w:rPr>
     </w:lvl>
   </w:abstractNum>
-  <w:abstractNum w:abstractNumId="29" w15:restartNumberingAfterBreak="0">
+  <w:abstractNum w:abstractNumId="29">
     <w:nsid w:val="6D2F7D46"/>
     <w:multiLevelType w:val="singleLevel"/>
     <w:tmpl w:val="04090001"/>
@@ -5248,7 +5375,7 @@
       </w:rPr>
     </w:lvl>
   </w:abstractNum>
-  <w:abstractNum w:abstractNumId="30" w15:restartNumberingAfterBreak="0">
+  <w:abstractNum w:abstractNumId="30">
     <w:nsid w:val="71F21F2A"/>
     <w:multiLevelType w:val="singleLevel"/>
     <w:tmpl w:val="04090001"/>
@@ -5268,7 +5395,7 @@
       </w:rPr>
     </w:lvl>
   </w:abstractNum>
-  <w:abstractNum w:abstractNumId="31" w15:restartNumberingAfterBreak="0">
+  <w:abstractNum w:abstractNumId="31">
     <w:nsid w:val="743601FB"/>
     <w:multiLevelType w:val="singleLevel"/>
     <w:tmpl w:val="04090001"/>
@@ -5288,7 +5415,7 @@
       </w:rPr>
     </w:lvl>
   </w:abstractNum>
-  <w:abstractNum w:abstractNumId="32" w15:restartNumberingAfterBreak="0">
+  <w:abstractNum w:abstractNumId="32">
     <w:nsid w:val="756150CA"/>
     <w:multiLevelType w:val="singleLevel"/>
     <w:tmpl w:val="04090001"/>
@@ -5308,7 +5435,7 @@
       </w:rPr>
     </w:lvl>
   </w:abstractNum>
-  <w:abstractNum w:abstractNumId="33" w15:restartNumberingAfterBreak="0">
+  <w:abstractNum w:abstractNumId="33">
     <w:nsid w:val="7BE434D7"/>
     <w:multiLevelType w:val="singleLevel"/>
     <w:tmpl w:val="04090001"/>
@@ -5505,7 +5632,7 @@
 </file>
 
 <file path=word/styles.xml><?xml version="1.0" encoding="utf-8"?>
-<w:styles xmlns:mc="http://schemas.openxmlformats.org/markup-compatibility/2006" xmlns:r="http://schemas.openxmlformats.org/officeDocument/2006/relationships" xmlns:w="http://schemas.openxmlformats.org/wordprocessingml/2006/main" xmlns:w14="http://schemas.microsoft.com/office/word/2010/wordml" xmlns:w15="http://schemas.microsoft.com/office/word/2012/wordml" xmlns:w16se="http://schemas.microsoft.com/office/word/2015/wordml/symex" mc:Ignorable="w14 w15 w16se">
+<w:styles xmlns:mc="http://schemas.openxmlformats.org/markup-compatibility/2006" xmlns:r="http://schemas.openxmlformats.org/officeDocument/2006/relationships" xmlns:w="http://schemas.openxmlformats.org/wordprocessingml/2006/main" xmlns:w14="http://schemas.microsoft.com/office/word/2010/wordml" mc:Ignorable="w14">
   <w:docDefaults>
     <w:rPrDefault>
       <w:rPr>
@@ -5515,381 +5642,144 @@
     </w:rPrDefault>
     <w:pPrDefault/>
   </w:docDefaults>
-  <w:latentStyles w:defLockedState="0" w:defUIPriority="99" w:defSemiHidden="0" w:defUnhideWhenUsed="0" w:defQFormat="0" w:count="374">
-    <w:lsdException w:name="Normal" w:uiPriority="0" w:qFormat="1"/>
-    <w:lsdException w:name="heading 1" w:uiPriority="0" w:qFormat="1"/>
-    <w:lsdException w:name="heading 2" w:uiPriority="0" w:qFormat="1"/>
-    <w:lsdException w:name="heading 3" w:uiPriority="9" w:qFormat="1"/>
-    <w:lsdException w:name="heading 4" w:uiPriority="9" w:qFormat="1"/>
-    <w:lsdException w:name="heading 5" w:uiPriority="9" w:qFormat="1"/>
-    <w:lsdException w:name="heading 6" w:uiPriority="9" w:qFormat="1"/>
-    <w:lsdException w:name="heading 7" w:uiPriority="9" w:qFormat="1"/>
-    <w:lsdException w:name="heading 8" w:uiPriority="9" w:qFormat="1"/>
-    <w:lsdException w:name="heading 9" w:uiPriority="9" w:qFormat="1"/>
-    <w:lsdException w:name="index 1" w:semiHidden="1" w:unhideWhenUsed="1"/>
-    <w:lsdException w:name="index 2" w:semiHidden="1" w:unhideWhenUsed="1"/>
-    <w:lsdException w:name="index 3" w:semiHidden="1" w:unhideWhenUsed="1"/>
-    <w:lsdException w:name="index 4" w:semiHidden="1" w:unhideWhenUsed="1"/>
-    <w:lsdException w:name="index 5" w:semiHidden="1" w:unhideWhenUsed="1"/>
-    <w:lsdException w:name="index 6" w:semiHidden="1" w:unhideWhenUsed="1"/>
-    <w:lsdException w:name="index 7" w:semiHidden="1" w:unhideWhenUsed="1"/>
-    <w:lsdException w:name="index 8" w:semiHidden="1" w:unhideWhenUsed="1"/>
-    <w:lsdException w:name="index 9" w:semiHidden="1" w:unhideWhenUsed="1"/>
-    <w:lsdException w:name="toc 1" w:semiHidden="1" w:uiPriority="39" w:unhideWhenUsed="1"/>
-    <w:lsdException w:name="toc 2" w:semiHidden="1" w:uiPriority="39" w:unhideWhenUsed="1"/>
-    <w:lsdException w:name="toc 3" w:semiHidden="1" w:uiPriority="39" w:unhideWhenUsed="1"/>
-    <w:lsdException w:name="toc 4" w:semiHidden="1" w:uiPriority="39" w:unhideWhenUsed="1"/>
-    <w:lsdException w:name="toc 5" w:semiHidden="1" w:uiPriority="39" w:unhideWhenUsed="1"/>
-    <w:lsdException w:name="toc 6" w:semiHidden="1" w:uiPriority="39" w:unhideWhenUsed="1"/>
-    <w:lsdException w:name="toc 7" w:semiHidden="1" w:uiPriority="39" w:unhideWhenUsed="1"/>
-    <w:lsdException w:name="toc 8" w:semiHidden="1" w:uiPriority="39" w:unhideWhenUsed="1"/>
-    <w:lsdException w:name="toc 9" w:semiHidden="1" w:uiPriority="39" w:unhideWhenUsed="1"/>
-    <w:lsdException w:name="Normal Indent" w:semiHidden="1" w:unhideWhenUsed="1"/>
-    <w:lsdException w:name="footnote text" w:semiHidden="1" w:unhideWhenUsed="1"/>
-    <w:lsdException w:name="annotation text" w:semiHidden="1" w:unhideWhenUsed="1"/>
-    <w:lsdException w:name="header" w:semiHidden="1" w:unhideWhenUsed="1"/>
-    <w:lsdException w:name="footer" w:semiHidden="1" w:unhideWhenUsed="1"/>
-    <w:lsdException w:name="index heading" w:semiHidden="1" w:unhideWhenUsed="1"/>
-    <w:lsdException w:name="caption" w:semiHidden="1" w:uiPriority="35" w:unhideWhenUsed="1" w:qFormat="1"/>
-    <w:lsdException w:name="table of figures" w:semiHidden="1" w:unhideWhenUsed="1"/>
-    <w:lsdException w:name="envelope address" w:semiHidden="1" w:unhideWhenUsed="1"/>
-    <w:lsdException w:name="envelope return" w:semiHidden="1" w:unhideWhenUsed="1"/>
-    <w:lsdException w:name="footnote reference" w:semiHidden="1" w:unhideWhenUsed="1"/>
-    <w:lsdException w:name="annotation reference" w:semiHidden="1" w:unhideWhenUsed="1"/>
-    <w:lsdException w:name="line number" w:semiHidden="1" w:unhideWhenUsed="1"/>
-    <w:lsdException w:name="page number" w:semiHidden="1" w:unhideWhenUsed="1"/>
-    <w:lsdException w:name="endnote reference" w:semiHidden="1" w:unhideWhenUsed="1"/>
-    <w:lsdException w:name="endnote text" w:semiHidden="1" w:unhideWhenUsed="1"/>
-    <w:lsdException w:name="table of authorities" w:semiHidden="1" w:unhideWhenUsed="1"/>
-    <w:lsdException w:name="macro" w:semiHidden="1" w:unhideWhenUsed="1"/>
-    <w:lsdException w:name="toa heading" w:semiHidden="1" w:unhideWhenUsed="1"/>
-    <w:lsdException w:name="List" w:semiHidden="1" w:unhideWhenUsed="1"/>
-    <w:lsdException w:name="List Bullet" w:semiHidden="1" w:unhideWhenUsed="1"/>
-    <w:lsdException w:name="List Number" w:semiHidden="1" w:unhideWhenUsed="1"/>
-    <w:lsdException w:name="List 2" w:semiHidden="1" w:unhideWhenUsed="1"/>
-    <w:lsdException w:name="List 3" w:semiHidden="1" w:unhideWhenUsed="1"/>
-    <w:lsdException w:name="List 4" w:semiHidden="1" w:unhideWhenUsed="1"/>
-    <w:lsdException w:name="List 5" w:semiHidden="1" w:unhideWhenUsed="1"/>
-    <w:lsdException w:name="List Bullet 2" w:semiHidden="1" w:unhideWhenUsed="1"/>
-    <w:lsdException w:name="List Bullet 3" w:semiHidden="1" w:unhideWhenUsed="1"/>
-    <w:lsdException w:name="List Bullet 4" w:semiHidden="1" w:unhideWhenUsed="1"/>
-    <w:lsdException w:name="List Bullet 5" w:semiHidden="1" w:unhideWhenUsed="1"/>
-    <w:lsdException w:name="List Number 2" w:semiHidden="1" w:unhideWhenUsed="1"/>
-    <w:lsdException w:name="List Number 3" w:semiHidden="1" w:unhideWhenUsed="1"/>
-    <w:lsdException w:name="List Number 4" w:semiHidden="1" w:unhideWhenUsed="1"/>
-    <w:lsdException w:name="List Number 5" w:semiHidden="1" w:unhideWhenUsed="1"/>
-    <w:lsdException w:name="Title" w:uiPriority="10" w:qFormat="1"/>
-    <w:lsdException w:name="Closing" w:semiHidden="1" w:unhideWhenUsed="1"/>
-    <w:lsdException w:name="Signature" w:semiHidden="1" w:unhideWhenUsed="1"/>
-    <w:lsdException w:name="Default Paragraph Font" w:semiHidden="1" w:uiPriority="1" w:unhideWhenUsed="1"/>
-    <w:lsdException w:name="Body Text" w:semiHidden="1" w:unhideWhenUsed="1"/>
-    <w:lsdException w:name="Body Text Indent" w:semiHidden="1" w:unhideWhenUsed="1"/>
-    <w:lsdException w:name="List Continue" w:semiHidden="1" w:unhideWhenUsed="1"/>
-    <w:lsdException w:name="List Continue 2" w:semiHidden="1" w:unhideWhenUsed="1"/>
-    <w:lsdException w:name="List Continue 3" w:semiHidden="1" w:unhideWhenUsed="1"/>
-    <w:lsdException w:name="List Continue 4" w:semiHidden="1" w:unhideWhenUsed="1"/>
-    <w:lsdException w:name="List Continue 5" w:semiHidden="1" w:unhideWhenUsed="1"/>
-    <w:lsdException w:name="Message Header" w:semiHidden="1" w:unhideWhenUsed="1"/>
-    <w:lsdException w:name="Subtitle" w:uiPriority="11" w:qFormat="1"/>
-    <w:lsdException w:name="Salutation" w:semiHidden="1" w:unhideWhenUsed="1"/>
-    <w:lsdException w:name="Date" w:semiHidden="1" w:unhideWhenUsed="1"/>
-    <w:lsdException w:name="Body Text First Indent" w:semiHidden="1" w:unhideWhenUsed="1"/>
-    <w:lsdException w:name="Body Text First Indent 2" w:semiHidden="1" w:unhideWhenUsed="1"/>
-    <w:lsdException w:name="Note Heading" w:semiHidden="1" w:unhideWhenUsed="1"/>
-    <w:lsdException w:name="Body Text 2" w:semiHidden="1" w:unhideWhenUsed="1"/>
-    <w:lsdException w:name="Body Text 3" w:semiHidden="1" w:unhideWhenUsed="1"/>
-    <w:lsdException w:name="Body Text Indent 2" w:semiHidden="1" w:unhideWhenUsed="1"/>
-    <w:lsdException w:name="Body Text Indent 3" w:semiHidden="1" w:unhideWhenUsed="1"/>
-    <w:lsdException w:name="Block Text" w:semiHidden="1" w:unhideWhenUsed="1"/>
-    <w:lsdException w:name="Hyperlink" w:semiHidden="1" w:unhideWhenUsed="1"/>
-    <w:lsdException w:name="FollowedHyperlink" w:semiHidden="1" w:unhideWhenUsed="1"/>
-    <w:lsdException w:name="Strong" w:uiPriority="22" w:qFormat="1"/>
-    <w:lsdException w:name="Emphasis" w:uiPriority="20" w:qFormat="1"/>
-    <w:lsdException w:name="Document Map" w:semiHidden="1" w:unhideWhenUsed="1"/>
-    <w:lsdException w:name="Plain Text" w:semiHidden="1" w:unhideWhenUsed="1"/>
-    <w:lsdException w:name="E-mail Signature" w:semiHidden="1" w:unhideWhenUsed="1"/>
-    <w:lsdException w:name="HTML Top of Form" w:semiHidden="1" w:unhideWhenUsed="1"/>
-    <w:lsdException w:name="HTML Bottom of Form" w:semiHidden="1" w:unhideWhenUsed="1"/>
-    <w:lsdException w:name="Normal (Web)" w:semiHidden="1" w:unhideWhenUsed="1"/>
-    <w:lsdException w:name="HTML Acronym" w:semiHidden="1" w:unhideWhenUsed="1"/>
-    <w:lsdException w:name="HTML Address" w:semiHidden="1" w:unhideWhenUsed="1"/>
-    <w:lsdException w:name="HTML Cite" w:semiHidden="1" w:unhideWhenUsed="1"/>
-    <w:lsdException w:name="HTML Code" w:semiHidden="1" w:unhideWhenUsed="1"/>
-    <w:lsdException w:name="HTML Definition" w:semiHidden="1" w:unhideWhenUsed="1"/>
-    <w:lsdException w:name="HTML Keyboard" w:semiHidden="1" w:unhideWhenUsed="1"/>
-    <w:lsdException w:name="HTML Preformatted" w:semiHidden="1" w:unhideWhenUsed="1"/>
-    <w:lsdException w:name="HTML Sample" w:semiHidden="1" w:unhideWhenUsed="1"/>
-    <w:lsdException w:name="HTML Typewriter" w:semiHidden="1" w:unhideWhenUsed="1"/>
-    <w:lsdException w:name="HTML Variable" w:semiHidden="1" w:unhideWhenUsed="1"/>
-    <w:lsdException w:name="Normal Table" w:semiHidden="1" w:unhideWhenUsed="1"/>
-    <w:lsdException w:name="annotation subject" w:semiHidden="1" w:unhideWhenUsed="1"/>
-    <w:lsdException w:name="No List" w:semiHidden="1" w:unhideWhenUsed="1"/>
-    <w:lsdException w:name="Outline List 1" w:semiHidden="1" w:unhideWhenUsed="1"/>
-    <w:lsdException w:name="Outline List 2" w:semiHidden="1" w:unhideWhenUsed="1"/>
-    <w:lsdException w:name="Outline List 3" w:semiHidden="1" w:unhideWhenUsed="1"/>
-    <w:lsdException w:name="Table Simple 1" w:semiHidden="1" w:unhideWhenUsed="1"/>
-    <w:lsdException w:name="Table Simple 2" w:semiHidden="1" w:unhideWhenUsed="1"/>
-    <w:lsdException w:name="Table Simple 3" w:semiHidden="1" w:unhideWhenUsed="1"/>
-    <w:lsdException w:name="Table Classic 1" w:semiHidden="1" w:unhideWhenUsed="1"/>
-    <w:lsdException w:name="Table Classic 2" w:semiHidden="1" w:unhideWhenUsed="1"/>
-    <w:lsdException w:name="Table Classic 3" w:semiHidden="1" w:unhideWhenUsed="1"/>
-    <w:lsdException w:name="Table Classic 4" w:semiHidden="1" w:unhideWhenUsed="1"/>
-    <w:lsdException w:name="Table Colorful 1" w:semiHidden="1" w:unhideWhenUsed="1"/>
-    <w:lsdException w:name="Table Colorful 2" w:semiHidden="1" w:unhideWhenUsed="1"/>
-    <w:lsdException w:name="Table Colorful 3" w:semiHidden="1" w:unhideWhenUsed="1"/>
-    <w:lsdException w:name="Table Columns 1" w:semiHidden="1" w:unhideWhenUsed="1"/>
-    <w:lsdException w:name="Table Columns 2" w:semiHidden="1" w:unhideWhenUsed="1"/>
-    <w:lsdException w:name="Table Columns 3" w:semiHidden="1" w:unhideWhenUsed="1"/>
-    <w:lsdException w:name="Table Columns 4" w:semiHidden="1" w:unhideWhenUsed="1"/>
-    <w:lsdException w:name="Table Columns 5" w:semiHidden="1" w:unhideWhenUsed="1"/>
-    <w:lsdException w:name="Table Grid 1" w:semiHidden="1" w:unhideWhenUsed="1"/>
-    <w:lsdException w:name="Table Grid 2" w:semiHidden="1" w:unhideWhenUsed="1"/>
-    <w:lsdException w:name="Table Grid 3" w:semiHidden="1" w:unhideWhenUsed="1"/>
-    <w:lsdException w:name="Table Grid 4" w:semiHidden="1" w:unhideWhenUsed="1"/>
-    <w:lsdException w:name="Table Grid 5" w:semiHidden="1" w:unhideWhenUsed="1"/>
-    <w:lsdException w:name="Table Grid 6" w:semiHidden="1" w:unhideWhenUsed="1"/>
-    <w:lsdException w:name="Table Grid 7" w:semiHidden="1" w:unhideWhenUsed="1"/>
-    <w:lsdException w:name="Table Grid 8" w:semiHidden="1" w:unhideWhenUsed="1"/>
-    <w:lsdException w:name="Table List 1" w:semiHidden="1" w:unhideWhenUsed="1"/>
-    <w:lsdException w:name="Table List 2" w:semiHidden="1" w:unhideWhenUsed="1"/>
-    <w:lsdException w:name="Table List 3" w:semiHidden="1" w:unhideWhenUsed="1"/>
-    <w:lsdException w:name="Table List 4" w:semiHidden="1" w:unhideWhenUsed="1"/>
-    <w:lsdException w:name="Table List 5" w:semiHidden="1" w:unhideWhenUsed="1"/>
-    <w:lsdException w:name="Table List 6" w:semiHidden="1" w:unhideWhenUsed="1"/>
-    <w:lsdException w:name="Table List 7" w:semiHidden="1" w:unhideWhenUsed="1"/>
-    <w:lsdException w:name="Table List 8" w:semiHidden="1" w:unhideWhenUsed="1"/>
-    <w:lsdException w:name="Table 3D effects 1" w:semiHidden="1" w:unhideWhenUsed="1"/>
-    <w:lsdException w:name="Table 3D effects 2" w:semiHidden="1" w:unhideWhenUsed="1"/>
-    <w:lsdException w:name="Table 3D effects 3" w:semiHidden="1" w:unhideWhenUsed="1"/>
-    <w:lsdException w:name="Table Contemporary" w:semiHidden="1" w:unhideWhenUsed="1"/>
-    <w:lsdException w:name="Table Elegant" w:semiHidden="1" w:unhideWhenUsed="1"/>
-    <w:lsdException w:name="Table Professional" w:semiHidden="1" w:unhideWhenUsed="1"/>
-    <w:lsdException w:name="Table Subtle 1" w:semiHidden="1" w:unhideWhenUsed="1"/>
-    <w:lsdException w:name="Table Subtle 2" w:semiHidden="1" w:unhideWhenUsed="1"/>
-    <w:lsdException w:name="Table Web 1" w:semiHidden="1" w:unhideWhenUsed="1"/>
-    <w:lsdException w:name="Table Web 2" w:semiHidden="1" w:unhideWhenUsed="1"/>
-    <w:lsdException w:name="Table Web 3" w:semiHidden="1" w:unhideWhenUsed="1"/>
-    <w:lsdException w:name="Balloon Text" w:semiHidden="1" w:unhideWhenUsed="1"/>
-    <w:lsdException w:name="Table Grid" w:uiPriority="39"/>
-    <w:lsdException w:name="Table Theme" w:semiHidden="1" w:unhideWhenUsed="1"/>
-    <w:lsdException w:name="Placeholder Text" w:semiHidden="1"/>
-    <w:lsdException w:name="No Spacing" w:uiPriority="1" w:qFormat="1"/>
-    <w:lsdException w:name="Light Shading" w:uiPriority="60"/>
-    <w:lsdException w:name="Light List" w:uiPriority="61"/>
-    <w:lsdException w:name="Light Grid" w:uiPriority="62"/>
-    <w:lsdException w:name="Medium Shading 1" w:uiPriority="63"/>
-    <w:lsdException w:name="Medium Shading 2" w:uiPriority="64"/>
-    <w:lsdException w:name="Medium List 1" w:uiPriority="65"/>
-    <w:lsdException w:name="Medium List 2" w:uiPriority="66"/>
-    <w:lsdException w:name="Medium Grid 1" w:uiPriority="67"/>
-    <w:lsdException w:name="Medium Grid 2" w:uiPriority="68"/>
-    <w:lsdException w:name="Medium Grid 3" w:uiPriority="69"/>
-    <w:lsdException w:name="Dark List" w:uiPriority="70"/>
-    <w:lsdException w:name="Colorful Shading" w:uiPriority="71"/>
-    <w:lsdException w:name="Colorful List" w:uiPriority="72"/>
-    <w:lsdException w:name="Colorful Grid" w:uiPriority="73"/>
-    <w:lsdException w:name="Light Shading Accent 1" w:uiPriority="60"/>
-    <w:lsdException w:name="Light List Accent 1" w:uiPriority="61"/>
-    <w:lsdException w:name="Light Grid Accent 1" w:uiPriority="62"/>
-    <w:lsdException w:name="Medium Shading 1 Accent 1" w:uiPriority="63"/>
-    <w:lsdException w:name="Medium Shading 2 Accent 1" w:uiPriority="64"/>
-    <w:lsdException w:name="Medium List 1 Accent 1" w:uiPriority="65"/>
-    <w:lsdException w:name="Revision" w:semiHidden="1"/>
-    <w:lsdException w:name="List Paragraph" w:uiPriority="34" w:qFormat="1"/>
-    <w:lsdException w:name="Quote" w:uiPriority="29" w:qFormat="1"/>
-    <w:lsdException w:name="Intense Quote" w:uiPriority="30" w:qFormat="1"/>
-    <w:lsdException w:name="Medium List 2 Accent 1" w:uiPriority="66"/>
-    <w:lsdException w:name="Medium Grid 1 Accent 1" w:uiPriority="67"/>
-    <w:lsdException w:name="Medium Grid 2 Accent 1" w:uiPriority="68"/>
-    <w:lsdException w:name="Medium Grid 3 Accent 1" w:uiPriority="69"/>
-    <w:lsdException w:name="Dark List Accent 1" w:uiPriority="70"/>
-    <w:lsdException w:name="Colorful Shading Accent 1" w:uiPriority="71"/>
-    <w:lsdException w:name="Colorful List Accent 1" w:uiPriority="72"/>
-    <w:lsdException w:name="Colorful Grid Accent 1" w:uiPriority="73"/>
-    <w:lsdException w:name="Light Shading Accent 2" w:uiPriority="60"/>
-    <w:lsdException w:name="Light List Accent 2" w:uiPriority="61"/>
-    <w:lsdException w:name="Light Grid Accent 2" w:uiPriority="62"/>
-    <w:lsdException w:name="Medium Shading 1 Accent 2" w:uiPriority="63"/>
-    <w:lsdException w:name="Medium Shading 2 Accent 2" w:uiPriority="64"/>
-    <w:lsdException w:name="Medium List 1 Accent 2" w:uiPriority="65"/>
-    <w:lsdException w:name="Medium List 2 Accent 2" w:uiPriority="66"/>
-    <w:lsdException w:name="Medium Grid 1 Accent 2" w:uiPriority="67"/>
-    <w:lsdException w:name="Medium Grid 2 Accent 2" w:uiPriority="68"/>
-    <w:lsdException w:name="Medium Grid 3 Accent 2" w:uiPriority="69"/>
-    <w:lsdException w:name="Dark List Accent 2" w:uiPriority="70"/>
-    <w:lsdException w:name="Colorful Shading Accent 2" w:uiPriority="71"/>
-    <w:lsdException w:name="Colorful List Accent 2" w:uiPriority="72"/>
-    <w:lsdException w:name="Colorful Grid Accent 2" w:uiPriority="73"/>
-    <w:lsdException w:name="Light Shading Accent 3" w:uiPriority="60"/>
-    <w:lsdException w:name="Light List Accent 3" w:uiPriority="61"/>
-    <w:lsdException w:name="Light Grid Accent 3" w:uiPriority="62"/>
-    <w:lsdException w:name="Medium Shading 1 Accent 3" w:uiPriority="63"/>
-    <w:lsdException w:name="Medium Shading 2 Accent 3" w:uiPriority="64"/>
-    <w:lsdException w:name="Medium List 1 Accent 3" w:uiPriority="65"/>
-    <w:lsdException w:name="Medium List 2 Accent 3" w:uiPriority="66"/>
-    <w:lsdException w:name="Medium Grid 1 Accent 3" w:uiPriority="67"/>
-    <w:lsdException w:name="Medium Grid 2 Accent 3" w:uiPriority="68"/>
-    <w:lsdException w:name="Medium Grid 3 Accent 3" w:uiPriority="69"/>
-    <w:lsdException w:name="Dark List Accent 3" w:uiPriority="70"/>
-    <w:lsdException w:name="Colorful Shading Accent 3" w:uiPriority="71"/>
-    <w:lsdException w:name="Colorful List Accent 3" w:uiPriority="72"/>
-    <w:lsdException w:name="Colorful Grid Accent 3" w:uiPriority="73"/>
-    <w:lsdException w:name="Light Shading Accent 4" w:uiPriority="60"/>
-    <w:lsdException w:name="Light List Accent 4" w:uiPriority="61"/>
-    <w:lsdException w:name="Light Grid Accent 4" w:uiPriority="62"/>
-    <w:lsdException w:name="Medium Shading 1 Accent 4" w:uiPriority="63"/>
-    <w:lsdException w:name="Medium Shading 2 Accent 4" w:uiPriority="64"/>
-    <w:lsdException w:name="Medium List 1 Accent 4" w:uiPriority="65"/>
-    <w:lsdException w:name="Medium List 2 Accent 4" w:uiPriority="66"/>
-    <w:lsdException w:name="Medium Grid 1 Accent 4" w:uiPriority="67"/>
-    <w:lsdException w:name="Medium Grid 2 Accent 4" w:uiPriority="68"/>
-    <w:lsdException w:name="Medium Grid 3 Accent 4" w:uiPriority="69"/>
-    <w:lsdException w:name="Dark List Accent 4" w:uiPriority="70"/>
-    <w:lsdException w:name="Colorful Shading Accent 4" w:uiPriority="71"/>
-    <w:lsdException w:name="Colorful List Accent 4" w:uiPriority="72"/>
-    <w:lsdException w:name="Colorful Grid Accent 4" w:uiPriority="73"/>
-    <w:lsdException w:name="Light Shading Accent 5" w:uiPriority="60"/>
-    <w:lsdException w:name="Light List Accent 5" w:uiPriority="61"/>
-    <w:lsdException w:name="Light Grid Accent 5" w:uiPriority="62"/>
-    <w:lsdException w:name="Medium Shading 1 Accent 5" w:uiPriority="63"/>
-    <w:lsdException w:name="Medium Shading 2 Accent 5" w:uiPriority="64"/>
-    <w:lsdException w:name="Medium List 1 Accent 5" w:uiPriority="65"/>
-    <w:lsdException w:name="Medium List 2 Accent 5" w:uiPriority="66"/>
-    <w:lsdException w:name="Medium Grid 1 Accent 5" w:uiPriority="67"/>
-    <w:lsdException w:name="Medium Grid 2 Accent 5" w:uiPriority="68"/>
-    <w:lsdException w:name="Medium Grid 3 Accent 5" w:uiPriority="69"/>
-    <w:lsdException w:name="Dark List Accent 5" w:uiPriority="70"/>
-    <w:lsdException w:name="Colorful Shading Accent 5" w:uiPriority="71"/>
-    <w:lsdException w:name="Colorful List Accent 5" w:uiPriority="72"/>
-    <w:lsdException w:name="Colorful Grid Accent 5" w:uiPriority="73"/>
-    <w:lsdException w:name="Light Shading Accent 6" w:uiPriority="60"/>
-    <w:lsdException w:name="Light List Accent 6" w:uiPriority="61"/>
-    <w:lsdException w:name="Light Grid Accent 6" w:uiPriority="62"/>
-    <w:lsdException w:name="Medium Shading 1 Accent 6" w:uiPriority="63"/>
-    <w:lsdException w:name="Medium Shading 2 Accent 6" w:uiPriority="64"/>
-    <w:lsdException w:name="Medium List 1 Accent 6" w:uiPriority="65"/>
-    <w:lsdException w:name="Medium List 2 Accent 6" w:uiPriority="66"/>
-    <w:lsdException w:name="Medium Grid 1 Accent 6" w:uiPriority="67"/>
-    <w:lsdException w:name="Medium Grid 2 Accent 6" w:uiPriority="68"/>
-    <w:lsdException w:name="Medium Grid 3 Accent 6" w:uiPriority="69"/>
-    <w:lsdException w:name="Dark List Accent 6" w:uiPriority="70"/>
-    <w:lsdException w:name="Colorful Shading Accent 6" w:uiPriority="71"/>
-    <w:lsdException w:name="Colorful List Accent 6" w:uiPriority="72"/>
-    <w:lsdException w:name="Colorful Grid Accent 6" w:uiPriority="73"/>
-    <w:lsdException w:name="Subtle Emphasis" w:uiPriority="19" w:qFormat="1"/>
-    <w:lsdException w:name="Intense Emphasis" w:uiPriority="21" w:qFormat="1"/>
-    <w:lsdException w:name="Subtle Reference" w:uiPriority="31" w:qFormat="1"/>
-    <w:lsdException w:name="Intense Reference" w:uiPriority="32" w:qFormat="1"/>
-    <w:lsdException w:name="Book Title" w:uiPriority="33" w:qFormat="1"/>
-    <w:lsdException w:name="Bibliography" w:semiHidden="1" w:uiPriority="37" w:unhideWhenUsed="1"/>
-    <w:lsdException w:name="TOC Heading" w:semiHidden="1" w:uiPriority="39" w:unhideWhenUsed="1" w:qFormat="1"/>
-    <w:lsdException w:name="Plain Table 1" w:uiPriority="41"/>
-    <w:lsdException w:name="Plain Table 2" w:uiPriority="42"/>
-    <w:lsdException w:name="Plain Table 3" w:uiPriority="43"/>
-    <w:lsdException w:name="Plain Table 4" w:uiPriority="44"/>
-    <w:lsdException w:name="Plain Table 5" w:uiPriority="45"/>
-    <w:lsdException w:name="Grid Table Light" w:uiPriority="40"/>
-    <w:lsdException w:name="Grid Table 1 Light" w:uiPriority="46"/>
-    <w:lsdException w:name="Grid Table 2" w:uiPriority="47"/>
-    <w:lsdException w:name="Grid Table 3" w:uiPriority="48"/>
-    <w:lsdException w:name="Grid Table 4" w:uiPriority="49"/>
-    <w:lsdException w:name="Grid Table 5 Dark" w:uiPriority="50"/>
-    <w:lsdException w:name="Grid Table 6 Colorful" w:uiPriority="51"/>
-    <w:lsdException w:name="Grid Table 7 Colorful" w:uiPriority="52"/>
-    <w:lsdException w:name="Grid Table 1 Light Accent 1" w:uiPriority="46"/>
-    <w:lsdException w:name="Grid Table 2 Accent 1" w:uiPriority="47"/>
-    <w:lsdException w:name="Grid Table 3 Accent 1" w:uiPriority="48"/>
-    <w:lsdException w:name="Grid Table 4 Accent 1" w:uiPriority="49"/>
-    <w:lsdException w:name="Grid Table 5 Dark Accent 1" w:uiPriority="50"/>
-    <w:lsdException w:name="Grid Table 6 Colorful Accent 1" w:uiPriority="51"/>
-    <w:lsdException w:name="Grid Table 7 Colorful Accent 1" w:uiPriority="52"/>
-    <w:lsdException w:name="Grid Table 1 Light Accent 2" w:uiPriority="46"/>
-    <w:lsdException w:name="Grid Table 2 Accent 2" w:uiPriority="47"/>
-    <w:lsdException w:name="Grid Table 3 Accent 2" w:uiPriority="48"/>
-    <w:lsdException w:name="Grid Table 4 Accent 2" w:uiPriority="49"/>
-    <w:lsdException w:name="Grid Table 5 Dark Accent 2" w:uiPriority="50"/>
-    <w:lsdException w:name="Grid Table 6 Colorful Accent 2" w:uiPriority="51"/>
-    <w:lsdException w:name="Grid Table 7 Colorful Accent 2" w:uiPriority="52"/>
-    <w:lsdException w:name="Grid Table 1 Light Accent 3" w:uiPriority="46"/>
-    <w:lsdException w:name="Grid Table 2 Accent 3" w:uiPriority="47"/>
-    <w:lsdException w:name="Grid Table 3 Accent 3" w:uiPriority="48"/>
-    <w:lsdException w:name="Grid Table 4 Accent 3" w:uiPriority="49"/>
-    <w:lsdException w:name="Grid Table 5 Dark Accent 3" w:uiPriority="50"/>
-    <w:lsdException w:name="Grid Table 6 Colorful Accent 3" w:uiPriority="51"/>
-    <w:lsdException w:name="Grid Table 7 Colorful Accent 3" w:uiPriority="52"/>
-    <w:lsdException w:name="Grid Table 1 Light Accent 4" w:uiPriority="46"/>
-    <w:lsdException w:name="Grid Table 2 Accent 4" w:uiPriority="47"/>
-    <w:lsdException w:name="Grid Table 3 Accent 4" w:uiPriority="48"/>
-    <w:lsdException w:name="Grid Table 4 Accent 4" w:uiPriority="49"/>
-    <w:lsdException w:name="Grid Table 5 Dark Accent 4" w:uiPriority="50"/>
-    <w:lsdException w:name="Grid Table 6 Colorful Accent 4" w:uiPriority="51"/>
-    <w:lsdException w:name="Grid Table 7 Colorful Accent 4" w:uiPriority="52"/>
-    <w:lsdException w:name="Grid Table 1 Light Accent 5" w:uiPriority="46"/>
-    <w:lsdException w:name="Grid Table 2 Accent 5" w:uiPriority="47"/>
-    <w:lsdException w:name="Grid Table 3 Accent 5" w:uiPriority="48"/>
-    <w:lsdException w:name="Grid Table 4 Accent 5" w:uiPriority="49"/>
-    <w:lsdException w:name="Grid Table 5 Dark Accent 5" w:uiPriority="50"/>
-    <w:lsdException w:name="Grid Table 6 Colorful Accent 5" w:uiPriority="51"/>
-    <w:lsdException w:name="Grid Table 7 Colorful Accent 5" w:uiPriority="52"/>
-    <w:lsdException w:name="Grid Table 1 Light Accent 6" w:uiPriority="46"/>
-    <w:lsdException w:name="Grid Table 2 Accent 6" w:uiPriority="47"/>
-    <w:lsdException w:name="Grid Table 3 Accent 6" w:uiPriority="48"/>
-    <w:lsdException w:name="Grid Table 4 Accent 6" w:uiPriority="49"/>
-    <w:lsdException w:name="Grid Table 5 Dark Accent 6" w:uiPriority="50"/>
-    <w:lsdException w:name="Grid Table 6 Colorful Accent 6" w:uiPriority="51"/>
-    <w:lsdException w:name="Grid Table 7 Colorful Accent 6" w:uiPriority="52"/>
-    <w:lsdException w:name="List Table 1 Light" w:uiPriority="46"/>
-    <w:lsdException w:name="List Table 2" w:uiPriority="47"/>
-    <w:lsdException w:name="List Table 3" w:uiPriority="48"/>
-    <w:lsdException w:name="List Table 4" w:uiPriority="49"/>
-    <w:lsdException w:name="List Table 5 Dark" w:uiPriority="50"/>
-    <w:lsdException w:name="List Table 6 Colorful" w:uiPriority="51"/>
-    <w:lsdException w:name="List Table 7 Colorful" w:uiPriority="52"/>
-    <w:lsdException w:name="List Table 1 Light Accent 1" w:uiPriority="46"/>
-    <w:lsdException w:name="List Table 2 Accent 1" w:uiPriority="47"/>
-    <w:lsdException w:name="List Table 3 Accent 1" w:uiPriority="48"/>
-    <w:lsdException w:name="List Table 4 Accent 1" w:uiPriority="49"/>
-    <w:lsdException w:name="List Table 5 Dark Accent 1" w:uiPriority="50"/>
-    <w:lsdException w:name="List Table 6 Colorful Accent 1" w:uiPriority="51"/>
-    <w:lsdException w:name="List Table 7 Colorful Accent 1" w:uiPriority="52"/>
-    <w:lsdException w:name="List Table 1 Light Accent 2" w:uiPriority="46"/>
-    <w:lsdException w:name="List Table 2 Accent 2" w:uiPriority="47"/>
-    <w:lsdException w:name="List Table 3 Accent 2" w:uiPriority="48"/>
-    <w:lsdException w:name="List Table 4 Accent 2" w:uiPriority="49"/>
-    <w:lsdException w:name="List Table 5 Dark Accent 2" w:uiPriority="50"/>
-    <w:lsdException w:name="List Table 6 Colorful Accent 2" w:uiPriority="51"/>
-    <w:lsdException w:name="List Table 7 Colorful Accent 2" w:uiPriority="52"/>
-    <w:lsdException w:name="List Table 1 Light Accent 3" w:uiPriority="46"/>
-    <w:lsdException w:name="List Table 2 Accent 3" w:uiPriority="47"/>
-    <w:lsdException w:name="List Table 3 Accent 3" w:uiPriority="48"/>
-    <w:lsdException w:name="List Table 4 Accent 3" w:uiPriority="49"/>
-    <w:lsdException w:name="List Table 5 Dark Accent 3" w:uiPriority="50"/>
-    <w:lsdException w:name="List Table 6 Colorful Accent 3" w:uiPriority="51"/>
-    <w:lsdException w:name="List Table 7 Colorful Accent 3" w:uiPriority="52"/>
-    <w:lsdException w:name="List Table 1 Light Accent 4" w:uiPriority="46"/>
-    <w:lsdException w:name="List Table 2 Accent 4" w:uiPriority="47"/>
-    <w:lsdException w:name="List Table 3 Accent 4" w:uiPriority="48"/>
-    <w:lsdException w:name="List Table 4 Accent 4" w:uiPriority="49"/>
-    <w:lsdException w:name="List Table 5 Dark Accent 4" w:uiPriority="50"/>
-    <w:lsdException w:name="List Table 6 Colorful Accent 4" w:uiPriority="51"/>
-    <w:lsdException w:name="List Table 7 Colorful Accent 4" w:uiPriority="52"/>
-    <w:lsdException w:name="List Table 1 Light Accent 5" w:uiPriority="46"/>
-    <w:lsdException w:name="List Table 2 Accent 5" w:uiPriority="47"/>
-    <w:lsdException w:name="List Table 3 Accent 5" w:uiPriority="48"/>
-    <w:lsdException w:name="List Table 4 Accent 5" w:uiPriority="49"/>
-    <w:lsdException w:name="List Table 5 Dark Accent 5" w:uiPriority="50"/>
-    <w:lsdException w:name="List Table 6 Colorful Accent 5" w:uiPriority="51"/>
-    <w:lsdException w:name="List Table 7 Colorful Accent 5" w:uiPriority="52"/>
-    <w:lsdException w:name="List Table 1 Light Accent 6" w:uiPriority="46"/>
-    <w:lsdException w:name="List Table 2 Accent 6" w:uiPriority="47"/>
-    <w:lsdException w:name="List Table 3 Accent 6" w:uiPriority="48"/>
-    <w:lsdException w:name="List Table 4 Accent 6" w:uiPriority="49"/>
-    <w:lsdException w:name="List Table 5 Dark Accent 6" w:uiPriority="50"/>
-    <w:lsdException w:name="List Table 6 Colorful Accent 6" w:uiPriority="51"/>
-    <w:lsdException w:name="List Table 7 Colorful Accent 6" w:uiPriority="52"/>
-    <w:lsdException w:name="Mention" w:semiHidden="1" w:unhideWhenUsed="1"/>
-    <w:lsdException w:name="Smart Hyperlink" w:semiHidden="1" w:unhideWhenUsed="1"/>
-    <w:lsdException w:name="Hashtag" w:semiHidden="1" w:unhideWhenUsed="1"/>
+  <w:latentStyles w:defLockedState="0" w:defUIPriority="99" w:defSemiHidden="1" w:defUnhideWhenUsed="1" w:defQFormat="0" w:count="267">
+    <w:lsdException w:name="Normal" w:semiHidden="0" w:uiPriority="0" w:unhideWhenUsed="0" w:qFormat="1"/>
+    <w:lsdException w:name="heading 1" w:semiHidden="0" w:uiPriority="0" w:unhideWhenUsed="0" w:qFormat="1"/>
+    <w:lsdException w:name="heading 2" w:semiHidden="0" w:uiPriority="0" w:unhideWhenUsed="0" w:qFormat="1"/>
+    <w:lsdException w:name="heading 3" w:semiHidden="0" w:uiPriority="9" w:unhideWhenUsed="0" w:qFormat="1"/>
+    <w:lsdException w:name="heading 4" w:semiHidden="0" w:uiPriority="9" w:unhideWhenUsed="0" w:qFormat="1"/>
+    <w:lsdException w:name="heading 5" w:semiHidden="0" w:uiPriority="9" w:unhideWhenUsed="0" w:qFormat="1"/>
+    <w:lsdException w:name="heading 6" w:semiHidden="0" w:uiPriority="9" w:unhideWhenUsed="0" w:qFormat="1"/>
+    <w:lsdException w:name="heading 7" w:semiHidden="0" w:uiPriority="9" w:unhideWhenUsed="0" w:qFormat="1"/>
+    <w:lsdException w:name="heading 8" w:semiHidden="0" w:uiPriority="9" w:unhideWhenUsed="0" w:qFormat="1"/>
+    <w:lsdException w:name="heading 9" w:semiHidden="0" w:uiPriority="9" w:unhideWhenUsed="0" w:qFormat="1"/>
+    <w:lsdException w:name="toc 1" w:uiPriority="39"/>
+    <w:lsdException w:name="toc 2" w:uiPriority="39"/>
+    <w:lsdException w:name="toc 3" w:uiPriority="39"/>
+    <w:lsdException w:name="toc 4" w:uiPriority="39"/>
+    <w:lsdException w:name="toc 5" w:uiPriority="39"/>
+    <w:lsdException w:name="toc 6" w:uiPriority="39"/>
+    <w:lsdException w:name="toc 7" w:uiPriority="39"/>
+    <w:lsdException w:name="toc 8" w:uiPriority="39"/>
+    <w:lsdException w:name="toc 9" w:uiPriority="39"/>
+    <w:lsdException w:name="caption" w:uiPriority="35" w:qFormat="1"/>
+    <w:lsdException w:name="Title" w:semiHidden="0" w:uiPriority="10" w:unhideWhenUsed="0" w:qFormat="1"/>
+    <w:lsdException w:name="Default Paragraph Font" w:uiPriority="1"/>
+    <w:lsdException w:name="Subtitle" w:semiHidden="0" w:uiPriority="11" w:unhideWhenUsed="0" w:qFormat="1"/>
+    <w:lsdException w:name="Strong" w:semiHidden="0" w:uiPriority="22" w:unhideWhenUsed="0" w:qFormat="1"/>
+    <w:lsdException w:name="Emphasis" w:semiHidden="0" w:uiPriority="20" w:unhideWhenUsed="0" w:qFormat="1"/>
+    <w:lsdException w:name="Table Grid" w:semiHidden="0" w:uiPriority="39" w:unhideWhenUsed="0"/>
+    <w:lsdException w:name="Placeholder Text" w:unhideWhenUsed="0"/>
+    <w:lsdException w:name="No Spacing" w:semiHidden="0" w:uiPriority="1" w:unhideWhenUsed="0" w:qFormat="1"/>
+    <w:lsdException w:name="Light Shading" w:semiHidden="0" w:uiPriority="60" w:unhideWhenUsed="0"/>
+    <w:lsdException w:name="Light List" w:semiHidden="0" w:uiPriority="61" w:unhideWhenUsed="0"/>
+    <w:lsdException w:name="Light Grid" w:semiHidden="0" w:uiPriority="62" w:unhideWhenUsed="0"/>
+    <w:lsdException w:name="Medium Shading 1" w:semiHidden="0" w:uiPriority="63" w:unhideWhenUsed="0"/>
+    <w:lsdException w:name="Medium Shading 2" w:semiHidden="0" w:uiPriority="64" w:unhideWhenUsed="0"/>
+    <w:lsdException w:name="Medium List 1" w:semiHidden="0" w:uiPriority="65" w:unhideWhenUsed="0"/>
+    <w:lsdException w:name="Medium List 2" w:semiHidden="0" w:uiPriority="66" w:unhideWhenUsed="0"/>
+    <w:lsdException w:name="Medium Grid 1" w:semiHidden="0" w:uiPriority="67" w:unhideWhenUsed="0"/>
+    <w:lsdException w:name="Medium Grid 2" w:semiHidden="0" w:uiPriority="68" w:unhideWhenUsed="0"/>
+    <w:lsdException w:name="Medium Grid 3" w:semiHidden="0" w:uiPriority="69" w:unhideWhenUsed="0"/>
+    <w:lsdException w:name="Dark List" w:semiHidden="0" w:uiPriority="70" w:unhideWhenUsed="0"/>
+    <w:lsdException w:name="Colorful Shading" w:semiHidden="0" w:uiPriority="71" w:unhideWhenUsed="0"/>
+    <w:lsdException w:name="Colorful List" w:semiHidden="0" w:uiPriority="72" w:unhideWhenUsed="0"/>
+    <w:lsdException w:name="Colorful Grid" w:semiHidden="0" w:uiPriority="73" w:unhideWhenUsed="0"/>
+    <w:lsdException w:name="Light Shading Accent 1" w:semiHidden="0" w:uiPriority="60" w:unhideWhenUsed="0"/>
+    <w:lsdException w:name="Light List Accent 1" w:semiHidden="0" w:uiPriority="61" w:unhideWhenUsed="0"/>
+    <w:lsdException w:name="Light Grid Accent 1" w:semiHidden="0" w:uiPriority="62" w:unhideWhenUsed="0"/>
+    <w:lsdException w:name="Medium Shading 1 Accent 1" w:semiHidden="0" w:uiPriority="63" w:unhideWhenUsed="0"/>
+    <w:lsdException w:name="Medium Shading 2 Accent 1" w:semiHidden="0" w:uiPriority="64" w:unhideWhenUsed="0"/>
+    <w:lsdException w:name="Medium List 1 Accent 1" w:semiHidden="0" w:uiPriority="65" w:unhideWhenUsed="0"/>
+    <w:lsdException w:name="Revision" w:unhideWhenUsed="0"/>
+    <w:lsdException w:name="List Paragraph" w:semiHidden="0" w:uiPriority="34" w:unhideWhenUsed="0" w:qFormat="1"/>
+    <w:lsdException w:name="Quote" w:semiHidden="0" w:uiPriority="29" w:unhideWhenUsed="0" w:qFormat="1"/>
+    <w:lsdException w:name="Intense Quote" w:semiHidden="0" w:uiPriority="30" w:unhideWhenUsed="0" w:qFormat="1"/>
+    <w:lsdException w:name="Medium List 2 Accent 1" w:semiHidden="0" w:uiPriority="66" w:unhideWhenUsed="0"/>
+    <w:lsdException w:name="Medium Grid 1 Accent 1" w:semiHidden="0" w:uiPriority="67" w:unhideWhenUsed="0"/>
+    <w:lsdException w:name="Medium Grid 2 Accent 1" w:semiHidden="0" w:uiPriority="68" w:unhideWhenUsed="0"/>
+    <w:lsdException w:name="Medium Grid 3 Accent 1" w:semiHidden="0" w:uiPriority="69" w:unhideWhenUsed="0"/>
+    <w:lsdException w:name="Dark List Accent 1" w:semiHidden="0" w:uiPriority="70" w:unhideWhenUsed="0"/>
+    <w:lsdException w:name="Colorful Shading Accent 1" w:semiHidden="0" w:uiPriority="71" w:unhideWhenUsed="0"/>
+    <w:lsdException w:name="Colorful List Accent 1" w:semiHidden="0" w:uiPriority="72" w:unhideWhenUsed="0"/>
+    <w:lsdException w:name="Colorful Grid Accent 1" w:semiHidden="0" w:uiPriority="73" w:unhideWhenUsed="0"/>
+    <w:lsdException w:name="Light Shading Accent 2" w:semiHidden="0" w:uiPriority="60" w:unhideWhenUsed="0"/>
+    <w:lsdException w:name="Light List Accent 2" w:semiHidden="0" w:uiPriority="61" w:unhideWhenUsed="0"/>
+    <w:lsdException w:name="Light Grid Accent 2" w:semiHidden="0" w:uiPriority="62" w:unhideWhenUsed="0"/>
+    <w:lsdException w:name="Medium Shading 1 Accent 2" w:semiHidden="0" w:uiPriority="63" w:unhideWhenUsed="0"/>
+    <w:lsdException w:name="Medium Shading 2 Accent 2" w:semiHidden="0" w:uiPriority="64" w:unhideWhenUsed="0"/>
+    <w:lsdException w:name="Medium List 1 Accent 2" w:semiHidden="0" w:uiPriority="65" w:unhideWhenUsed="0"/>
+    <w:lsdException w:name="Medium List 2 Accent 2" w:semiHidden="0" w:uiPriority="66" w:unhideWhenUsed="0"/>
+    <w:lsdException w:name="Medium Grid 1 Accent 2" w:semiHidden="0" w:uiPriority="67" w:unhideWhenUsed="0"/>
+    <w:lsdException w:name="Medium Grid 2 Accent 2" w:semiHidden="0" w:uiPriority="68" w:unhideWhenUsed="0"/>
+    <w:lsdException w:name="Medium Grid 3 Accent 2" w:semiHidden="0" w:uiPriority="69" w:unhideWhenUsed="0"/>
+    <w:lsdException w:name="Dark List Accent 2" w:semiHidden="0" w:uiPriority="70" w:unhideWhenUsed="0"/>
+    <w:lsdException w:name="Colorful Shading Accent 2" w:semiHidden="0" w:uiPriority="71" w:unhideWhenUsed="0"/>
+    <w:lsdException w:name="Colorful List Accent 2" w:semiHidden="0" w:uiPriority="72" w:unhideWhenUsed="0"/>
+    <w:lsdException w:name="Colorful Grid Accent 2" w:semiHidden="0" w:uiPriority="73" w:unhideWhenUsed="0"/>
+    <w:lsdException w:name="Light Shading Accent 3" w:semiHidden="0" w:uiPriority="60" w:unhideWhenUsed="0"/>
+    <w:lsdException w:name="Light List Accent 3" w:semiHidden="0" w:uiPriority="61" w:unhideWhenUsed="0"/>
+    <w:lsdException w:name="Light Grid Accent 3" w:semiHidden="0" w:uiPriority="62" w:unhideWhenUsed="0"/>
+    <w:lsdException w:name="Medium Shading 1 Accent 3" w:semiHidden="0" w:uiPriority="63" w:unhideWhenUsed="0"/>
+    <w:lsdException w:name="Medium Shading 2 Accent 3" w:semiHidden="0" w:uiPriority="64" w:unhideWhenUsed="0"/>
+    <w:lsdException w:name="Medium List 1 Accent 3" w:semiHidden="0" w:uiPriority="65" w:unhideWhenUsed="0"/>
+    <w:lsdException w:name="Medium List 2 Accent 3" w:semiHidden="0" w:uiPriority="66" w:unhideWhenUsed="0"/>
+    <w:lsdException w:name="Medium Grid 1 Accent 3" w:semiHidden="0" w:uiPriority="67" w:unhideWhenUsed="0"/>
+    <w:lsdException w:name="Medium Grid 2 Accent 3" w:semiHidden="0" w:uiPriority="68" w:unhideWhenUsed="0"/>
+    <w:lsdException w:name="Medium Grid 3 Accent 3" w:semiHidden="0" w:uiPriority="69" w:unhideWhenUsed="0"/>
+    <w:lsdException w:name="Dark List Accent 3" w:semiHidden="0" w:uiPriority="70" w:unhideWhenUsed="0"/>
+    <w:lsdException w:name="Colorful Shading Accent 3" w:semiHidden="0" w:uiPriority="71" w:unhideWhenUsed="0"/>
+    <w:lsdException w:name="Colorful List Accent 3" w:semiHidden="0" w:uiPriority="72" w:unhideWhenUsed="0"/>
+    <w:lsdException w:name="Colorful Grid Accent 3" w:semiHidden="0" w:uiPriority="73" w:unhideWhenUsed="0"/>
+    <w:lsdException w:name="Light Shading Accent 4" w:semiHidden="0" w:uiPriority="60" w:unhideWhenUsed="0"/>
+    <w:lsdException w:name="Light List Accent 4" w:semiHidden="0" w:uiPriority="61" w:unhideWhenUsed="0"/>
+    <w:lsdException w:name="Light Grid Accent 4" w:semiHidden="0" w:uiPriority="62" w:unhideWhenUsed="0"/>
+    <w:lsdException w:name="Medium Shading 1 Accent 4" w:semiHidden="0" w:uiPriority="63" w:unhideWhenUsed="0"/>
+    <w:lsdException w:name="Medium Shading 2 Accent 4" w:semiHidden="0" w:uiPriority="64" w:unhideWhenUsed="0"/>
+    <w:lsdException w:name="Medium List 1 Accent 4" w:semiHidden="0" w:uiPriority="65" w:unhideWhenUsed="0"/>
+    <w:lsdException w:name="Medium List 2 Accent 4" w:semiHidden="0" w:uiPriority="66" w:unhideWhenUsed="0"/>
+    <w:lsdException w:name="Medium Grid 1 Accent 4" w:semiHidden="0" w:uiPriority="67" w:unhideWhenUsed="0"/>
+    <w:lsdException w:name="Medium Grid 2 Accent 4" w:semiHidden="0" w:uiPriority="68" w:unhideWhenUsed="0"/>
+    <w:lsdException w:name="Medium Grid 3 Accent 4" w:semiHidden="0" w:uiPriority="69" w:unhideWhenUsed="0"/>
+    <w:lsdException w:name="Dark List Accent 4" w:semiHidden="0" w:uiPriority="70" w:unhideWhenUsed="0"/>
+    <w:lsdException w:name="Colorful Shading Accent 4" w:semiHidden="0" w:uiPriority="71" w:unhideWhenUsed="0"/>
+    <w:lsdException w:name="Colorful List Accent 4" w:semiHidden="0" w:uiPriority="72" w:unhideWhenUsed="0"/>
+    <w:lsdException w:name="Colorful Grid Accent 4" w:semiHidden="0" w:uiPriority="73" w:unhideWhenUsed="0"/>
+    <w:lsdException w:name="Light Shading Accent 5" w:semiHidden="0" w:uiPriority="60" w:unhideWhenUsed="0"/>
+    <w:lsdException w:name="Light List Accent 5" w:semiHidden="0" w:uiPriority="61" w:unhideWhenUsed="0"/>
+    <w:lsdException w:name="Light Grid Accent 5" w:semiHidden="0" w:uiPriority="62" w:unhideWhenUsed="0"/>
+    <w:lsdException w:name="Medium Shading 1 Accent 5" w:semiHidden="0" w:uiPriority="63" w:unhideWhenUsed="0"/>
+    <w:lsdException w:name="Medium Shading 2 Accent 5" w:semiHidden="0" w:uiPriority="64" w:unhideWhenUsed="0"/>
+    <w:lsdException w:name="Medium List 1 Accent 5" w:semiHidden="0" w:uiPriority="65" w:unhideWhenUsed="0"/>
+    <w:lsdException w:name="Medium List 2 Accent 5" w:semiHidden="0" w:uiPriority="66" w:unhideWhenUsed="0"/>
+    <w:lsdException w:name="Medium Grid 1 Accent 5" w:semiHidden="0" w:uiPriority="67" w:unhideWhenUsed="0"/>
+    <w:lsdException w:name="Medium Grid 2 Accent 5" w:semiHidden="0" w:uiPriority="68" w:unhideWhenUsed="0"/>
+    <w:lsdException w:name="Medium Grid 3 Accent 5" w:semiHidden="0" w:uiPriority="69" w:unhideWhenUsed="0"/>
+    <w:lsdException w:name="Dark List Accent 5" w:semiHidden="0" w:uiPriority="70" w:unhideWhenUsed="0"/>
+    <w:lsdException w:name="Colorful Shading Accent 5" w:semiHidden="0" w:uiPriority="71" w:unhideWhenUsed="0"/>
+    <w:lsdException w:name="Colorful List Accent 5" w:semiHidden="0" w:uiPriority="72" w:unhideWhenUsed="0"/>
+    <w:lsdException w:name="Colorful Grid Accent 5" w:semiHidden="0" w:uiPriority="73" w:unhideWhenUsed="0"/>
+    <w:lsdException w:name="Light Shading Accent 6" w:semiHidden="0" w:uiPriority="60" w:unhideWhenUsed="0"/>
+    <w:lsdException w:name="Light List Accent 6" w:semiHidden="0" w:uiPriority="61" w:unhideWhenUsed="0"/>
+    <w:lsdException w:name="Light Grid Accent 6" w:semiHidden="0" w:uiPriority="62" w:unhideWhenUsed="0"/>
+    <w:lsdException w:name="Medium Shading 1 Accent 6" w:semiHidden="0" w:uiPriority="63" w:unhideWhenUsed="0"/>
+    <w:lsdException w:name="Medium Shading 2 Accent 6" w:semiHidden="0" w:uiPriority="64" w:unhideWhenUsed="0"/>
+    <w:lsdException w:name="Medium List 1 Accent 6" w:semiHidden="0" w:uiPriority="65" w:unhideWhenUsed="0"/>
+    <w:lsdException w:name="Medium List 2 Accent 6" w:semiHidden="0" w:uiPriority="66" w:unhideWhenUsed="0"/>
+    <w:lsdException w:name="Medium Grid 1 Accent 6" w:semiHidden="0" w:uiPriority="67" w:unhideWhenUsed="0"/>
+    <w:lsdException w:name="Medium Grid 2 Accent 6" w:semiHidden="0" w:uiPriority="68" w:unhideWhenUsed="0"/>
+    <w:lsdException w:name="Medium Grid 3 Accent 6" w:semiHidden="0" w:uiPriority="69" w:unhideWhenUsed="0"/>
+    <w:lsdException w:name="Dark List Accent 6" w:semiHidden="0" w:uiPriority="70" w:unhideWhenUsed="0"/>
+    <w:lsdException w:name="Colorful Shading Accent 6" w:semiHidden="0" w:uiPriority="71" w:unhideWhenUsed="0"/>
+    <w:lsdException w:name="Colorful List Accent 6" w:semiHidden="0" w:uiPriority="72" w:unhideWhenUsed="0"/>
+    <w:lsdException w:name="Colorful Grid Accent 6" w:semiHidden="0" w:uiPriority="73" w:unhideWhenUsed="0"/>
+    <w:lsdException w:name="Subtle Emphasis" w:semiHidden="0" w:uiPriority="19" w:unhideWhenUsed="0" w:qFormat="1"/>
+    <w:lsdException w:name="Intense Emphasis" w:semiHidden="0" w:uiPriority="21" w:unhideWhenUsed="0" w:qFormat="1"/>
+    <w:lsdException w:name="Subtle Reference" w:semiHidden="0" w:uiPriority="31" w:unhideWhenUsed="0" w:qFormat="1"/>
+    <w:lsdException w:name="Intense Reference" w:semiHidden="0" w:uiPriority="32" w:unhideWhenUsed="0" w:qFormat="1"/>
+    <w:lsdException w:name="Book Title" w:semiHidden="0" w:uiPriority="33" w:unhideWhenUsed="0" w:qFormat="1"/>
+    <w:lsdException w:name="Bibliography" w:uiPriority="37"/>
+    <w:lsdException w:name="TOC Heading" w:uiPriority="39" w:qFormat="1"/>
   </w:latentStyles>
   <w:style w:type="paragraph" w:default="1" w:styleId="Normal">
     <w:name w:val="Normal"/>
@@ -6513,7 +6403,7 @@
       <w:spacing w:line="240" w:lineRule="atLeast"/>
     </w:pPr>
     <w:tblPr>
-      <w:tblInd w:w="0" w:type="nil"/>
+      <w:tblInd w:w="0" w:type="dxa"/>
       <w:tblBorders>
         <w:top w:val="single" w:sz="4" w:space="0" w:color="auto"/>
         <w:left w:val="single" w:sz="4" w:space="0" w:color="auto"/>
@@ -6522,7 +6412,823 @@
         <w:insideH w:val="single" w:sz="4" w:space="0" w:color="auto"/>
         <w:insideV w:val="single" w:sz="4" w:space="0" w:color="auto"/>
       </w:tblBorders>
+      <w:tblCellMar>
+        <w:top w:w="0" w:type="dxa"/>
+        <w:left w:w="108" w:type="dxa"/>
+        <w:bottom w:w="0" w:type="dxa"/>
+        <w:right w:w="108" w:type="dxa"/>
+      </w:tblCellMar>
     </w:tblPr>
+  </w:style>
+  <w:style w:type="character" w:customStyle="1" w:styleId="InternetLink">
+    <w:name w:val="Internet Link"/>
+    <w:basedOn w:val="DefaultParagraphFont"/>
+    <w:rsid w:val="00120358"/>
+    <w:rPr>
+      <w:color w:val="0000FF"/>
+      <w:u w:val="single"/>
+    </w:rPr>
+  </w:style>
+</w:styles>
+</file>
+
+<file path=word/stylesWithEffects.xml><?xml version="1.0" encoding="utf-8"?>
+<w:styles xmlns:wpc="http://schemas.microsoft.com/office/word/2010/wordprocessingCanvas" xmlns:mc="http://schemas.openxmlformats.org/markup-compatibility/2006" xmlns:o="urn:schemas-microsoft-com:office:office" xmlns:r="http://schemas.openxmlformats.org/officeDocument/2006/relationships" xmlns:m="http://schemas.openxmlformats.org/officeDocument/2006/math" xmlns:v="urn:schemas-microsoft-com:vml" xmlns:wp14="http://schemas.microsoft.com/office/word/2010/wordprocessingDrawing" xmlns:wp="http://schemas.openxmlformats.org/drawingml/2006/wordprocessingDrawing" xmlns:w10="urn:schemas-microsoft-com:office:word" xmlns:w="http://schemas.openxmlformats.org/wordprocessingml/2006/main" xmlns:w14="http://schemas.microsoft.com/office/word/2010/wordml" xmlns:wpg="http://schemas.microsoft.com/office/word/2010/wordprocessingGroup" xmlns:wpi="http://schemas.microsoft.com/office/word/2010/wordprocessingInk" xmlns:wne="http://schemas.microsoft.com/office/word/2006/wordml" xmlns:wps="http://schemas.microsoft.com/office/word/2010/wordprocessingShape" mc:Ignorable="w14 wp14">
+  <w:docDefaults>
+    <w:rPrDefault>
+      <w:rPr>
+        <w:rFonts w:ascii="Times New Roman" w:eastAsia="Times New Roman" w:hAnsi="Times New Roman" w:cs="Times New Roman"/>
+        <w:lang w:val="en-US" w:eastAsia="en-US" w:bidi="ar-SA"/>
+      </w:rPr>
+    </w:rPrDefault>
+    <w:pPrDefault/>
+  </w:docDefaults>
+  <w:latentStyles w:defLockedState="0" w:defUIPriority="99" w:defSemiHidden="1" w:defUnhideWhenUsed="1" w:defQFormat="0" w:count="267">
+    <w:lsdException w:name="Normal" w:semiHidden="0" w:uiPriority="0" w:unhideWhenUsed="0" w:qFormat="1"/>
+    <w:lsdException w:name="heading 1" w:semiHidden="0" w:uiPriority="0" w:unhideWhenUsed="0" w:qFormat="1"/>
+    <w:lsdException w:name="heading 2" w:semiHidden="0" w:uiPriority="0" w:unhideWhenUsed="0" w:qFormat="1"/>
+    <w:lsdException w:name="heading 3" w:semiHidden="0" w:uiPriority="9" w:unhideWhenUsed="0" w:qFormat="1"/>
+    <w:lsdException w:name="heading 4" w:semiHidden="0" w:uiPriority="9" w:unhideWhenUsed="0" w:qFormat="1"/>
+    <w:lsdException w:name="heading 5" w:semiHidden="0" w:uiPriority="9" w:unhideWhenUsed="0" w:qFormat="1"/>
+    <w:lsdException w:name="heading 6" w:semiHidden="0" w:uiPriority="9" w:unhideWhenUsed="0" w:qFormat="1"/>
+    <w:lsdException w:name="heading 7" w:semiHidden="0" w:uiPriority="9" w:unhideWhenUsed="0" w:qFormat="1"/>
+    <w:lsdException w:name="heading 8" w:semiHidden="0" w:uiPriority="9" w:unhideWhenUsed="0" w:qFormat="1"/>
+    <w:lsdException w:name="heading 9" w:semiHidden="0" w:uiPriority="9" w:unhideWhenUsed="0" w:qFormat="1"/>
+    <w:lsdException w:name="toc 1" w:uiPriority="39"/>
+    <w:lsdException w:name="toc 2" w:uiPriority="39"/>
+    <w:lsdException w:name="toc 3" w:uiPriority="39"/>
+    <w:lsdException w:name="toc 4" w:uiPriority="39"/>
+    <w:lsdException w:name="toc 5" w:uiPriority="39"/>
+    <w:lsdException w:name="toc 6" w:uiPriority="39"/>
+    <w:lsdException w:name="toc 7" w:uiPriority="39"/>
+    <w:lsdException w:name="toc 8" w:uiPriority="39"/>
+    <w:lsdException w:name="toc 9" w:uiPriority="39"/>
+    <w:lsdException w:name="caption" w:uiPriority="35" w:qFormat="1"/>
+    <w:lsdException w:name="Title" w:semiHidden="0" w:uiPriority="10" w:unhideWhenUsed="0" w:qFormat="1"/>
+    <w:lsdException w:name="Default Paragraph Font" w:uiPriority="1"/>
+    <w:lsdException w:name="Subtitle" w:semiHidden="0" w:uiPriority="11" w:unhideWhenUsed="0" w:qFormat="1"/>
+    <w:lsdException w:name="Strong" w:semiHidden="0" w:uiPriority="22" w:unhideWhenUsed="0" w:qFormat="1"/>
+    <w:lsdException w:name="Emphasis" w:semiHidden="0" w:uiPriority="20" w:unhideWhenUsed="0" w:qFormat="1"/>
+    <w:lsdException w:name="Table Grid" w:semiHidden="0" w:uiPriority="39" w:unhideWhenUsed="0"/>
+    <w:lsdException w:name="Placeholder Text" w:unhideWhenUsed="0"/>
+    <w:lsdException w:name="No Spacing" w:semiHidden="0" w:uiPriority="1" w:unhideWhenUsed="0" w:qFormat="1"/>
+    <w:lsdException w:name="Light Shading" w:semiHidden="0" w:uiPriority="60" w:unhideWhenUsed="0"/>
+    <w:lsdException w:name="Light List" w:semiHidden="0" w:uiPriority="61" w:unhideWhenUsed="0"/>
+    <w:lsdException w:name="Light Grid" w:semiHidden="0" w:uiPriority="62" w:unhideWhenUsed="0"/>
+    <w:lsdException w:name="Medium Shading 1" w:semiHidden="0" w:uiPriority="63" w:unhideWhenUsed="0"/>
+    <w:lsdException w:name="Medium Shading 2" w:semiHidden="0" w:uiPriority="64" w:unhideWhenUsed="0"/>
+    <w:lsdException w:name="Medium List 1" w:semiHidden="0" w:uiPriority="65" w:unhideWhenUsed="0"/>
+    <w:lsdException w:name="Medium List 2" w:semiHidden="0" w:uiPriority="66" w:unhideWhenUsed="0"/>
+    <w:lsdException w:name="Medium Grid 1" w:semiHidden="0" w:uiPriority="67" w:unhideWhenUsed="0"/>
+    <w:lsdException w:name="Medium Grid 2" w:semiHidden="0" w:uiPriority="68" w:unhideWhenUsed="0"/>
+    <w:lsdException w:name="Medium Grid 3" w:semiHidden="0" w:uiPriority="69" w:unhideWhenUsed="0"/>
+    <w:lsdException w:name="Dark List" w:semiHidden="0" w:uiPriority="70" w:unhideWhenUsed="0"/>
+    <w:lsdException w:name="Colorful Shading" w:semiHidden="0" w:uiPriority="71" w:unhideWhenUsed="0"/>
+    <w:lsdException w:name="Colorful List" w:semiHidden="0" w:uiPriority="72" w:unhideWhenUsed="0"/>
+    <w:lsdException w:name="Colorful Grid" w:semiHidden="0" w:uiPriority="73" w:unhideWhenUsed="0"/>
+    <w:lsdException w:name="Light Shading Accent 1" w:semiHidden="0" w:uiPriority="60" w:unhideWhenUsed="0"/>
+    <w:lsdException w:name="Light List Accent 1" w:semiHidden="0" w:uiPriority="61" w:unhideWhenUsed="0"/>
+    <w:lsdException w:name="Light Grid Accent 1" w:semiHidden="0" w:uiPriority="62" w:unhideWhenUsed="0"/>
+    <w:lsdException w:name="Medium Shading 1 Accent 1" w:semiHidden="0" w:uiPriority="63" w:unhideWhenUsed="0"/>
+    <w:lsdException w:name="Medium Shading 2 Accent 1" w:semiHidden="0" w:uiPriority="64" w:unhideWhenUsed="0"/>
+    <w:lsdException w:name="Medium List 1 Accent 1" w:semiHidden="0" w:uiPriority="65" w:unhideWhenUsed="0"/>
+    <w:lsdException w:name="Revision" w:unhideWhenUsed="0"/>
+    <w:lsdException w:name="List Paragraph" w:semiHidden="0" w:uiPriority="34" w:unhideWhenUsed="0" w:qFormat="1"/>
+    <w:lsdException w:name="Quote" w:semiHidden="0" w:uiPriority="29" w:unhideWhenUsed="0" w:qFormat="1"/>
+    <w:lsdException w:name="Intense Quote" w:semiHidden="0" w:uiPriority="30" w:unhideWhenUsed="0" w:qFormat="1"/>
+    <w:lsdException w:name="Medium List 2 Accent 1" w:semiHidden="0" w:uiPriority="66" w:unhideWhenUsed="0"/>
+    <w:lsdException w:name="Medium Grid 1 Accent 1" w:semiHidden="0" w:uiPriority="67" w:unhideWhenUsed="0"/>
+    <w:lsdException w:name="Medium Grid 2 Accent 1" w:semiHidden="0" w:uiPriority="68" w:unhideWhenUsed="0"/>
+    <w:lsdException w:name="Medium Grid 3 Accent 1" w:semiHidden="0" w:uiPriority="69" w:unhideWhenUsed="0"/>
+    <w:lsdException w:name="Dark List Accent 1" w:semiHidden="0" w:uiPriority="70" w:unhideWhenUsed="0"/>
+    <w:lsdException w:name="Colorful Shading Accent 1" w:semiHidden="0" w:uiPriority="71" w:unhideWhenUsed="0"/>
+    <w:lsdException w:name="Colorful List Accent 1" w:semiHidden="0" w:uiPriority="72" w:unhideWhenUsed="0"/>
+    <w:lsdException w:name="Colorful Grid Accent 1" w:semiHidden="0" w:uiPriority="73" w:unhideWhenUsed="0"/>
+    <w:lsdException w:name="Light Shading Accent 2" w:semiHidden="0" w:uiPriority="60" w:unhideWhenUsed="0"/>
+    <w:lsdException w:name="Light List Accent 2" w:semiHidden="0" w:uiPriority="61" w:unhideWhenUsed="0"/>
+    <w:lsdException w:name="Light Grid Accent 2" w:semiHidden="0" w:uiPriority="62" w:unhideWhenUsed="0"/>
+    <w:lsdException w:name="Medium Shading 1 Accent 2" w:semiHidden="0" w:uiPriority="63" w:unhideWhenUsed="0"/>
+    <w:lsdException w:name="Medium Shading 2 Accent 2" w:semiHidden="0" w:uiPriority="64" w:unhideWhenUsed="0"/>
+    <w:lsdException w:name="Medium List 1 Accent 2" w:semiHidden="0" w:uiPriority="65" w:unhideWhenUsed="0"/>
+    <w:lsdException w:name="Medium List 2 Accent 2" w:semiHidden="0" w:uiPriority="66" w:unhideWhenUsed="0"/>
+    <w:lsdException w:name="Medium Grid 1 Accent 2" w:semiHidden="0" w:uiPriority="67" w:unhideWhenUsed="0"/>
+    <w:lsdException w:name="Medium Grid 2 Accent 2" w:semiHidden="0" w:uiPriority="68" w:unhideWhenUsed="0"/>
+    <w:lsdException w:name="Medium Grid 3 Accent 2" w:semiHidden="0" w:uiPriority="69" w:unhideWhenUsed="0"/>
+    <w:lsdException w:name="Dark List Accent 2" w:semiHidden="0" w:uiPriority="70" w:unhideWhenUsed="0"/>
+    <w:lsdException w:name="Colorful Shading Accent 2" w:semiHidden="0" w:uiPriority="71" w:unhideWhenUsed="0"/>
+    <w:lsdException w:name="Colorful List Accent 2" w:semiHidden="0" w:uiPriority="72" w:unhideWhenUsed="0"/>
+    <w:lsdException w:name="Colorful Grid Accent 2" w:semiHidden="0" w:uiPriority="73" w:unhideWhenUsed="0"/>
+    <w:lsdException w:name="Light Shading Accent 3" w:semiHidden="0" w:uiPriority="60" w:unhideWhenUsed="0"/>
+    <w:lsdException w:name="Light List Accent 3" w:semiHidden="0" w:uiPriority="61" w:unhideWhenUsed="0"/>
+    <w:lsdException w:name="Light Grid Accent 3" w:semiHidden="0" w:uiPriority="62" w:unhideWhenUsed="0"/>
+    <w:lsdException w:name="Medium Shading 1 Accent 3" w:semiHidden="0" w:uiPriority="63" w:unhideWhenUsed="0"/>
+    <w:lsdException w:name="Medium Shading 2 Accent 3" w:semiHidden="0" w:uiPriority="64" w:unhideWhenUsed="0"/>
+    <w:lsdException w:name="Medium List 1 Accent 3" w:semiHidden="0" w:uiPriority="65" w:unhideWhenUsed="0"/>
+    <w:lsdException w:name="Medium List 2 Accent 3" w:semiHidden="0" w:uiPriority="66" w:unhideWhenUsed="0"/>
+    <w:lsdException w:name="Medium Grid 1 Accent 3" w:semiHidden="0" w:uiPriority="67" w:unhideWhenUsed="0"/>
+    <w:lsdException w:name="Medium Grid 2 Accent 3" w:semiHidden="0" w:uiPriority="68" w:unhideWhenUsed="0"/>
+    <w:lsdException w:name="Medium Grid 3 Accent 3" w:semiHidden="0" w:uiPriority="69" w:unhideWhenUsed="0"/>
+    <w:lsdException w:name="Dark List Accent 3" w:semiHidden="0" w:uiPriority="70" w:unhideWhenUsed="0"/>
+    <w:lsdException w:name="Colorful Shading Accent 3" w:semiHidden="0" w:uiPriority="71" w:unhideWhenUsed="0"/>
+    <w:lsdException w:name="Colorful List Accent 3" w:semiHidden="0" w:uiPriority="72" w:unhideWhenUsed="0"/>
+    <w:lsdException w:name="Colorful Grid Accent 3" w:semiHidden="0" w:uiPriority="73" w:unhideWhenUsed="0"/>
+    <w:lsdException w:name="Light Shading Accent 4" w:semiHidden="0" w:uiPriority="60" w:unhideWhenUsed="0"/>
+    <w:lsdException w:name="Light List Accent 4" w:semiHidden="0" w:uiPriority="61" w:unhideWhenUsed="0"/>
+    <w:lsdException w:name="Light Grid Accent 4" w:semiHidden="0" w:uiPriority="62" w:unhideWhenUsed="0"/>
+    <w:lsdException w:name="Medium Shading 1 Accent 4" w:semiHidden="0" w:uiPriority="63" w:unhideWhenUsed="0"/>
+    <w:lsdException w:name="Medium Shading 2 Accent 4" w:semiHidden="0" w:uiPriority="64" w:unhideWhenUsed="0"/>
+    <w:lsdException w:name="Medium List 1 Accent 4" w:semiHidden="0" w:uiPriority="65" w:unhideWhenUsed="0"/>
+    <w:lsdException w:name="Medium List 2 Accent 4" w:semiHidden="0" w:uiPriority="66" w:unhideWhenUsed="0"/>
+    <w:lsdException w:name="Medium Grid 1 Accent 4" w:semiHidden="0" w:uiPriority="67" w:unhideWhenUsed="0"/>
+    <w:lsdException w:name="Medium Grid 2 Accent 4" w:semiHidden="0" w:uiPriority="68" w:unhideWhenUsed="0"/>
+    <w:lsdException w:name="Medium Grid 3 Accent 4" w:semiHidden="0" w:uiPriority="69" w:unhideWhenUsed="0"/>
+    <w:lsdException w:name="Dark List Accent 4" w:semiHidden="0" w:uiPriority="70" w:unhideWhenUsed="0"/>
+    <w:lsdException w:name="Colorful Shading Accent 4" w:semiHidden="0" w:uiPriority="71" w:unhideWhenUsed="0"/>
+    <w:lsdException w:name="Colorful List Accent 4" w:semiHidden="0" w:uiPriority="72" w:unhideWhenUsed="0"/>
+    <w:lsdException w:name="Colorful Grid Accent 4" w:semiHidden="0" w:uiPriority="73" w:unhideWhenUsed="0"/>
+    <w:lsdException w:name="Light Shading Accent 5" w:semiHidden="0" w:uiPriority="60" w:unhideWhenUsed="0"/>
+    <w:lsdException w:name="Light List Accent 5" w:semiHidden="0" w:uiPriority="61" w:unhideWhenUsed="0"/>
+    <w:lsdException w:name="Light Grid Accent 5" w:semiHidden="0" w:uiPriority="62" w:unhideWhenUsed="0"/>
+    <w:lsdException w:name="Medium Shading 1 Accent 5" w:semiHidden="0" w:uiPriority="63" w:unhideWhenUsed="0"/>
+    <w:lsdException w:name="Medium Shading 2 Accent 5" w:semiHidden="0" w:uiPriority="64" w:unhideWhenUsed="0"/>
+    <w:lsdException w:name="Medium List 1 Accent 5" w:semiHidden="0" w:uiPriority="65" w:unhideWhenUsed="0"/>
+    <w:lsdException w:name="Medium List 2 Accent 5" w:semiHidden="0" w:uiPriority="66" w:unhideWhenUsed="0"/>
+    <w:lsdException w:name="Medium Grid 1 Accent 5" w:semiHidden="0" w:uiPriority="67" w:unhideWhenUsed="0"/>
+    <w:lsdException w:name="Medium Grid 2 Accent 5" w:semiHidden="0" w:uiPriority="68" w:unhideWhenUsed="0"/>
+    <w:lsdException w:name="Medium Grid 3 Accent 5" w:semiHidden="0" w:uiPriority="69" w:unhideWhenUsed="0"/>
+    <w:lsdException w:name="Dark List Accent 5" w:semiHidden="0" w:uiPriority="70" w:unhideWhenUsed="0"/>
+    <w:lsdException w:name="Colorful Shading Accent 5" w:semiHidden="0" w:uiPriority="71" w:unhideWhenUsed="0"/>
+    <w:lsdException w:name="Colorful List Accent 5" w:semiHidden="0" w:uiPriority="72" w:unhideWhenUsed="0"/>
+    <w:lsdException w:name="Colorful Grid Accent 5" w:semiHidden="0" w:uiPriority="73" w:unhideWhenUsed="0"/>
+    <w:lsdException w:name="Light Shading Accent 6" w:semiHidden="0" w:uiPriority="60" w:unhideWhenUsed="0"/>
+    <w:lsdException w:name="Light List Accent 6" w:semiHidden="0" w:uiPriority="61" w:unhideWhenUsed="0"/>
+    <w:lsdException w:name="Light Grid Accent 6" w:semiHidden="0" w:uiPriority="62" w:unhideWhenUsed="0"/>
+    <w:lsdException w:name="Medium Shading 1 Accent 6" w:semiHidden="0" w:uiPriority="63" w:unhideWhenUsed="0"/>
+    <w:lsdException w:name="Medium Shading 2 Accent 6" w:semiHidden="0" w:uiPriority="64" w:unhideWhenUsed="0"/>
+    <w:lsdException w:name="Medium List 1 Accent 6" w:semiHidden="0" w:uiPriority="65" w:unhideWhenUsed="0"/>
+    <w:lsdException w:name="Medium List 2 Accent 6" w:semiHidden="0" w:uiPriority="66" w:unhideWhenUsed="0"/>
+    <w:lsdException w:name="Medium Grid 1 Accent 6" w:semiHidden="0" w:uiPriority="67" w:unhideWhenUsed="0"/>
+    <w:lsdException w:name="Medium Grid 2 Accent 6" w:semiHidden="0" w:uiPriority="68" w:unhideWhenUsed="0"/>
+    <w:lsdException w:name="Medium Grid 3 Accent 6" w:semiHidden="0" w:uiPriority="69" w:unhideWhenUsed="0"/>
+    <w:lsdException w:name="Dark List Accent 6" w:semiHidden="0" w:uiPriority="70" w:unhideWhenUsed="0"/>
+    <w:lsdException w:name="Colorful Shading Accent 6" w:semiHidden="0" w:uiPriority="71" w:unhideWhenUsed="0"/>
+    <w:lsdException w:name="Colorful List Accent 6" w:semiHidden="0" w:uiPriority="72" w:unhideWhenUsed="0"/>
+    <w:lsdException w:name="Colorful Grid Accent 6" w:semiHidden="0" w:uiPriority="73" w:unhideWhenUsed="0"/>
+    <w:lsdException w:name="Subtle Emphasis" w:semiHidden="0" w:uiPriority="19" w:unhideWhenUsed="0" w:qFormat="1"/>
+    <w:lsdException w:name="Intense Emphasis" w:semiHidden="0" w:uiPriority="21" w:unhideWhenUsed="0" w:qFormat="1"/>
+    <w:lsdException w:name="Subtle Reference" w:semiHidden="0" w:uiPriority="31" w:unhideWhenUsed="0" w:qFormat="1"/>
+    <w:lsdException w:name="Intense Reference" w:semiHidden="0" w:uiPriority="32" w:unhideWhenUsed="0" w:qFormat="1"/>
+    <w:lsdException w:name="Book Title" w:semiHidden="0" w:uiPriority="33" w:unhideWhenUsed="0" w:qFormat="1"/>
+    <w:lsdException w:name="Bibliography" w:uiPriority="37"/>
+    <w:lsdException w:name="TOC Heading" w:uiPriority="39" w:qFormat="1"/>
+  </w:latentStyles>
+  <w:style w:type="paragraph" w:default="1" w:styleId="Normal">
+    <w:name w:val="Normal"/>
+    <w:qFormat/>
+    <w:pPr>
+      <w:widowControl w:val="0"/>
+      <w:spacing w:line="240" w:lineRule="atLeast"/>
+    </w:pPr>
+  </w:style>
+  <w:style w:type="paragraph" w:styleId="Heading1">
+    <w:name w:val="heading 1"/>
+    <w:basedOn w:val="Normal"/>
+    <w:next w:val="Normal"/>
+    <w:qFormat/>
+    <w:rsid w:val="008A4D87"/>
+    <w:pPr>
+      <w:keepNext/>
+      <w:spacing w:before="120" w:after="60"/>
+      <w:outlineLvl w:val="0"/>
+    </w:pPr>
+    <w:rPr>
+      <w:rFonts w:ascii="Arial" w:hAnsi="Arial"/>
+      <w:b/>
+      <w:sz w:val="24"/>
+    </w:rPr>
+  </w:style>
+  <w:style w:type="paragraph" w:styleId="Heading2">
+    <w:name w:val="heading 2"/>
+    <w:basedOn w:val="Heading1"/>
+    <w:next w:val="Normal"/>
+    <w:qFormat/>
+    <w:rsid w:val="005F5C34"/>
+    <w:pPr>
+      <w:numPr>
+        <w:numId w:val="33"/>
+      </w:numPr>
+      <w:outlineLvl w:val="1"/>
+    </w:pPr>
+    <w:rPr>
+      <w:sz w:val="20"/>
+    </w:rPr>
+  </w:style>
+  <w:style w:type="paragraph" w:styleId="Heading3">
+    <w:name w:val="heading 3"/>
+    <w:basedOn w:val="Heading1"/>
+    <w:next w:val="Normal"/>
+    <w:qFormat/>
+    <w:pPr>
+      <w:numPr>
+        <w:ilvl w:val="2"/>
+        <w:numId w:val="1"/>
+      </w:numPr>
+      <w:outlineLvl w:val="2"/>
+    </w:pPr>
+    <w:rPr>
+      <w:b w:val="0"/>
+      <w:i/>
+      <w:sz w:val="20"/>
+    </w:rPr>
+  </w:style>
+  <w:style w:type="paragraph" w:styleId="Heading4">
+    <w:name w:val="heading 4"/>
+    <w:basedOn w:val="Heading1"/>
+    <w:next w:val="Normal"/>
+    <w:qFormat/>
+    <w:pPr>
+      <w:numPr>
+        <w:ilvl w:val="3"/>
+        <w:numId w:val="1"/>
+      </w:numPr>
+      <w:outlineLvl w:val="3"/>
+    </w:pPr>
+    <w:rPr>
+      <w:b w:val="0"/>
+      <w:sz w:val="20"/>
+    </w:rPr>
+  </w:style>
+  <w:style w:type="paragraph" w:styleId="Heading5">
+    <w:name w:val="heading 5"/>
+    <w:basedOn w:val="Normal"/>
+    <w:next w:val="Normal"/>
+    <w:qFormat/>
+    <w:pPr>
+      <w:numPr>
+        <w:ilvl w:val="4"/>
+        <w:numId w:val="1"/>
+      </w:numPr>
+      <w:spacing w:before="240" w:after="60"/>
+      <w:ind w:left="2880"/>
+      <w:outlineLvl w:val="4"/>
+    </w:pPr>
+    <w:rPr>
+      <w:sz w:val="22"/>
+    </w:rPr>
+  </w:style>
+  <w:style w:type="paragraph" w:styleId="Heading6">
+    <w:name w:val="heading 6"/>
+    <w:basedOn w:val="Normal"/>
+    <w:next w:val="Normal"/>
+    <w:qFormat/>
+    <w:pPr>
+      <w:numPr>
+        <w:ilvl w:val="5"/>
+        <w:numId w:val="1"/>
+      </w:numPr>
+      <w:spacing w:before="240" w:after="60"/>
+      <w:ind w:left="2880"/>
+      <w:outlineLvl w:val="5"/>
+    </w:pPr>
+    <w:rPr>
+      <w:i/>
+      <w:sz w:val="22"/>
+    </w:rPr>
+  </w:style>
+  <w:style w:type="paragraph" w:styleId="Heading7">
+    <w:name w:val="heading 7"/>
+    <w:basedOn w:val="Normal"/>
+    <w:next w:val="Normal"/>
+    <w:qFormat/>
+    <w:pPr>
+      <w:numPr>
+        <w:ilvl w:val="6"/>
+        <w:numId w:val="1"/>
+      </w:numPr>
+      <w:spacing w:before="240" w:after="60"/>
+      <w:ind w:left="2880"/>
+      <w:outlineLvl w:val="6"/>
+    </w:pPr>
+  </w:style>
+  <w:style w:type="paragraph" w:styleId="Heading8">
+    <w:name w:val="heading 8"/>
+    <w:basedOn w:val="Normal"/>
+    <w:next w:val="Normal"/>
+    <w:qFormat/>
+    <w:pPr>
+      <w:numPr>
+        <w:ilvl w:val="7"/>
+        <w:numId w:val="1"/>
+      </w:numPr>
+      <w:spacing w:before="240" w:after="60"/>
+      <w:ind w:left="2880"/>
+      <w:outlineLvl w:val="7"/>
+    </w:pPr>
+    <w:rPr>
+      <w:i/>
+    </w:rPr>
+  </w:style>
+  <w:style w:type="paragraph" w:styleId="Heading9">
+    <w:name w:val="heading 9"/>
+    <w:basedOn w:val="Normal"/>
+    <w:next w:val="Normal"/>
+    <w:qFormat/>
+    <w:pPr>
+      <w:numPr>
+        <w:ilvl w:val="8"/>
+        <w:numId w:val="1"/>
+      </w:numPr>
+      <w:spacing w:before="240" w:after="60"/>
+      <w:ind w:left="2880"/>
+      <w:outlineLvl w:val="8"/>
+    </w:pPr>
+    <w:rPr>
+      <w:b/>
+      <w:i/>
+      <w:sz w:val="18"/>
+    </w:rPr>
+  </w:style>
+  <w:style w:type="character" w:default="1" w:styleId="DefaultParagraphFont">
+    <w:name w:val="Default Paragraph Font"/>
+    <w:uiPriority w:val="1"/>
+    <w:semiHidden/>
+    <w:unhideWhenUsed/>
+  </w:style>
+  <w:style w:type="table" w:default="1" w:styleId="TableNormal">
+    <w:name w:val="Normal Table"/>
+    <w:uiPriority w:val="99"/>
+    <w:semiHidden/>
+    <w:unhideWhenUsed/>
+    <w:tblPr>
+      <w:tblInd w:w="0" w:type="dxa"/>
+      <w:tblCellMar>
+        <w:top w:w="0" w:type="dxa"/>
+        <w:left w:w="108" w:type="dxa"/>
+        <w:bottom w:w="0" w:type="dxa"/>
+        <w:right w:w="108" w:type="dxa"/>
+      </w:tblCellMar>
+    </w:tblPr>
+  </w:style>
+  <w:style w:type="numbering" w:default="1" w:styleId="NoList">
+    <w:name w:val="No List"/>
+    <w:uiPriority w:val="99"/>
+    <w:semiHidden/>
+    <w:unhideWhenUsed/>
+  </w:style>
+  <w:style w:type="paragraph" w:customStyle="1" w:styleId="Paragraph2">
+    <w:name w:val="Paragraph2"/>
+    <w:basedOn w:val="Normal"/>
+    <w:pPr>
+      <w:spacing w:before="80"/>
+      <w:ind w:left="720"/>
+      <w:jc w:val="both"/>
+    </w:pPr>
+    <w:rPr>
+      <w:color w:val="000000"/>
+      <w:lang w:val="en-AU"/>
+    </w:rPr>
+  </w:style>
+  <w:style w:type="paragraph" w:styleId="Title">
+    <w:name w:val="Title"/>
+    <w:basedOn w:val="Normal"/>
+    <w:next w:val="Normal"/>
+    <w:qFormat/>
+    <w:pPr>
+      <w:spacing w:line="240" w:lineRule="auto"/>
+      <w:jc w:val="center"/>
+    </w:pPr>
+    <w:rPr>
+      <w:rFonts w:ascii="Arial" w:hAnsi="Arial"/>
+      <w:b/>
+      <w:sz w:val="36"/>
+    </w:rPr>
+  </w:style>
+  <w:style w:type="paragraph" w:styleId="Subtitle">
+    <w:name w:val="Subtitle"/>
+    <w:basedOn w:val="Normal"/>
+    <w:qFormat/>
+    <w:pPr>
+      <w:spacing w:after="60"/>
+      <w:jc w:val="center"/>
+    </w:pPr>
+    <w:rPr>
+      <w:rFonts w:ascii="Arial" w:hAnsi="Arial"/>
+      <w:i/>
+      <w:sz w:val="36"/>
+      <w:lang w:val="en-AU"/>
+    </w:rPr>
+  </w:style>
+  <w:style w:type="paragraph" w:styleId="NormalIndent">
+    <w:name w:val="Normal Indent"/>
+    <w:basedOn w:val="Normal"/>
+    <w:pPr>
+      <w:ind w:left="900" w:hanging="900"/>
+    </w:pPr>
+  </w:style>
+  <w:style w:type="paragraph" w:styleId="TOC1">
+    <w:name w:val="toc 1"/>
+    <w:basedOn w:val="Normal"/>
+    <w:next w:val="Normal"/>
+    <w:semiHidden/>
+    <w:pPr>
+      <w:tabs>
+        <w:tab w:val="right" w:pos="9360"/>
+      </w:tabs>
+      <w:spacing w:before="240" w:after="60"/>
+      <w:ind w:right="720"/>
+    </w:pPr>
+  </w:style>
+  <w:style w:type="paragraph" w:styleId="TOC2">
+    <w:name w:val="toc 2"/>
+    <w:basedOn w:val="Normal"/>
+    <w:next w:val="Normal"/>
+    <w:semiHidden/>
+    <w:pPr>
+      <w:tabs>
+        <w:tab w:val="right" w:pos="9360"/>
+      </w:tabs>
+      <w:ind w:left="432" w:right="720"/>
+    </w:pPr>
+  </w:style>
+  <w:style w:type="paragraph" w:styleId="TOC3">
+    <w:name w:val="toc 3"/>
+    <w:basedOn w:val="Normal"/>
+    <w:next w:val="Normal"/>
+    <w:semiHidden/>
+    <w:pPr>
+      <w:tabs>
+        <w:tab w:val="left" w:pos="1440"/>
+        <w:tab w:val="right" w:pos="9360"/>
+      </w:tabs>
+      <w:ind w:left="864"/>
+    </w:pPr>
+  </w:style>
+  <w:style w:type="paragraph" w:styleId="Header">
+    <w:name w:val="header"/>
+    <w:basedOn w:val="Normal"/>
+    <w:pPr>
+      <w:tabs>
+        <w:tab w:val="center" w:pos="4320"/>
+        <w:tab w:val="right" w:pos="8640"/>
+      </w:tabs>
+    </w:pPr>
+  </w:style>
+  <w:style w:type="paragraph" w:styleId="Footer">
+    <w:name w:val="footer"/>
+    <w:basedOn w:val="Normal"/>
+    <w:pPr>
+      <w:tabs>
+        <w:tab w:val="center" w:pos="4320"/>
+        <w:tab w:val="right" w:pos="8640"/>
+      </w:tabs>
+    </w:pPr>
+  </w:style>
+  <w:style w:type="character" w:styleId="PageNumber">
+    <w:name w:val="page number"/>
+    <w:basedOn w:val="DefaultParagraphFont"/>
+  </w:style>
+  <w:style w:type="paragraph" w:customStyle="1" w:styleId="Bullet1">
+    <w:name w:val="Bullet1"/>
+    <w:basedOn w:val="Normal"/>
+    <w:pPr>
+      <w:ind w:left="720" w:hanging="432"/>
+    </w:pPr>
+  </w:style>
+  <w:style w:type="paragraph" w:customStyle="1" w:styleId="Bullet2">
+    <w:name w:val="Bullet2"/>
+    <w:basedOn w:val="Normal"/>
+    <w:pPr>
+      <w:ind w:left="1440" w:hanging="360"/>
+    </w:pPr>
+    <w:rPr>
+      <w:color w:val="000080"/>
+    </w:rPr>
+  </w:style>
+  <w:style w:type="paragraph" w:customStyle="1" w:styleId="Tabletext">
+    <w:name w:val="Tabletext"/>
+    <w:basedOn w:val="Normal"/>
+    <w:pPr>
+      <w:keepLines/>
+      <w:spacing w:after="120"/>
+    </w:pPr>
+  </w:style>
+  <w:style w:type="paragraph" w:styleId="BodyText">
+    <w:name w:val="Body Text"/>
+    <w:basedOn w:val="Normal"/>
+    <w:pPr>
+      <w:keepLines/>
+      <w:spacing w:after="120"/>
+      <w:ind w:left="720"/>
+    </w:pPr>
+  </w:style>
+  <w:style w:type="paragraph" w:styleId="DocumentMap">
+    <w:name w:val="Document Map"/>
+    <w:basedOn w:val="Normal"/>
+    <w:semiHidden/>
+    <w:pPr>
+      <w:shd w:val="clear" w:color="auto" w:fill="000080"/>
+    </w:pPr>
+    <w:rPr>
+      <w:rFonts w:ascii="Tahoma" w:hAnsi="Tahoma"/>
+    </w:rPr>
+  </w:style>
+  <w:style w:type="character" w:styleId="FootnoteReference">
+    <w:name w:val="footnote reference"/>
+    <w:basedOn w:val="DefaultParagraphFont"/>
+    <w:semiHidden/>
+    <w:rPr>
+      <w:sz w:val="20"/>
+      <w:vertAlign w:val="superscript"/>
+    </w:rPr>
+  </w:style>
+  <w:style w:type="paragraph" w:styleId="FootnoteText">
+    <w:name w:val="footnote text"/>
+    <w:basedOn w:val="Normal"/>
+    <w:semiHidden/>
+    <w:pPr>
+      <w:keepNext/>
+      <w:keepLines/>
+      <w:pBdr>
+        <w:bottom w:val="single" w:sz="6" w:space="0" w:color="000000"/>
+      </w:pBdr>
+      <w:spacing w:before="40" w:after="40"/>
+      <w:ind w:left="360" w:hanging="360"/>
+    </w:pPr>
+    <w:rPr>
+      <w:rFonts w:ascii="Helvetica" w:hAnsi="Helvetica"/>
+      <w:sz w:val="16"/>
+    </w:rPr>
+  </w:style>
+  <w:style w:type="paragraph" w:customStyle="1" w:styleId="MainTitle">
+    <w:name w:val="Main Title"/>
+    <w:basedOn w:val="Normal"/>
+    <w:pPr>
+      <w:spacing w:before="480" w:after="60" w:line="240" w:lineRule="auto"/>
+      <w:jc w:val="center"/>
+    </w:pPr>
+    <w:rPr>
+      <w:rFonts w:ascii="Arial" w:hAnsi="Arial"/>
+      <w:b/>
+      <w:kern w:val="28"/>
+      <w:sz w:val="32"/>
+    </w:rPr>
+  </w:style>
+  <w:style w:type="paragraph" w:customStyle="1" w:styleId="Paragraph1">
+    <w:name w:val="Paragraph1"/>
+    <w:basedOn w:val="Normal"/>
+    <w:pPr>
+      <w:spacing w:before="80" w:line="240" w:lineRule="auto"/>
+      <w:jc w:val="both"/>
+    </w:pPr>
+  </w:style>
+  <w:style w:type="paragraph" w:customStyle="1" w:styleId="Paragraph3">
+    <w:name w:val="Paragraph3"/>
+    <w:basedOn w:val="Normal"/>
+    <w:pPr>
+      <w:spacing w:before="80" w:line="240" w:lineRule="auto"/>
+      <w:ind w:left="1530"/>
+      <w:jc w:val="both"/>
+    </w:pPr>
+  </w:style>
+  <w:style w:type="paragraph" w:customStyle="1" w:styleId="Paragraph4">
+    <w:name w:val="Paragraph4"/>
+    <w:basedOn w:val="Normal"/>
+    <w:pPr>
+      <w:spacing w:before="80" w:line="240" w:lineRule="auto"/>
+      <w:ind w:left="2250"/>
+      <w:jc w:val="both"/>
+    </w:pPr>
+  </w:style>
+  <w:style w:type="paragraph" w:styleId="TOC4">
+    <w:name w:val="toc 4"/>
+    <w:basedOn w:val="Normal"/>
+    <w:next w:val="Normal"/>
+    <w:autoRedefine/>
+    <w:semiHidden/>
+    <w:pPr>
+      <w:ind w:left="600"/>
+    </w:pPr>
+  </w:style>
+  <w:style w:type="paragraph" w:styleId="TOC5">
+    <w:name w:val="toc 5"/>
+    <w:basedOn w:val="Normal"/>
+    <w:next w:val="Normal"/>
+    <w:autoRedefine/>
+    <w:semiHidden/>
+    <w:pPr>
+      <w:ind w:left="800"/>
+    </w:pPr>
+  </w:style>
+  <w:style w:type="paragraph" w:styleId="TOC6">
+    <w:name w:val="toc 6"/>
+    <w:basedOn w:val="Normal"/>
+    <w:next w:val="Normal"/>
+    <w:autoRedefine/>
+    <w:semiHidden/>
+    <w:pPr>
+      <w:ind w:left="1000"/>
+    </w:pPr>
+  </w:style>
+  <w:style w:type="paragraph" w:styleId="TOC7">
+    <w:name w:val="toc 7"/>
+    <w:basedOn w:val="Normal"/>
+    <w:next w:val="Normal"/>
+    <w:autoRedefine/>
+    <w:semiHidden/>
+    <w:pPr>
+      <w:ind w:left="1200"/>
+    </w:pPr>
+  </w:style>
+  <w:style w:type="paragraph" w:styleId="TOC8">
+    <w:name w:val="toc 8"/>
+    <w:basedOn w:val="Normal"/>
+    <w:next w:val="Normal"/>
+    <w:autoRedefine/>
+    <w:semiHidden/>
+    <w:pPr>
+      <w:ind w:left="1400"/>
+    </w:pPr>
+  </w:style>
+  <w:style w:type="paragraph" w:styleId="TOC9">
+    <w:name w:val="toc 9"/>
+    <w:basedOn w:val="Normal"/>
+    <w:next w:val="Normal"/>
+    <w:autoRedefine/>
+    <w:semiHidden/>
+    <w:pPr>
+      <w:ind w:left="1600"/>
+    </w:pPr>
+  </w:style>
+  <w:style w:type="paragraph" w:styleId="BodyText2">
+    <w:name w:val="Body Text 2"/>
+    <w:basedOn w:val="Normal"/>
+    <w:rPr>
+      <w:i/>
+      <w:color w:val="0000FF"/>
+    </w:rPr>
+  </w:style>
+  <w:style w:type="paragraph" w:styleId="BodyTextIndent">
+    <w:name w:val="Body Text Indent"/>
+    <w:basedOn w:val="Normal"/>
+    <w:pPr>
+      <w:ind w:left="720"/>
+    </w:pPr>
+    <w:rPr>
+      <w:i/>
+      <w:color w:val="0000FF"/>
+      <w:u w:val="single"/>
+    </w:rPr>
+  </w:style>
+  <w:style w:type="paragraph" w:customStyle="1" w:styleId="Body">
+    <w:name w:val="Body"/>
+    <w:basedOn w:val="Normal"/>
+    <w:pPr>
+      <w:widowControl/>
+      <w:spacing w:before="120" w:line="240" w:lineRule="auto"/>
+      <w:jc w:val="both"/>
+    </w:pPr>
+    <w:rPr>
+      <w:rFonts w:ascii="Book Antiqua" w:hAnsi="Book Antiqua"/>
+    </w:rPr>
+  </w:style>
+  <w:style w:type="paragraph" w:customStyle="1" w:styleId="Bullet">
+    <w:name w:val="Bullet"/>
+    <w:basedOn w:val="Normal"/>
+    <w:pPr>
+      <w:widowControl/>
+      <w:numPr>
+        <w:numId w:val="39"/>
+      </w:numPr>
+      <w:tabs>
+        <w:tab w:val="left" w:pos="720"/>
+      </w:tabs>
+      <w:spacing w:before="120" w:line="240" w:lineRule="auto"/>
+      <w:ind w:right="360"/>
+      <w:jc w:val="both"/>
+    </w:pPr>
+    <w:rPr>
+      <w:rFonts w:ascii="Book Antiqua" w:hAnsi="Book Antiqua"/>
+    </w:rPr>
+  </w:style>
+  <w:style w:type="paragraph" w:customStyle="1" w:styleId="InfoBlue">
+    <w:name w:val="InfoBlue"/>
+    <w:basedOn w:val="Normal"/>
+    <w:next w:val="BodyText"/>
+    <w:rsid w:val="00B7002B"/>
+    <w:pPr>
+      <w:spacing w:after="120"/>
+    </w:pPr>
+    <w:rPr>
+      <w:rFonts w:ascii="Times" w:hAnsi="Times"/>
+      <w:vanish/>
+      <w:color w:val="0000FF"/>
+    </w:rPr>
+  </w:style>
+  <w:style w:type="character" w:styleId="Hyperlink">
+    <w:name w:val="Hyperlink"/>
+    <w:basedOn w:val="DefaultParagraphFont"/>
+    <w:rPr>
+      <w:color w:val="0000FF"/>
+      <w:u w:val="single"/>
+    </w:rPr>
+  </w:style>
+  <w:style w:type="paragraph" w:customStyle="1" w:styleId="infoblue0">
+    <w:name w:val="infoblue"/>
+    <w:basedOn w:val="Normal"/>
+    <w:pPr>
+      <w:widowControl/>
+      <w:spacing w:after="120"/>
+      <w:ind w:left="720"/>
+    </w:pPr>
+    <w:rPr>
+      <w:i/>
+      <w:iCs/>
+      <w:color w:val="0000FF"/>
+    </w:rPr>
+  </w:style>
+  <w:style w:type="paragraph" w:styleId="BalloonText">
+    <w:name w:val="Balloon Text"/>
+    <w:basedOn w:val="Normal"/>
+    <w:semiHidden/>
+    <w:rsid w:val="009D6937"/>
+    <w:rPr>
+      <w:rFonts w:ascii="Tahoma" w:hAnsi="Tahoma" w:cs="Tahoma"/>
+      <w:sz w:val="16"/>
+      <w:szCs w:val="16"/>
+    </w:rPr>
+  </w:style>
+  <w:style w:type="character" w:styleId="CommentReference">
+    <w:name w:val="annotation reference"/>
+    <w:basedOn w:val="DefaultParagraphFont"/>
+    <w:semiHidden/>
+    <w:rsid w:val="009D6937"/>
+    <w:rPr>
+      <w:sz w:val="16"/>
+      <w:szCs w:val="16"/>
+    </w:rPr>
+  </w:style>
+  <w:style w:type="paragraph" w:styleId="CommentText">
+    <w:name w:val="annotation text"/>
+    <w:basedOn w:val="Normal"/>
+    <w:semiHidden/>
+    <w:rsid w:val="009D6937"/>
+  </w:style>
+  <w:style w:type="paragraph" w:styleId="CommentSubject">
+    <w:name w:val="annotation subject"/>
+    <w:basedOn w:val="CommentText"/>
+    <w:next w:val="CommentText"/>
+    <w:semiHidden/>
+    <w:rsid w:val="009D6937"/>
+    <w:rPr>
+      <w:b/>
+      <w:bCs/>
+    </w:rPr>
+  </w:style>
+  <w:style w:type="paragraph" w:customStyle="1" w:styleId="InfoBluelistitem">
+    <w:name w:val="InfoBlue list item"/>
+    <w:basedOn w:val="InfoBlue"/>
+    <w:rsid w:val="00B7002B"/>
+    <w:pPr>
+      <w:ind w:left="720"/>
+    </w:pPr>
+    <w:rPr>
+      <w:vanish w:val="0"/>
+    </w:rPr>
+  </w:style>
+  <w:style w:type="table" w:styleId="TableGrid">
+    <w:name w:val="Table Grid"/>
+    <w:basedOn w:val="TableNormal"/>
+    <w:rsid w:val="00D8366F"/>
+    <w:pPr>
+      <w:widowControl w:val="0"/>
+      <w:spacing w:line="240" w:lineRule="atLeast"/>
+    </w:pPr>
+    <w:tblPr>
+      <w:tblInd w:w="0" w:type="dxa"/>
+      <w:tblBorders>
+        <w:top w:val="single" w:sz="4" w:space="0" w:color="auto"/>
+        <w:left w:val="single" w:sz="4" w:space="0" w:color="auto"/>
+        <w:bottom w:val="single" w:sz="4" w:space="0" w:color="auto"/>
+        <w:right w:val="single" w:sz="4" w:space="0" w:color="auto"/>
+        <w:insideH w:val="single" w:sz="4" w:space="0" w:color="auto"/>
+        <w:insideV w:val="single" w:sz="4" w:space="0" w:color="auto"/>
+      </w:tblBorders>
+      <w:tblCellMar>
+        <w:top w:w="0" w:type="dxa"/>
+        <w:left w:w="108" w:type="dxa"/>
+        <w:bottom w:w="0" w:type="dxa"/>
+        <w:right w:w="108" w:type="dxa"/>
+      </w:tblCellMar>
+    </w:tblPr>
+  </w:style>
+  <w:style w:type="character" w:customStyle="1" w:styleId="InternetLink">
+    <w:name w:val="Internet Link"/>
+    <w:basedOn w:val="DefaultParagraphFont"/>
+    <w:rsid w:val="00120358"/>
+    <w:rPr>
+      <w:color w:val="0000FF"/>
+      <w:u w:val="single"/>
+    </w:rPr>
   </w:style>
 </w:styles>
 </file>
@@ -6570,7 +7276,7 @@
     </a:clrScheme>
     <a:fontScheme name="Office">
       <a:majorFont>
-        <a:latin typeface="Calibri Light" panose="020F0302020204030204"/>
+        <a:latin typeface="Calibri Light"/>
         <a:ea typeface=""/>
         <a:cs typeface=""/>
         <a:font script="Jpan" typeface="游ゴシック Light"/>
@@ -6622,7 +7328,7 @@
         <a:font script="Tfng" typeface="Ebrima"/>
       </a:majorFont>
       <a:minorFont>
-        <a:latin typeface="Calibri" panose="020F0502020204030204"/>
+        <a:latin typeface="Calibri"/>
         <a:ea typeface=""/>
         <a:cs typeface=""/>
         <a:font script="Jpan" typeface="游明朝"/>
@@ -6816,7 +7522,7 @@
   <a:extraClrSchemeLst/>
   <a:extLst>
     <a:ext uri="{05A4C25C-085E-4340-85A3-A5531E510DB2}">
-      <thm15:themeFamily xmlns:thm15="http://schemas.microsoft.com/office/thememl/2012/main" name="Office Theme" id="{62F939B6-93AF-4DB8-9C6B-D6C7DFDC589F}" vid="{4A3C46E8-61CC-4603-A589-7422A47A8E4A}"/>
+      <thm15:themeFamily xmlns="" xmlns:thm15="http://schemas.microsoft.com/office/thememl/2012/main" name="Office Theme" id="{62F939B6-93AF-4DB8-9C6B-D6C7DFDC589F}" vid="{4A3C46E8-61CC-4603-A589-7422A47A8E4A}"/>
     </a:ext>
   </a:extLst>
 </a:theme>

</xml_diff>